<commit_message>
Some update on Report
</commit_message>
<xml_diff>
--- a/Report/Final Report draft/REPORT EDITED - Copy - Copy.docx
+++ b/Report/Final Report draft/REPORT EDITED - Copy - Copy.docx
@@ -1122,6 +1122,7 @@
           <w:szCs w:val="24"/>
         </w:rPr>
       </w:pPr>
+      <w:bookmarkStart w:id="0" w:name="_Toc213868585"/>
       <w:r>
         <w:rPr>
           <w:rFonts w:ascii="Times New Roman" w:hAnsi="Times New Roman" w:cs="Times New Roman"/>
@@ -1185,7 +1186,7 @@
           <w:sz w:val="24"/>
           <w:szCs w:val="24"/>
         </w:rPr>
-        <w:instrText xml:space="preserve"> SEQ table \* ARABIC \s 0 </w:instrText>
+        <w:instrText xml:space="preserve"> STYLEREF 1 \s </w:instrText>
       </w:r>
       <w:r>
         <w:rPr>
@@ -1212,7 +1213,7 @@
           <w:sz w:val="24"/>
           <w:szCs w:val="24"/>
         </w:rPr>
-        <w:t>1</w:t>
+        <w:t>0</w:t>
       </w:r>
       <w:r>
         <w:rPr>
@@ -1238,7 +1239,46 @@
           <w:sz w:val="24"/>
           <w:szCs w:val="24"/>
         </w:rPr>
-        <w:t xml:space="preserve">: </w:t>
+        <w:t>:</w:t>
+      </w:r>
+      <w:r>
+        <w:rPr>
+          <w:rFonts w:ascii="Times New Roman" w:hAnsi="Times New Roman" w:cs="Times New Roman"/>
+          <w:b/>
+          <w:bCs/>
+          <w:i w:val="0"/>
+          <w:iCs w:val="0"/>
+          <w:color w:val="000000" w:themeColor="text1"/>
+          <w:sz w:val="24"/>
+          <w:szCs w:val="24"/>
+        </w:rPr>
+        <w:fldChar w:fldCharType="begin"/>
+      </w:r>
+      <w:r>
+        <w:rPr>
+          <w:rFonts w:ascii="Times New Roman" w:hAnsi="Times New Roman" w:cs="Times New Roman"/>
+          <w:b/>
+          <w:bCs/>
+          <w:i w:val="0"/>
+          <w:iCs w:val="0"/>
+          <w:color w:val="000000" w:themeColor="text1"/>
+          <w:sz w:val="24"/>
+          <w:szCs w:val="24"/>
+        </w:rPr>
+        <w:instrText xml:space="preserve"> SEQ table \* ARABIC \s 1 </w:instrText>
+      </w:r>
+      <w:r>
+        <w:rPr>
+          <w:rFonts w:ascii="Times New Roman" w:hAnsi="Times New Roman" w:cs="Times New Roman"/>
+          <w:b/>
+          <w:bCs/>
+          <w:i w:val="0"/>
+          <w:iCs w:val="0"/>
+          <w:color w:val="000000" w:themeColor="text1"/>
+          <w:sz w:val="24"/>
+          <w:szCs w:val="24"/>
+        </w:rPr>
+        <w:fldChar w:fldCharType="separate"/>
       </w:r>
       <w:r>
         <w:rPr>
@@ -1252,8 +1292,49 @@
           <w:sz w:val="24"/>
           <w:szCs w:val="24"/>
         </w:rPr>
+        <w:t>1</w:t>
+      </w:r>
+      <w:r>
+        <w:rPr>
+          <w:rFonts w:ascii="Times New Roman" w:hAnsi="Times New Roman" w:cs="Times New Roman"/>
+          <w:b/>
+          <w:bCs/>
+          <w:i w:val="0"/>
+          <w:iCs w:val="0"/>
+          <w:color w:val="000000" w:themeColor="text1"/>
+          <w:sz w:val="24"/>
+          <w:szCs w:val="24"/>
+        </w:rPr>
+        <w:fldChar w:fldCharType="end"/>
+      </w:r>
+      <w:r>
+        <w:rPr>
+          <w:rFonts w:ascii="Times New Roman" w:hAnsi="Times New Roman" w:cs="Times New Roman"/>
+          <w:b/>
+          <w:bCs/>
+          <w:i w:val="0"/>
+          <w:iCs w:val="0"/>
+          <w:color w:val="000000" w:themeColor="text1"/>
+          <w:sz w:val="24"/>
+          <w:szCs w:val="24"/>
+        </w:rPr>
+        <w:t xml:space="preserve">: </w:t>
+      </w:r>
+      <w:r>
+        <w:rPr>
+          <w:rFonts w:ascii="Times New Roman" w:hAnsi="Times New Roman" w:cs="Times New Roman"/>
+          <w:b/>
+          <w:bCs/>
+          <w:i w:val="0"/>
+          <w:iCs w:val="0"/>
+          <w:noProof/>
+          <w:color w:val="000000" w:themeColor="text1"/>
+          <w:sz w:val="24"/>
+          <w:szCs w:val="24"/>
+        </w:rPr>
         <w:t>Observations of Literature Survey</w:t>
       </w:r>
+      <w:bookmarkEnd w:id="0"/>
     </w:p>
     <w:tbl>
       <w:tblPr>
@@ -5342,7 +5423,7 @@
       <w:pPr>
         <w:pStyle w:val="Heading1"/>
       </w:pPr>
-      <w:bookmarkStart w:id="0" w:name="_Hlk206877692"/>
+      <w:bookmarkStart w:id="1" w:name="_Hlk206877692"/>
       <w:r>
         <w:lastRenderedPageBreak/>
         <w:t>CHAPTER 4</w:t>
@@ -5400,7 +5481,7 @@
           <w:szCs w:val="24"/>
         </w:rPr>
       </w:pPr>
-      <w:bookmarkStart w:id="1" w:name="_Hlk206351732"/>
+      <w:bookmarkStart w:id="2" w:name="_Hlk206351732"/>
       <w:r>
         <w:rPr>
           <w:rFonts w:ascii="Times New Roman" w:hAnsi="Times New Roman" w:cs="Times New Roman"/>
@@ -5694,7 +5775,7 @@
         <w:t>: System Architecture of Web application</w:t>
       </w:r>
     </w:p>
-    <w:bookmarkEnd w:id="1"/>
+    <w:bookmarkEnd w:id="2"/>
     <w:p>
       <w:pPr>
         <w:spacing w:line="360" w:lineRule="auto"/>
@@ -6902,7 +6983,7 @@
                 <w:lang w:val="en-US"/>
               </w:rPr>
             </w:pPr>
-            <w:bookmarkStart w:id="2" w:name="_Hlk206356108"/>
+            <w:bookmarkStart w:id="3" w:name="_Hlk206356108"/>
             <w:r>
               <w:rPr>
                 <w:rFonts w:ascii="Times New Roman" w:hAnsi="Times New Roman" w:cs="Times New Roman"/>
@@ -7864,7 +7945,7 @@
           </w:p>
         </w:tc>
       </w:tr>
-      <w:bookmarkEnd w:id="2"/>
+      <w:bookmarkEnd w:id="3"/>
     </w:tbl>
     <w:p>
       <w:pPr>
@@ -8903,7 +8984,7 @@
         </w:rPr>
       </w:pPr>
     </w:p>
-    <w:bookmarkEnd w:id="0"/>
+    <w:bookmarkEnd w:id="1"/>
     <w:p>
       <w:r>
         <w:br w:type="page"/>
@@ -11792,62 +11873,6 @@
         <w:t>deployment.</w:t>
       </w:r>
     </w:p>
-    <w:p>
-      <w:pPr>
-        <w:pStyle w:val="Caption"/>
-        <w:keepNext/>
-        <w:jc w:val="center"/>
-        <w:rPr>
-          <w:rFonts w:ascii="Times New Roman" w:hAnsi="Times New Roman" w:cs="Times New Roman"/>
-          <w:b/>
-          <w:bCs/>
-          <w:i w:val="0"/>
-          <w:iCs w:val="0"/>
-          <w:color w:val="000000" w:themeColor="text1"/>
-          <w:sz w:val="24"/>
-          <w:szCs w:val="24"/>
-        </w:rPr>
-      </w:pPr>
-      <w:r>
-        <w:rPr>
-          <w:rFonts w:ascii="Times New Roman" w:hAnsi="Times New Roman" w:cs="Times New Roman"/>
-          <w:b/>
-          <w:bCs/>
-          <w:i w:val="0"/>
-          <w:iCs w:val="0"/>
-          <w:color w:val="000000" w:themeColor="text1"/>
-          <w:sz w:val="24"/>
-          <w:szCs w:val="24"/>
-        </w:rPr>
-        <w:t xml:space="preserve">Table 6.1: </w:t>
-      </w:r>
-      <w:r>
-        <w:rPr>
-          <w:rFonts w:ascii="Times New Roman" w:hAnsi="Times New Roman" w:cs="Times New Roman"/>
-          <w:b/>
-          <w:bCs/>
-          <w:i w:val="0"/>
-          <w:iCs w:val="0"/>
-          <w:color w:val="000000" w:themeColor="text1"/>
-          <w:sz w:val="24"/>
-          <w:szCs w:val="24"/>
-        </w:rPr>
-        <w:t xml:space="preserve">Summary of System </w:t>
-      </w:r>
-      <w:r>
-        <w:rPr>
-          <w:rFonts w:ascii="Times New Roman" w:hAnsi="Times New Roman" w:cs="Times New Roman"/>
-          <w:b/>
-          <w:bCs/>
-          <w:i w:val="0"/>
-          <w:iCs w:val="0"/>
-          <w:color w:val="000000" w:themeColor="text1"/>
-          <w:sz w:val="24"/>
-          <w:szCs w:val="24"/>
-        </w:rPr>
-        <w:t>Test Cases and Result</w:t>
-      </w:r>
-    </w:p>
     <w:tbl>
       <w:tblPr>
         <w:tblStyle w:val="TableGrid"/>
@@ -13054,25 +13079,23 @@
     </w:p>
     <w:p>
       <w:pPr>
+        <w:keepNext/>
         <w:spacing w:line="360" w:lineRule="auto"/>
         <w:jc w:val="center"/>
-        <w:rPr>
-          <w:rFonts w:ascii="Times New Roman" w:hAnsi="Times New Roman" w:cs="Times New Roman"/>
-          <w:sz w:val="24"/>
-          <w:szCs w:val="24"/>
-          <w:lang w:val="en-US"/>
-        </w:rPr>
       </w:pPr>
       <w:r>
         <w:rPr>
           <w:rFonts w:ascii="Times New Roman" w:hAnsi="Times New Roman" w:cs="Times New Roman"/>
           <w:noProof/>
+          <w:sz w:val="24"/>
+          <w:szCs w:val="24"/>
+          <w:lang w:val="en-US"/>
         </w:rPr>
         <w:drawing>
-          <wp:inline distT="0" distB="0" distL="0" distR="0" wp14:anchorId="6E149BE8" wp14:editId="719A8D20">
-            <wp:extent cx="4632960" cy="2666030"/>
-            <wp:effectExtent l="0" t="0" r="0" b="1270"/>
-            <wp:docPr id="697988649" name="Picture 1"/>
+          <wp:inline distT="0" distB="0" distL="0" distR="0" wp14:anchorId="6A8C6FAC" wp14:editId="2BAD7B76">
+            <wp:extent cx="5120128" cy="2880000"/>
+            <wp:effectExtent l="19050" t="19050" r="23495" b="15875"/>
+            <wp:docPr id="1383675738" name="Picture 9"/>
             <wp:cNvGraphicFramePr>
               <a:graphicFrameLocks xmlns:a="http://schemas.openxmlformats.org/drawingml/2006/main" noChangeAspect="1"/>
             </wp:cNvGraphicFramePr>
@@ -13080,7 +13103,7 @@
               <a:graphicData uri="http://schemas.openxmlformats.org/drawingml/2006/picture">
                 <pic:pic xmlns:pic="http://schemas.openxmlformats.org/drawingml/2006/picture">
                   <pic:nvPicPr>
-                    <pic:cNvPr id="697988649" name="Picture 697988649"/>
+                    <pic:cNvPr id="1383675738" name="Picture 1383675738"/>
                     <pic:cNvPicPr/>
                   </pic:nvPicPr>
                   <pic:blipFill>
@@ -13098,11 +13121,16 @@
                   <pic:spPr>
                     <a:xfrm>
                       <a:off x="0" y="0"/>
-                      <a:ext cx="4669702" cy="2687173"/>
+                      <a:ext cx="5120128" cy="2880000"/>
                     </a:xfrm>
                     <a:prstGeom prst="rect">
                       <a:avLst/>
                     </a:prstGeom>
+                    <a:ln>
+                      <a:solidFill>
+                        <a:schemeClr val="tx1"/>
+                      </a:solidFill>
+                    </a:ln>
                   </pic:spPr>
                 </pic:pic>
               </a:graphicData>
@@ -13113,6 +13141,75 @@
     </w:p>
     <w:p>
       <w:pPr>
+        <w:pStyle w:val="Caption"/>
+        <w:jc w:val="center"/>
+        <w:rPr>
+          <w:rFonts w:ascii="Times New Roman" w:hAnsi="Times New Roman" w:cs="Times New Roman"/>
+          <w:b/>
+          <w:bCs/>
+          <w:i w:val="0"/>
+          <w:iCs w:val="0"/>
+          <w:color w:val="000000" w:themeColor="text1"/>
+          <w:sz w:val="24"/>
+          <w:szCs w:val="24"/>
+          <w:lang w:val="en-US"/>
+        </w:rPr>
+      </w:pPr>
+      <w:r>
+        <w:rPr>
+          <w:rFonts w:ascii="Times New Roman" w:hAnsi="Times New Roman" w:cs="Times New Roman"/>
+          <w:b/>
+          <w:bCs/>
+          <w:i w:val="0"/>
+          <w:iCs w:val="0"/>
+          <w:color w:val="000000" w:themeColor="text1"/>
+          <w:sz w:val="24"/>
+          <w:szCs w:val="24"/>
+        </w:rPr>
+        <w:t xml:space="preserve">Figure </w:t>
+      </w:r>
+      <w:r>
+        <w:rPr>
+          <w:rFonts w:ascii="Times New Roman" w:hAnsi="Times New Roman" w:cs="Times New Roman"/>
+          <w:b/>
+          <w:bCs/>
+          <w:i w:val="0"/>
+          <w:iCs w:val="0"/>
+          <w:color w:val="000000" w:themeColor="text1"/>
+          <w:sz w:val="24"/>
+          <w:szCs w:val="24"/>
+        </w:rPr>
+        <w:t>7</w:t>
+      </w:r>
+      <w:r>
+        <w:rPr>
+          <w:rFonts w:ascii="Times New Roman" w:hAnsi="Times New Roman" w:cs="Times New Roman"/>
+          <w:b/>
+          <w:bCs/>
+          <w:i w:val="0"/>
+          <w:iCs w:val="0"/>
+          <w:color w:val="000000" w:themeColor="text1"/>
+          <w:sz w:val="24"/>
+          <w:szCs w:val="24"/>
+        </w:rPr>
+        <w:t>.1:</w:t>
+      </w:r>
+      <w:r>
+        <w:rPr>
+          <w:rFonts w:ascii="Times New Roman" w:hAnsi="Times New Roman" w:cs="Times New Roman"/>
+          <w:b/>
+          <w:bCs/>
+          <w:i w:val="0"/>
+          <w:iCs w:val="0"/>
+          <w:color w:val="000000" w:themeColor="text1"/>
+          <w:sz w:val="24"/>
+          <w:szCs w:val="24"/>
+        </w:rPr>
+        <w:t xml:space="preserve"> User Registration Page</w:t>
+      </w:r>
+    </w:p>
+    <w:p>
+      <w:pPr>
         <w:spacing w:line="360" w:lineRule="auto"/>
         <w:jc w:val="both"/>
         <w:rPr>
@@ -13127,16 +13224,39 @@
           <w:sz w:val="24"/>
           <w:szCs w:val="24"/>
         </w:rPr>
-        <w:t xml:space="preserve">The welcome page of the Web-Based Automatic Timetable Scheduler, as illustrated in Figure 7.1, serves as the entry point for users to begin interacting with the system. The page provides a clean, intuitive interface that introduces the application and guides users toward available functionalities such as data input, course mapping, and timetable generation. The design </w:t>
-      </w:r>
-      <w:r>
-        <w:rPr>
-          <w:rFonts w:ascii="Times New Roman" w:hAnsi="Times New Roman" w:cs="Times New Roman"/>
-          <w:sz w:val="24"/>
-          <w:szCs w:val="24"/>
-        </w:rPr>
-        <w:lastRenderedPageBreak/>
-        <w:t>emphasizes simplicity and accessibility, ensuring that even first-time users can navigate the system with ease.</w:t>
+        <w:t xml:space="preserve">The </w:t>
+      </w:r>
+      <w:r>
+        <w:rPr>
+          <w:rFonts w:ascii="Times New Roman" w:hAnsi="Times New Roman" w:cs="Times New Roman"/>
+          <w:sz w:val="24"/>
+          <w:szCs w:val="24"/>
+        </w:rPr>
+        <w:t>user registration page</w:t>
+      </w:r>
+      <w:r>
+        <w:rPr>
+          <w:rFonts w:ascii="Times New Roman" w:hAnsi="Times New Roman" w:cs="Times New Roman"/>
+          <w:sz w:val="24"/>
+          <w:szCs w:val="24"/>
+        </w:rPr>
+        <w:t xml:space="preserve"> of the Web-Based Automatic Timetable Scheduler, as illustrated in Figure 7.1, serves as the entry point for users to </w:t>
+      </w:r>
+      <w:r>
+        <w:rPr>
+          <w:rFonts w:ascii="Times New Roman" w:hAnsi="Times New Roman" w:cs="Times New Roman"/>
+          <w:sz w:val="24"/>
+          <w:szCs w:val="24"/>
+        </w:rPr>
+        <w:t xml:space="preserve">register, login and </w:t>
+      </w:r>
+      <w:r>
+        <w:rPr>
+          <w:rFonts w:ascii="Times New Roman" w:hAnsi="Times New Roman" w:cs="Times New Roman"/>
+          <w:sz w:val="24"/>
+          <w:szCs w:val="24"/>
+        </w:rPr>
+        <w:t>begin interacting with the system.</w:t>
       </w:r>
     </w:p>
     <w:p>
@@ -13145,21 +13265,32 @@
         <w:jc w:val="center"/>
         <w:rPr>
           <w:rFonts w:ascii="Times New Roman" w:hAnsi="Times New Roman" w:cs="Times New Roman"/>
-          <w:sz w:val="24"/>
-          <w:szCs w:val="24"/>
-          <w:lang w:val="en-US"/>
-        </w:rPr>
-      </w:pPr>
-      <w:r>
-        <w:rPr>
-          <w:rFonts w:ascii="Times New Roman" w:hAnsi="Times New Roman" w:cs="Times New Roman"/>
           <w:noProof/>
+          <w:sz w:val="10"/>
+          <w:szCs w:val="10"/>
+          <w:lang w:val="en-US"/>
+        </w:rPr>
+      </w:pPr>
+    </w:p>
+    <w:p>
+      <w:pPr>
+        <w:keepNext/>
+        <w:spacing w:line="360" w:lineRule="auto"/>
+        <w:jc w:val="center"/>
+      </w:pPr>
+      <w:r>
+        <w:rPr>
+          <w:rFonts w:ascii="Times New Roman" w:hAnsi="Times New Roman" w:cs="Times New Roman"/>
+          <w:noProof/>
+          <w:sz w:val="24"/>
+          <w:szCs w:val="24"/>
+          <w:lang w:val="en-US"/>
         </w:rPr>
         <w:drawing>
-          <wp:inline distT="0" distB="0" distL="0" distR="0" wp14:anchorId="670B6D24" wp14:editId="7B357586">
-            <wp:extent cx="5242001" cy="2590800"/>
-            <wp:effectExtent l="0" t="0" r="0" b="0"/>
-            <wp:docPr id="332315465" name="Picture 2"/>
+          <wp:inline distT="0" distB="0" distL="0" distR="0" wp14:anchorId="403544D5" wp14:editId="787E9881">
+            <wp:extent cx="5123153" cy="2880000"/>
+            <wp:effectExtent l="19050" t="19050" r="20955" b="15875"/>
+            <wp:docPr id="2009181414" name="Picture 10"/>
             <wp:cNvGraphicFramePr>
               <a:graphicFrameLocks xmlns:a="http://schemas.openxmlformats.org/drawingml/2006/main" noChangeAspect="1"/>
             </wp:cNvGraphicFramePr>
@@ -13167,7 +13298,7 @@
               <a:graphicData uri="http://schemas.openxmlformats.org/drawingml/2006/picture">
                 <pic:pic xmlns:pic="http://schemas.openxmlformats.org/drawingml/2006/picture">
                   <pic:nvPicPr>
-                    <pic:cNvPr id="332315465" name="Picture 332315465"/>
+                    <pic:cNvPr id="2009181414" name="Picture 2009181414"/>
                     <pic:cNvPicPr/>
                   </pic:nvPicPr>
                   <pic:blipFill>
@@ -13185,11 +13316,16 @@
                   <pic:spPr>
                     <a:xfrm>
                       <a:off x="0" y="0"/>
-                      <a:ext cx="5258098" cy="2598756"/>
+                      <a:ext cx="5123153" cy="2880000"/>
                     </a:xfrm>
                     <a:prstGeom prst="rect">
                       <a:avLst/>
                     </a:prstGeom>
+                    <a:ln>
+                      <a:solidFill>
+                        <a:schemeClr val="tx1"/>
+                      </a:solidFill>
+                    </a:ln>
                   </pic:spPr>
                 </pic:pic>
               </a:graphicData>
@@ -13200,6 +13336,75 @@
     </w:p>
     <w:p>
       <w:pPr>
+        <w:pStyle w:val="Caption"/>
+        <w:jc w:val="center"/>
+        <w:rPr>
+          <w:rFonts w:ascii="Times New Roman" w:hAnsi="Times New Roman" w:cs="Times New Roman"/>
+          <w:b/>
+          <w:bCs/>
+          <w:i w:val="0"/>
+          <w:iCs w:val="0"/>
+          <w:color w:val="000000" w:themeColor="text1"/>
+          <w:sz w:val="24"/>
+          <w:szCs w:val="24"/>
+          <w:lang w:val="en-US"/>
+        </w:rPr>
+      </w:pPr>
+      <w:r>
+        <w:rPr>
+          <w:rFonts w:ascii="Times New Roman" w:hAnsi="Times New Roman" w:cs="Times New Roman"/>
+          <w:b/>
+          <w:bCs/>
+          <w:i w:val="0"/>
+          <w:iCs w:val="0"/>
+          <w:color w:val="000000" w:themeColor="text1"/>
+          <w:sz w:val="24"/>
+          <w:szCs w:val="24"/>
+        </w:rPr>
+        <w:t xml:space="preserve">Figure </w:t>
+      </w:r>
+      <w:r>
+        <w:rPr>
+          <w:rFonts w:ascii="Times New Roman" w:hAnsi="Times New Roman" w:cs="Times New Roman"/>
+          <w:b/>
+          <w:bCs/>
+          <w:i w:val="0"/>
+          <w:iCs w:val="0"/>
+          <w:color w:val="000000" w:themeColor="text1"/>
+          <w:sz w:val="24"/>
+          <w:szCs w:val="24"/>
+        </w:rPr>
+        <w:t xml:space="preserve">7.2: </w:t>
+      </w:r>
+      <w:r>
+        <w:rPr>
+          <w:rFonts w:ascii="Times New Roman" w:hAnsi="Times New Roman" w:cs="Times New Roman"/>
+          <w:b/>
+          <w:bCs/>
+          <w:i w:val="0"/>
+          <w:iCs w:val="0"/>
+          <w:color w:val="000000" w:themeColor="text1"/>
+          <w:sz w:val="24"/>
+          <w:szCs w:val="24"/>
+        </w:rPr>
+        <w:t xml:space="preserve">User </w:t>
+      </w:r>
+      <w:r>
+        <w:rPr>
+          <w:rFonts w:ascii="Times New Roman" w:hAnsi="Times New Roman" w:cs="Times New Roman"/>
+          <w:b/>
+          <w:bCs/>
+          <w:i w:val="0"/>
+          <w:iCs w:val="0"/>
+          <w:color w:val="000000" w:themeColor="text1"/>
+          <w:sz w:val="24"/>
+          <w:szCs w:val="24"/>
+        </w:rPr>
+        <w:t xml:space="preserve">Welcome Page </w:t>
+      </w:r>
+    </w:p>
+    <w:p>
+      <w:pPr>
         <w:spacing w:line="360" w:lineRule="auto"/>
         <w:jc w:val="both"/>
         <w:rPr>
@@ -13214,46 +13419,91 @@
           <w:sz w:val="24"/>
           <w:szCs w:val="24"/>
         </w:rPr>
-        <w:t xml:space="preserve">The data input page of the Web-Based Automatic Timetable Scheduler, as shown in Figure 7.2, allows </w:t>
-      </w:r>
-      <w:r>
-        <w:rPr>
-          <w:rFonts w:ascii="Times New Roman" w:hAnsi="Times New Roman" w:cs="Times New Roman"/>
-          <w:sz w:val="24"/>
-          <w:szCs w:val="24"/>
-        </w:rPr>
-        <w:t>user</w:t>
-      </w:r>
-      <w:r>
-        <w:rPr>
-          <w:rFonts w:ascii="Times New Roman" w:hAnsi="Times New Roman" w:cs="Times New Roman"/>
-          <w:sz w:val="24"/>
-          <w:szCs w:val="24"/>
-        </w:rPr>
-        <w:t xml:space="preserve"> to enter essential details such as faculty names, department information, and subject preferences. The interface is designed with structured input fields and validation checks to prevent incomplete or duplicate entries. This section forms the foundation of timetable generation, as the accuracy of the input data directly influences the quality and reliability of the generated schedule. The page ensures that all necessary information is collected systematically before proceeding to the next stage of scheduling.</w:t>
-      </w:r>
-    </w:p>
-    <w:p>
-      <w:pPr>
+        <w:t xml:space="preserve">An overview of the application </w:t>
+      </w:r>
+      <w:r>
+        <w:rPr>
+          <w:rFonts w:ascii="Times New Roman" w:hAnsi="Times New Roman" w:cs="Times New Roman"/>
+          <w:sz w:val="24"/>
+          <w:szCs w:val="24"/>
+        </w:rPr>
+        <w:t>is</w:t>
+      </w:r>
+      <w:r>
+        <w:rPr>
+          <w:rFonts w:ascii="Times New Roman" w:hAnsi="Times New Roman" w:cs="Times New Roman"/>
+          <w:sz w:val="24"/>
+          <w:szCs w:val="24"/>
+        </w:rPr>
+        <w:t xml:space="preserve"> </w:t>
+      </w:r>
+      <w:r>
+        <w:rPr>
+          <w:rFonts w:ascii="Times New Roman" w:hAnsi="Times New Roman" w:cs="Times New Roman"/>
+          <w:sz w:val="24"/>
+          <w:szCs w:val="24"/>
+        </w:rPr>
+        <w:t>shown</w:t>
+      </w:r>
+      <w:r>
+        <w:rPr>
+          <w:rFonts w:ascii="Times New Roman" w:hAnsi="Times New Roman" w:cs="Times New Roman"/>
+          <w:sz w:val="24"/>
+          <w:szCs w:val="24"/>
+        </w:rPr>
+        <w:t xml:space="preserve"> in Figure 7.2</w:t>
+      </w:r>
+      <w:r>
+        <w:rPr>
+          <w:rFonts w:ascii="Times New Roman" w:hAnsi="Times New Roman" w:cs="Times New Roman"/>
+          <w:sz w:val="24"/>
+          <w:szCs w:val="24"/>
+        </w:rPr>
+        <w:t>,</w:t>
+      </w:r>
+      <w:r>
+        <w:rPr>
+          <w:rFonts w:ascii="Times New Roman" w:hAnsi="Times New Roman" w:cs="Times New Roman"/>
+          <w:sz w:val="24"/>
+          <w:szCs w:val="24"/>
+        </w:rPr>
+        <w:t xml:space="preserve"> </w:t>
+      </w:r>
+      <w:r>
+        <w:rPr>
+          <w:rFonts w:ascii="Times New Roman" w:hAnsi="Times New Roman" w:cs="Times New Roman"/>
+          <w:sz w:val="24"/>
+          <w:szCs w:val="24"/>
+        </w:rPr>
+        <w:t>outlines its core functionalities such as faculty and course management, timetable generation, and analysis. A sidebar is displayed on the left to facilitate easy navigation across different modules</w:t>
+      </w:r>
+      <w:r>
+        <w:rPr>
+          <w:rFonts w:ascii="Times New Roman" w:hAnsi="Times New Roman" w:cs="Times New Roman"/>
+          <w:sz w:val="24"/>
+          <w:szCs w:val="24"/>
+        </w:rPr>
+        <w:t>.</w:t>
+      </w:r>
+    </w:p>
+    <w:p>
+      <w:pPr>
+        <w:keepNext/>
         <w:spacing w:line="360" w:lineRule="auto"/>
         <w:jc w:val="center"/>
-        <w:rPr>
-          <w:rFonts w:ascii="Times New Roman" w:hAnsi="Times New Roman" w:cs="Times New Roman"/>
-          <w:sz w:val="24"/>
-          <w:szCs w:val="24"/>
-          <w:lang w:val="en-US"/>
-        </w:rPr>
       </w:pPr>
       <w:r>
         <w:rPr>
           <w:rFonts w:ascii="Times New Roman" w:hAnsi="Times New Roman" w:cs="Times New Roman"/>
           <w:noProof/>
+          <w:sz w:val="24"/>
+          <w:szCs w:val="24"/>
         </w:rPr>
         <w:drawing>
-          <wp:inline distT="0" distB="0" distL="0" distR="0" wp14:anchorId="78C11EEF" wp14:editId="3CB27897">
-            <wp:extent cx="5266690" cy="2530065"/>
-            <wp:effectExtent l="0" t="0" r="0" b="3810"/>
-            <wp:docPr id="1883438531" name="Picture 3"/>
+          <wp:inline distT="0" distB="0" distL="0" distR="0" wp14:anchorId="2322EA75" wp14:editId="409466D9">
+            <wp:extent cx="5118110" cy="2880000"/>
+            <wp:effectExtent l="19050" t="19050" r="25400" b="15875"/>
+            <wp:docPr id="2125512608" name="Picture 11"/>
             <wp:cNvGraphicFramePr>
               <a:graphicFrameLocks xmlns:a="http://schemas.openxmlformats.org/drawingml/2006/main" noChangeAspect="1"/>
             </wp:cNvGraphicFramePr>
@@ -13261,7 +13511,7 @@
               <a:graphicData uri="http://schemas.openxmlformats.org/drawingml/2006/picture">
                 <pic:pic xmlns:pic="http://schemas.openxmlformats.org/drawingml/2006/picture">
                   <pic:nvPicPr>
-                    <pic:cNvPr id="1883438531" name="Picture 1883438531"/>
+                    <pic:cNvPr id="2125512608" name="Picture 2125512608"/>
                     <pic:cNvPicPr/>
                   </pic:nvPicPr>
                   <pic:blipFill>
@@ -13279,11 +13529,16 @@
                   <pic:spPr>
                     <a:xfrm>
                       <a:off x="0" y="0"/>
-                      <a:ext cx="5271466" cy="2532359"/>
+                      <a:ext cx="5118110" cy="2880000"/>
                     </a:xfrm>
                     <a:prstGeom prst="rect">
                       <a:avLst/>
                     </a:prstGeom>
+                    <a:ln>
+                      <a:solidFill>
+                        <a:schemeClr val="tx1"/>
+                      </a:solidFill>
+                    </a:ln>
                   </pic:spPr>
                 </pic:pic>
               </a:graphicData>
@@ -13294,6 +13549,74 @@
     </w:p>
     <w:p>
       <w:pPr>
+        <w:pStyle w:val="Caption"/>
+        <w:jc w:val="center"/>
+        <w:rPr>
+          <w:rFonts w:ascii="Times New Roman" w:hAnsi="Times New Roman" w:cs="Times New Roman"/>
+          <w:b/>
+          <w:bCs/>
+          <w:i w:val="0"/>
+          <w:iCs w:val="0"/>
+          <w:color w:val="000000" w:themeColor="text1"/>
+          <w:sz w:val="24"/>
+          <w:szCs w:val="24"/>
+        </w:rPr>
+      </w:pPr>
+      <w:r>
+        <w:rPr>
+          <w:rFonts w:ascii="Times New Roman" w:hAnsi="Times New Roman" w:cs="Times New Roman"/>
+          <w:b/>
+          <w:bCs/>
+          <w:i w:val="0"/>
+          <w:iCs w:val="0"/>
+          <w:color w:val="000000" w:themeColor="text1"/>
+          <w:sz w:val="24"/>
+          <w:szCs w:val="24"/>
+        </w:rPr>
+        <w:t xml:space="preserve">Figure </w:t>
+      </w:r>
+      <w:r>
+        <w:rPr>
+          <w:rFonts w:ascii="Times New Roman" w:hAnsi="Times New Roman" w:cs="Times New Roman"/>
+          <w:b/>
+          <w:bCs/>
+          <w:i w:val="0"/>
+          <w:iCs w:val="0"/>
+          <w:color w:val="000000" w:themeColor="text1"/>
+          <w:sz w:val="24"/>
+          <w:szCs w:val="24"/>
+        </w:rPr>
+        <w:t>7.3:</w:t>
+      </w:r>
+      <w:r>
+        <w:rPr>
+          <w:rFonts w:ascii="Times New Roman" w:hAnsi="Times New Roman" w:cs="Times New Roman"/>
+          <w:b/>
+          <w:bCs/>
+          <w:i w:val="0"/>
+          <w:iCs w:val="0"/>
+          <w:color w:val="000000" w:themeColor="text1"/>
+          <w:sz w:val="24"/>
+          <w:szCs w:val="24"/>
+        </w:rPr>
+        <w:t xml:space="preserve"> Department and Semester Management </w:t>
+      </w:r>
+      <w:r>
+        <w:rPr>
+          <w:rFonts w:ascii="Times New Roman" w:hAnsi="Times New Roman" w:cs="Times New Roman"/>
+          <w:b/>
+          <w:bCs/>
+          <w:i w:val="0"/>
+          <w:iCs w:val="0"/>
+          <w:color w:val="000000" w:themeColor="text1"/>
+          <w:sz w:val="24"/>
+          <w:szCs w:val="24"/>
+        </w:rPr>
+        <w:t>Page</w:t>
+      </w:r>
+    </w:p>
+    <w:p>
+      <w:pPr>
         <w:spacing w:line="360" w:lineRule="auto"/>
         <w:jc w:val="both"/>
         <w:rPr>
@@ -13308,39 +13631,91 @@
           <w:sz w:val="24"/>
           <w:szCs w:val="24"/>
         </w:rPr>
-        <w:t xml:space="preserve">The course data entry page of the Web-Based Automatic Timetable Scheduler, as shown in Figure 7.3, allows administrators to input detailed information about each course, including the course code, title, type (theory or lab), and the number of hours per week. This module ensures </w:t>
-      </w:r>
-      <w:r>
-        <w:rPr>
-          <w:rFonts w:ascii="Times New Roman" w:hAnsi="Times New Roman" w:cs="Times New Roman"/>
-          <w:sz w:val="24"/>
-          <w:szCs w:val="24"/>
+        <w:t>The interface includes a structured input field for creating new departments and a tabular section for managing existing entries, ensuring organized h</w:t>
+      </w:r>
+      <w:r>
+        <w:rPr>
+          <w:rFonts w:ascii="Times New Roman" w:hAnsi="Times New Roman" w:cs="Times New Roman"/>
+          <w:sz w:val="24"/>
+          <w:szCs w:val="24"/>
+        </w:rPr>
+        <w:t xml:space="preserve"> </w:t>
+      </w:r>
+      <w:proofErr w:type="spellStart"/>
+      <w:r>
+        <w:rPr>
+          <w:rFonts w:ascii="Times New Roman" w:hAnsi="Times New Roman" w:cs="Times New Roman"/>
+          <w:sz w:val="24"/>
+          <w:szCs w:val="24"/>
+        </w:rPr>
+        <w:t>andling</w:t>
+      </w:r>
+      <w:proofErr w:type="spellEnd"/>
+      <w:r>
+        <w:rPr>
+          <w:rFonts w:ascii="Times New Roman" w:hAnsi="Times New Roman" w:cs="Times New Roman"/>
+          <w:sz w:val="24"/>
+          <w:szCs w:val="24"/>
+        </w:rPr>
+        <w:t xml:space="preserve"> of academic</w:t>
+      </w:r>
+      <w:r>
+        <w:rPr>
+          <w:rFonts w:ascii="Times New Roman" w:hAnsi="Times New Roman" w:cs="Times New Roman"/>
+          <w:sz w:val="24"/>
+          <w:szCs w:val="24"/>
+        </w:rPr>
+        <w:t xml:space="preserve"> </w:t>
+      </w:r>
+      <w:r>
+        <w:rPr>
+          <w:rFonts w:ascii="Times New Roman" w:hAnsi="Times New Roman" w:cs="Times New Roman"/>
+          <w:sz w:val="24"/>
+          <w:szCs w:val="24"/>
+        </w:rPr>
+        <w:t>departments</w:t>
+      </w:r>
+      <w:r>
+        <w:rPr>
+          <w:rFonts w:ascii="Times New Roman" w:hAnsi="Times New Roman" w:cs="Times New Roman"/>
+          <w:sz w:val="24"/>
+          <w:szCs w:val="24"/>
+        </w:rPr>
+        <w:t xml:space="preserve"> </w:t>
+      </w:r>
+    </w:p>
+    <w:p>
+      <w:pPr>
+        <w:spacing w:line="360" w:lineRule="auto"/>
+        <w:jc w:val="center"/>
+        <w:rPr>
+          <w:rFonts w:ascii="Times New Roman" w:hAnsi="Times New Roman" w:cs="Times New Roman"/>
+          <w:sz w:val="24"/>
+          <w:szCs w:val="24"/>
+          <w:lang w:val="en-US"/>
+        </w:rPr>
+      </w:pPr>
+    </w:p>
+    <w:p>
+      <w:pPr>
+        <w:keepNext/>
+        <w:spacing w:line="360" w:lineRule="auto"/>
+        <w:jc w:val="center"/>
+      </w:pPr>
+      <w:r>
+        <w:rPr>
+          <w:rFonts w:ascii="Times New Roman" w:hAnsi="Times New Roman" w:cs="Times New Roman"/>
+          <w:noProof/>
+          <w:sz w:val="24"/>
+          <w:szCs w:val="24"/>
+          <w:lang w:val="en-US"/>
         </w:rPr>
         <w:lastRenderedPageBreak/>
-        <w:t>that all academic courses are accurately recorded and linked to their respective departments or semesters. Proper course entry is crucial for generating balanced timetables and ensuring that faculty assignments align with their designated subjects. The layout is designed for clarity and efficiency, enabling quick and error-free data entry.</w:t>
-      </w:r>
-    </w:p>
-    <w:p>
-      <w:pPr>
-        <w:spacing w:line="360" w:lineRule="auto"/>
-        <w:jc w:val="center"/>
-        <w:rPr>
-          <w:rFonts w:ascii="Times New Roman" w:hAnsi="Times New Roman" w:cs="Times New Roman"/>
-          <w:sz w:val="24"/>
-          <w:szCs w:val="24"/>
-          <w:lang w:val="en-US"/>
-        </w:rPr>
-      </w:pPr>
-      <w:r>
-        <w:rPr>
-          <w:rFonts w:ascii="Times New Roman" w:hAnsi="Times New Roman" w:cs="Times New Roman"/>
-          <w:noProof/>
-        </w:rPr>
         <w:drawing>
-          <wp:inline distT="0" distB="0" distL="0" distR="0" wp14:anchorId="646ED6DC" wp14:editId="726396BC">
-            <wp:extent cx="5731510" cy="2753995"/>
-            <wp:effectExtent l="0" t="0" r="2540" b="8255"/>
-            <wp:docPr id="2028321694" name="Picture 4"/>
+          <wp:inline distT="0" distB="0" distL="0" distR="0" wp14:anchorId="2B768EF7" wp14:editId="5A782279">
+            <wp:extent cx="5122144" cy="2880000"/>
+            <wp:effectExtent l="19050" t="19050" r="21590" b="15875"/>
+            <wp:docPr id="174017117" name="Picture 12"/>
             <wp:cNvGraphicFramePr>
               <a:graphicFrameLocks xmlns:a="http://schemas.openxmlformats.org/drawingml/2006/main" noChangeAspect="1"/>
             </wp:cNvGraphicFramePr>
@@ -13348,7 +13723,7 @@
               <a:graphicData uri="http://schemas.openxmlformats.org/drawingml/2006/picture">
                 <pic:pic xmlns:pic="http://schemas.openxmlformats.org/drawingml/2006/picture">
                   <pic:nvPicPr>
-                    <pic:cNvPr id="2028321694" name="Picture 2028321694"/>
+                    <pic:cNvPr id="174017117" name="Picture 174017117"/>
                     <pic:cNvPicPr/>
                   </pic:nvPicPr>
                   <pic:blipFill>
@@ -13366,11 +13741,16 @@
                   <pic:spPr>
                     <a:xfrm>
                       <a:off x="0" y="0"/>
-                      <a:ext cx="5731510" cy="2753995"/>
+                      <a:ext cx="5122144" cy="2880000"/>
                     </a:xfrm>
                     <a:prstGeom prst="rect">
                       <a:avLst/>
                     </a:prstGeom>
+                    <a:ln>
+                      <a:solidFill>
+                        <a:schemeClr val="tx1"/>
+                      </a:solidFill>
+                    </a:ln>
                   </pic:spPr>
                 </pic:pic>
               </a:graphicData>
@@ -13381,43 +13761,89 @@
     </w:p>
     <w:p>
       <w:pPr>
-        <w:spacing w:line="360" w:lineRule="auto"/>
-        <w:rPr>
-          <w:rFonts w:ascii="Times New Roman" w:hAnsi="Times New Roman" w:cs="Times New Roman"/>
-          <w:sz w:val="24"/>
-          <w:szCs w:val="24"/>
-        </w:rPr>
-      </w:pPr>
-      <w:r>
-        <w:rPr>
-          <w:rFonts w:ascii="Times New Roman" w:hAnsi="Times New Roman" w:cs="Times New Roman"/>
-          <w:sz w:val="24"/>
-          <w:szCs w:val="24"/>
-        </w:rPr>
-        <w:t>The faculty-course mapping interface of the Web-Based Automatic Timetable Scheduler, as illustrated in Figure 7.4, allows administrators to assign specific faculty members to the courses they are responsible for teaching. The mapping ensures that each subject is linked to the correct instructor based on department and semester allocations. It also prevents conflicts by validating that a faculty member is not assigned to overlapping courses or excessive workloads. This feature plays a vital role in maintaining consistency and accuracy throughout the scheduling process, forming a critical step before timetable generation.</w:t>
-      </w:r>
-    </w:p>
-    <w:p>
-      <w:pPr>
-        <w:spacing w:line="360" w:lineRule="auto"/>
+        <w:pStyle w:val="Caption"/>
         <w:jc w:val="center"/>
         <w:rPr>
           <w:rFonts w:ascii="Times New Roman" w:hAnsi="Times New Roman" w:cs="Times New Roman"/>
-          <w:sz w:val="24"/>
-          <w:szCs w:val="24"/>
-          <w:lang w:val="en-US"/>
-        </w:rPr>
+          <w:b/>
+          <w:bCs/>
+          <w:i w:val="0"/>
+          <w:iCs w:val="0"/>
+          <w:color w:val="000000" w:themeColor="text1"/>
+          <w:sz w:val="24"/>
+          <w:szCs w:val="24"/>
+          <w:lang w:val="en-US"/>
+        </w:rPr>
+      </w:pPr>
+      <w:r>
+        <w:rPr>
+          <w:rFonts w:ascii="Times New Roman" w:hAnsi="Times New Roman" w:cs="Times New Roman"/>
+          <w:b/>
+          <w:bCs/>
+          <w:i w:val="0"/>
+          <w:iCs w:val="0"/>
+          <w:color w:val="000000" w:themeColor="text1"/>
+          <w:sz w:val="24"/>
+          <w:szCs w:val="24"/>
+        </w:rPr>
+        <w:t xml:space="preserve">Figure </w:t>
+      </w:r>
+      <w:r>
+        <w:rPr>
+          <w:rFonts w:ascii="Times New Roman" w:hAnsi="Times New Roman" w:cs="Times New Roman"/>
+          <w:b/>
+          <w:bCs/>
+          <w:i w:val="0"/>
+          <w:iCs w:val="0"/>
+          <w:color w:val="000000" w:themeColor="text1"/>
+          <w:sz w:val="24"/>
+          <w:szCs w:val="24"/>
+        </w:rPr>
+        <w:t>7.4:</w:t>
+      </w:r>
+      <w:r>
+        <w:rPr>
+          <w:rFonts w:ascii="Times New Roman" w:hAnsi="Times New Roman" w:cs="Times New Roman"/>
+          <w:b/>
+          <w:bCs/>
+          <w:i w:val="0"/>
+          <w:iCs w:val="0"/>
+          <w:color w:val="000000" w:themeColor="text1"/>
+          <w:sz w:val="24"/>
+          <w:szCs w:val="24"/>
+        </w:rPr>
+        <w:t xml:space="preserve"> Faculty Management Page</w:t>
+      </w:r>
+    </w:p>
+    <w:p>
+      <w:pPr>
+        <w:spacing w:line="360" w:lineRule="auto"/>
+        <w:jc w:val="both"/>
+        <w:rPr>
+          <w:rFonts w:ascii="Times New Roman" w:hAnsi="Times New Roman" w:cs="Times New Roman"/>
+          <w:sz w:val="24"/>
+          <w:szCs w:val="24"/>
+        </w:rPr>
+      </w:pPr>
+    </w:p>
+    <w:p>
+      <w:pPr>
+        <w:keepNext/>
+        <w:spacing w:line="360" w:lineRule="auto"/>
+        <w:jc w:val="center"/>
       </w:pPr>
       <w:r>
         <w:rPr>
           <w:rFonts w:ascii="Times New Roman" w:hAnsi="Times New Roman" w:cs="Times New Roman"/>
           <w:noProof/>
+          <w:sz w:val="24"/>
+          <w:szCs w:val="24"/>
         </w:rPr>
         <w:drawing>
-          <wp:inline distT="0" distB="0" distL="0" distR="0" wp14:anchorId="7BA65DEA" wp14:editId="2FDDFDEF">
-            <wp:extent cx="5731510" cy="2807335"/>
-            <wp:effectExtent l="0" t="0" r="2540" b="0"/>
-            <wp:docPr id="104546543" name="Picture 5"/>
+          <wp:inline distT="0" distB="0" distL="0" distR="0" wp14:anchorId="07203A65" wp14:editId="05564A96">
+            <wp:extent cx="5119118" cy="2880000"/>
+            <wp:effectExtent l="19050" t="19050" r="24765" b="15875"/>
+            <wp:docPr id="337284267" name="Picture 13"/>
             <wp:cNvGraphicFramePr>
               <a:graphicFrameLocks xmlns:a="http://schemas.openxmlformats.org/drawingml/2006/main" noChangeAspect="1"/>
             </wp:cNvGraphicFramePr>
@@ -13425,7 +13851,7 @@
               <a:graphicData uri="http://schemas.openxmlformats.org/drawingml/2006/picture">
                 <pic:pic xmlns:pic="http://schemas.openxmlformats.org/drawingml/2006/picture">
                   <pic:nvPicPr>
-                    <pic:cNvPr id="104546543" name="Picture 104546543"/>
+                    <pic:cNvPr id="337284267" name="Picture 337284267"/>
                     <pic:cNvPicPr/>
                   </pic:nvPicPr>
                   <pic:blipFill>
@@ -13443,7 +13869,441 @@
                   <pic:spPr>
                     <a:xfrm>
                       <a:off x="0" y="0"/>
-                      <a:ext cx="5731510" cy="2807335"/>
+                      <a:ext cx="5119118" cy="2880000"/>
+                    </a:xfrm>
+                    <a:prstGeom prst="rect">
+                      <a:avLst/>
+                    </a:prstGeom>
+                    <a:ln>
+                      <a:solidFill>
+                        <a:schemeClr val="tx1"/>
+                      </a:solidFill>
+                    </a:ln>
+                  </pic:spPr>
+                </pic:pic>
+              </a:graphicData>
+            </a:graphic>
+          </wp:inline>
+        </w:drawing>
+      </w:r>
+    </w:p>
+    <w:p>
+      <w:pPr>
+        <w:pStyle w:val="Caption"/>
+        <w:jc w:val="center"/>
+        <w:rPr>
+          <w:rFonts w:ascii="Times New Roman" w:hAnsi="Times New Roman" w:cs="Times New Roman"/>
+          <w:b/>
+          <w:bCs/>
+          <w:i w:val="0"/>
+          <w:iCs w:val="0"/>
+          <w:color w:val="000000" w:themeColor="text1"/>
+          <w:sz w:val="24"/>
+          <w:szCs w:val="24"/>
+        </w:rPr>
+      </w:pPr>
+      <w:r>
+        <w:rPr>
+          <w:rFonts w:ascii="Times New Roman" w:hAnsi="Times New Roman" w:cs="Times New Roman"/>
+          <w:b/>
+          <w:bCs/>
+          <w:i w:val="0"/>
+          <w:iCs w:val="0"/>
+          <w:color w:val="000000" w:themeColor="text1"/>
+          <w:sz w:val="24"/>
+          <w:szCs w:val="24"/>
+        </w:rPr>
+        <w:t xml:space="preserve">Figure </w:t>
+      </w:r>
+      <w:r>
+        <w:rPr>
+          <w:rFonts w:ascii="Times New Roman" w:hAnsi="Times New Roman" w:cs="Times New Roman"/>
+          <w:b/>
+          <w:bCs/>
+          <w:i w:val="0"/>
+          <w:iCs w:val="0"/>
+          <w:color w:val="000000" w:themeColor="text1"/>
+          <w:sz w:val="24"/>
+          <w:szCs w:val="24"/>
+        </w:rPr>
+        <w:t>7.5:</w:t>
+      </w:r>
+      <w:r>
+        <w:rPr>
+          <w:rFonts w:ascii="Times New Roman" w:hAnsi="Times New Roman" w:cs="Times New Roman"/>
+          <w:b/>
+          <w:bCs/>
+          <w:i w:val="0"/>
+          <w:iCs w:val="0"/>
+          <w:color w:val="000000" w:themeColor="text1"/>
+          <w:sz w:val="24"/>
+          <w:szCs w:val="24"/>
+        </w:rPr>
+        <w:t xml:space="preserve"> Course Management Page</w:t>
+      </w:r>
+    </w:p>
+    <w:p>
+      <w:pPr>
+        <w:spacing w:line="360" w:lineRule="auto"/>
+        <w:jc w:val="both"/>
+        <w:rPr>
+          <w:rFonts w:ascii="Times New Roman" w:hAnsi="Times New Roman" w:cs="Times New Roman"/>
+          <w:sz w:val="24"/>
+          <w:szCs w:val="24"/>
+        </w:rPr>
+      </w:pPr>
+      <w:r>
+        <w:rPr>
+          <w:rFonts w:ascii="Times New Roman" w:hAnsi="Times New Roman" w:cs="Times New Roman"/>
+          <w:sz w:val="24"/>
+          <w:szCs w:val="24"/>
+        </w:rPr>
+        <w:t xml:space="preserve">The course data entry page of the Web-Based Automatic Timetable Scheduler, as shown in Figure 7.3, allows administrators to input detailed information about each course, including the course code, title, type (theory or lab), and the number of hours per week. This module ensures that all academic courses are accurately recorded and linked to their respective departments or semesters. Proper course entry is crucial for generating balanced timetables and ensuring that </w:t>
+      </w:r>
+      <w:r>
+        <w:rPr>
+          <w:rFonts w:ascii="Times New Roman" w:hAnsi="Times New Roman" w:cs="Times New Roman"/>
+          <w:sz w:val="24"/>
+          <w:szCs w:val="24"/>
+        </w:rPr>
+        <w:lastRenderedPageBreak/>
+        <w:t>faculty assignments align with their designated subjects. The layout is designed for clarity and efficiency, enabling quick and error-free data entry.</w:t>
+      </w:r>
+    </w:p>
+    <w:p>
+      <w:pPr>
+        <w:keepNext/>
+        <w:spacing w:line="360" w:lineRule="auto"/>
+        <w:jc w:val="center"/>
+      </w:pPr>
+      <w:r>
+        <w:rPr>
+          <w:rFonts w:ascii="Times New Roman" w:hAnsi="Times New Roman" w:cs="Times New Roman"/>
+          <w:noProof/>
+          <w:sz w:val="24"/>
+          <w:szCs w:val="24"/>
+        </w:rPr>
+        <w:drawing>
+          <wp:inline distT="0" distB="0" distL="0" distR="0" wp14:anchorId="07DE8F20" wp14:editId="35EDF82B">
+            <wp:extent cx="5122144" cy="2880000"/>
+            <wp:effectExtent l="19050" t="19050" r="21590" b="15875"/>
+            <wp:docPr id="1194087671" name="Picture 14"/>
+            <wp:cNvGraphicFramePr>
+              <a:graphicFrameLocks xmlns:a="http://schemas.openxmlformats.org/drawingml/2006/main" noChangeAspect="1"/>
+            </wp:cNvGraphicFramePr>
+            <a:graphic xmlns:a="http://schemas.openxmlformats.org/drawingml/2006/main">
+              <a:graphicData uri="http://schemas.openxmlformats.org/drawingml/2006/picture">
+                <pic:pic xmlns:pic="http://schemas.openxmlformats.org/drawingml/2006/picture">
+                  <pic:nvPicPr>
+                    <pic:cNvPr id="1194087671" name="Picture 1194087671"/>
+                    <pic:cNvPicPr/>
+                  </pic:nvPicPr>
+                  <pic:blipFill>
+                    <a:blip r:embed="rId18" cstate="print">
+                      <a:extLst>
+                        <a:ext uri="{28A0092B-C50C-407E-A947-70E740481C1C}">
+                          <a14:useLocalDpi xmlns:a14="http://schemas.microsoft.com/office/drawing/2010/main" val="0"/>
+                        </a:ext>
+                      </a:extLst>
+                    </a:blip>
+                    <a:stretch>
+                      <a:fillRect/>
+                    </a:stretch>
+                  </pic:blipFill>
+                  <pic:spPr>
+                    <a:xfrm>
+                      <a:off x="0" y="0"/>
+                      <a:ext cx="5122144" cy="2880000"/>
+                    </a:xfrm>
+                    <a:prstGeom prst="rect">
+                      <a:avLst/>
+                    </a:prstGeom>
+                    <a:ln>
+                      <a:solidFill>
+                        <a:schemeClr val="tx1"/>
+                      </a:solidFill>
+                    </a:ln>
+                  </pic:spPr>
+                </pic:pic>
+              </a:graphicData>
+            </a:graphic>
+          </wp:inline>
+        </w:drawing>
+      </w:r>
+    </w:p>
+    <w:p>
+      <w:pPr>
+        <w:pStyle w:val="Caption"/>
+        <w:jc w:val="center"/>
+        <w:rPr>
+          <w:rFonts w:ascii="Times New Roman" w:hAnsi="Times New Roman" w:cs="Times New Roman"/>
+          <w:b/>
+          <w:bCs/>
+          <w:i w:val="0"/>
+          <w:iCs w:val="0"/>
+          <w:noProof/>
+          <w:color w:val="000000" w:themeColor="text1"/>
+          <w:sz w:val="24"/>
+          <w:szCs w:val="24"/>
+        </w:rPr>
+      </w:pPr>
+      <w:r>
+        <w:rPr>
+          <w:rFonts w:ascii="Times New Roman" w:hAnsi="Times New Roman" w:cs="Times New Roman"/>
+          <w:b/>
+          <w:bCs/>
+          <w:i w:val="0"/>
+          <w:iCs w:val="0"/>
+          <w:color w:val="000000" w:themeColor="text1"/>
+          <w:sz w:val="24"/>
+          <w:szCs w:val="24"/>
+        </w:rPr>
+        <w:t xml:space="preserve">Figure </w:t>
+      </w:r>
+      <w:r>
+        <w:rPr>
+          <w:rFonts w:ascii="Times New Roman" w:hAnsi="Times New Roman" w:cs="Times New Roman"/>
+          <w:b/>
+          <w:bCs/>
+          <w:i w:val="0"/>
+          <w:iCs w:val="0"/>
+          <w:color w:val="000000" w:themeColor="text1"/>
+          <w:sz w:val="24"/>
+          <w:szCs w:val="24"/>
+        </w:rPr>
+        <w:t>7.6:</w:t>
+      </w:r>
+      <w:r>
+        <w:rPr>
+          <w:rFonts w:ascii="Times New Roman" w:hAnsi="Times New Roman" w:cs="Times New Roman"/>
+          <w:b/>
+          <w:bCs/>
+          <w:i w:val="0"/>
+          <w:iCs w:val="0"/>
+          <w:color w:val="000000" w:themeColor="text1"/>
+          <w:sz w:val="24"/>
+          <w:szCs w:val="24"/>
+        </w:rPr>
+        <w:t xml:space="preserve"> </w:t>
+      </w:r>
+      <w:r>
+        <w:rPr>
+          <w:rFonts w:ascii="Times New Roman" w:hAnsi="Times New Roman" w:cs="Times New Roman"/>
+          <w:b/>
+          <w:bCs/>
+          <w:i w:val="0"/>
+          <w:iCs w:val="0"/>
+          <w:color w:val="000000" w:themeColor="text1"/>
+          <w:sz w:val="24"/>
+          <w:szCs w:val="24"/>
+        </w:rPr>
+        <w:t>Course Faculty and Semester Mapping Page</w:t>
+      </w:r>
+    </w:p>
+    <w:p>
+      <w:pPr>
+        <w:spacing w:line="360" w:lineRule="auto"/>
+        <w:rPr>
+          <w:rFonts w:ascii="Times New Roman" w:hAnsi="Times New Roman" w:cs="Times New Roman"/>
+          <w:sz w:val="24"/>
+          <w:szCs w:val="24"/>
+        </w:rPr>
+      </w:pPr>
+      <w:r>
+        <w:rPr>
+          <w:rFonts w:ascii="Times New Roman" w:hAnsi="Times New Roman" w:cs="Times New Roman"/>
+          <w:sz w:val="24"/>
+          <w:szCs w:val="24"/>
+        </w:rPr>
+        <w:t>The faculty-course mapping interface of the Web-Based Automatic Timetable Scheduler, as illustrated in Figure 7.4, allows administrators to assign specific faculty members to the courses they are responsible for teaching. The mapping ensures that each subject is linked to the correct instructor based on department and semester allocations. It also prevents conflicts by validating that a faculty member is not assigned to overlapping courses or excessive workloads. This feature plays a vital role in maintaining consistency and accuracy throughout the scheduling process, forming a critical step before timetable generation.</w:t>
+      </w:r>
+    </w:p>
+    <w:p>
+      <w:pPr>
+        <w:keepNext/>
+        <w:spacing w:line="360" w:lineRule="auto"/>
+        <w:jc w:val="center"/>
+      </w:pPr>
+      <w:r>
+        <w:rPr>
+          <w:rFonts w:ascii="Times New Roman" w:hAnsi="Times New Roman" w:cs="Times New Roman"/>
+          <w:noProof/>
+          <w:sz w:val="24"/>
+          <w:szCs w:val="24"/>
+        </w:rPr>
+        <w:lastRenderedPageBreak/>
+        <w:drawing>
+          <wp:inline distT="0" distB="0" distL="0" distR="0" wp14:anchorId="0D5C4B0F" wp14:editId="212A0CA0">
+            <wp:extent cx="5119118" cy="2880000"/>
+            <wp:effectExtent l="19050" t="19050" r="24765" b="15875"/>
+            <wp:docPr id="1804600288" name="Picture 15"/>
+            <wp:cNvGraphicFramePr>
+              <a:graphicFrameLocks xmlns:a="http://schemas.openxmlformats.org/drawingml/2006/main" noChangeAspect="1"/>
+            </wp:cNvGraphicFramePr>
+            <a:graphic xmlns:a="http://schemas.openxmlformats.org/drawingml/2006/main">
+              <a:graphicData uri="http://schemas.openxmlformats.org/drawingml/2006/picture">
+                <pic:pic xmlns:pic="http://schemas.openxmlformats.org/drawingml/2006/picture">
+                  <pic:nvPicPr>
+                    <pic:cNvPr id="1804600288" name="Picture 1804600288"/>
+                    <pic:cNvPicPr/>
+                  </pic:nvPicPr>
+                  <pic:blipFill>
+                    <a:blip r:embed="rId19" cstate="print">
+                      <a:extLst>
+                        <a:ext uri="{28A0092B-C50C-407E-A947-70E740481C1C}">
+                          <a14:useLocalDpi xmlns:a14="http://schemas.microsoft.com/office/drawing/2010/main" val="0"/>
+                        </a:ext>
+                      </a:extLst>
+                    </a:blip>
+                    <a:stretch>
+                      <a:fillRect/>
+                    </a:stretch>
+                  </pic:blipFill>
+                  <pic:spPr>
+                    <a:xfrm>
+                      <a:off x="0" y="0"/>
+                      <a:ext cx="5119118" cy="2880000"/>
+                    </a:xfrm>
+                    <a:prstGeom prst="rect">
+                      <a:avLst/>
+                    </a:prstGeom>
+                    <a:ln>
+                      <a:solidFill>
+                        <a:schemeClr val="tx1"/>
+                      </a:solidFill>
+                    </a:ln>
+                  </pic:spPr>
+                </pic:pic>
+              </a:graphicData>
+            </a:graphic>
+          </wp:inline>
+        </w:drawing>
+      </w:r>
+    </w:p>
+    <w:p>
+      <w:pPr>
+        <w:pStyle w:val="Caption"/>
+        <w:jc w:val="center"/>
+        <w:rPr>
+          <w:rFonts w:ascii="Times New Roman" w:hAnsi="Times New Roman" w:cs="Times New Roman"/>
+          <w:b/>
+          <w:bCs/>
+          <w:i w:val="0"/>
+          <w:iCs w:val="0"/>
+          <w:noProof/>
+          <w:color w:val="000000" w:themeColor="text1"/>
+          <w:sz w:val="24"/>
+          <w:szCs w:val="24"/>
+        </w:rPr>
+      </w:pPr>
+      <w:r>
+        <w:rPr>
+          <w:rFonts w:ascii="Times New Roman" w:hAnsi="Times New Roman" w:cs="Times New Roman"/>
+          <w:b/>
+          <w:bCs/>
+          <w:i w:val="0"/>
+          <w:iCs w:val="0"/>
+          <w:color w:val="000000" w:themeColor="text1"/>
+          <w:sz w:val="24"/>
+          <w:szCs w:val="24"/>
+        </w:rPr>
+        <w:t xml:space="preserve">Figure </w:t>
+      </w:r>
+      <w:r>
+        <w:rPr>
+          <w:rFonts w:ascii="Times New Roman" w:hAnsi="Times New Roman" w:cs="Times New Roman"/>
+          <w:b/>
+          <w:bCs/>
+          <w:i w:val="0"/>
+          <w:iCs w:val="0"/>
+          <w:color w:val="000000" w:themeColor="text1"/>
+          <w:sz w:val="24"/>
+          <w:szCs w:val="24"/>
+        </w:rPr>
+        <w:t xml:space="preserve">7.7: </w:t>
+      </w:r>
+      <w:r>
+        <w:rPr>
+          <w:rFonts w:ascii="Times New Roman" w:hAnsi="Times New Roman" w:cs="Times New Roman"/>
+          <w:b/>
+          <w:bCs/>
+          <w:i w:val="0"/>
+          <w:iCs w:val="0"/>
+          <w:color w:val="000000" w:themeColor="text1"/>
+          <w:sz w:val="24"/>
+          <w:szCs w:val="24"/>
+        </w:rPr>
+        <w:t xml:space="preserve"> Faculty Preference Page</w:t>
+      </w:r>
+    </w:p>
+    <w:p>
+      <w:pPr>
+        <w:spacing w:line="360" w:lineRule="auto"/>
+        <w:rPr>
+          <w:rFonts w:ascii="Times New Roman" w:hAnsi="Times New Roman" w:cs="Times New Roman"/>
+          <w:sz w:val="24"/>
+          <w:szCs w:val="24"/>
+          <w:lang w:val="en-US"/>
+        </w:rPr>
+      </w:pPr>
+      <w:r>
+        <w:rPr>
+          <w:rFonts w:ascii="Times New Roman" w:hAnsi="Times New Roman" w:cs="Times New Roman"/>
+          <w:sz w:val="24"/>
+          <w:szCs w:val="24"/>
+        </w:rPr>
+        <w:t>The details entry page of the Web-Based Automatic Timetable Scheduler, as shown in Figure 7.5, allows administrators to provide additional academic details such as department name, semester information, and batch identifiers required for generating an organized timetable. The structured input fields ensure that all contextual information is accurately captured before initiating the scheduling process. This step is essential for categorizing the generated timetables according to department and semester, ensuring clarity and ease of access during review or export.</w:t>
+      </w:r>
+    </w:p>
+    <w:p>
+      <w:pPr>
+        <w:spacing w:line="360" w:lineRule="auto"/>
+        <w:jc w:val="center"/>
+        <w:rPr>
+          <w:rFonts w:ascii="Times New Roman" w:hAnsi="Times New Roman" w:cs="Times New Roman"/>
+          <w:noProof/>
+          <w:sz w:val="24"/>
+          <w:szCs w:val="24"/>
+        </w:rPr>
+      </w:pPr>
+      <w:r>
+        <w:rPr>
+          <w:rFonts w:ascii="Times New Roman" w:hAnsi="Times New Roman" w:cs="Times New Roman"/>
+          <w:noProof/>
+          <w:sz w:val="24"/>
+          <w:szCs w:val="24"/>
+        </w:rPr>
+        <w:drawing>
+          <wp:inline distT="0" distB="0" distL="0" distR="0" wp14:anchorId="1D02437A" wp14:editId="4BFF6DF4">
+            <wp:extent cx="5120126" cy="2880000"/>
+            <wp:effectExtent l="0" t="0" r="4445" b="0"/>
+            <wp:docPr id="1721169172" name="Picture 16"/>
+            <wp:cNvGraphicFramePr>
+              <a:graphicFrameLocks xmlns:a="http://schemas.openxmlformats.org/drawingml/2006/main" noChangeAspect="1"/>
+            </wp:cNvGraphicFramePr>
+            <a:graphic xmlns:a="http://schemas.openxmlformats.org/drawingml/2006/main">
+              <a:graphicData uri="http://schemas.openxmlformats.org/drawingml/2006/picture">
+                <pic:pic xmlns:pic="http://schemas.openxmlformats.org/drawingml/2006/picture">
+                  <pic:nvPicPr>
+                    <pic:cNvPr id="1721169172" name="Picture 1721169172"/>
+                    <pic:cNvPicPr/>
+                  </pic:nvPicPr>
+                  <pic:blipFill>
+                    <a:blip r:embed="rId20" cstate="print">
+                      <a:extLst>
+                        <a:ext uri="{28A0092B-C50C-407E-A947-70E740481C1C}">
+                          <a14:useLocalDpi xmlns:a14="http://schemas.microsoft.com/office/drawing/2010/main" val="0"/>
+                        </a:ext>
+                      </a:extLst>
+                    </a:blip>
+                    <a:stretch>
+                      <a:fillRect/>
+                    </a:stretch>
+                  </pic:blipFill>
+                  <pic:spPr>
+                    <a:xfrm>
+                      <a:off x="0" y="0"/>
+                      <a:ext cx="5120126" cy="2880000"/>
                     </a:xfrm>
                     <a:prstGeom prst="rect">
                       <a:avLst/>
@@ -13459,11 +14319,23 @@
     <w:p>
       <w:pPr>
         <w:spacing w:line="360" w:lineRule="auto"/>
-        <w:rPr>
-          <w:rFonts w:ascii="Times New Roman" w:hAnsi="Times New Roman" w:cs="Times New Roman"/>
-          <w:sz w:val="24"/>
-          <w:szCs w:val="24"/>
-          <w:lang w:val="en-US"/>
+        <w:jc w:val="center"/>
+        <w:rPr>
+          <w:rFonts w:ascii="Times New Roman" w:hAnsi="Times New Roman" w:cs="Times New Roman"/>
+          <w:sz w:val="24"/>
+          <w:szCs w:val="24"/>
+          <w:lang w:val="en-US"/>
+        </w:rPr>
+      </w:pPr>
+    </w:p>
+    <w:p>
+      <w:pPr>
+        <w:spacing w:line="360" w:lineRule="auto"/>
+        <w:jc w:val="both"/>
+        <w:rPr>
+          <w:rFonts w:ascii="Times New Roman" w:hAnsi="Times New Roman" w:cs="Times New Roman"/>
+          <w:sz w:val="24"/>
+          <w:szCs w:val="24"/>
         </w:rPr>
       </w:pPr>
       <w:r>
@@ -13473,7 +14345,23 @@
           <w:szCs w:val="24"/>
         </w:rPr>
         <w:lastRenderedPageBreak/>
-        <w:t>The details entry page of the Web-Based Automatic Timetable Scheduler, as shown in Figure 7.5, allows administrators to provide additional academic details such as department name, semester information, and batch identifiers required for generating an organized timetable. The structured input fields ensure that all contextual information is accurately captured before initiating the scheduling process. This step is essential for categorizing the generated timetables according to department and semester, ensuring clarity and ease of access during review or export.</w:t>
+        <w:t>The timetable generation process of the Web-Based Automatic Timetable Scheduler, as illustrated in Figure 7.6, displays the system in action as the Genetic Algorithm executes to produce an optimized, conflict</w:t>
+      </w:r>
+      <w:r>
+        <w:rPr>
+          <w:rFonts w:ascii="Times New Roman" w:hAnsi="Times New Roman" w:cs="Times New Roman"/>
+          <w:sz w:val="24"/>
+          <w:szCs w:val="24"/>
+        </w:rPr>
+        <w:t xml:space="preserve"> </w:t>
+      </w:r>
+      <w:r>
+        <w:rPr>
+          <w:rFonts w:ascii="Times New Roman" w:hAnsi="Times New Roman" w:cs="Times New Roman"/>
+          <w:sz w:val="24"/>
+          <w:szCs w:val="24"/>
+        </w:rPr>
+        <w:t>free timetable. The generation screen provides visual feedback on the progress of scheduling, showing how the algorithm evaluates multiple combinations to achieve the best possible timetable configuration. This feature ensures transparency in the scheduling process and allows administrators to monitor the optimization phase as the system efficiently balances faculty availability, course distribution, and slot constraints.</w:t>
       </w:r>
     </w:p>
     <w:p>
@@ -13493,10 +14381,10 @@
           <w:noProof/>
         </w:rPr>
         <w:drawing>
-          <wp:inline distT="0" distB="0" distL="0" distR="0" wp14:anchorId="45995D24" wp14:editId="13FB6F00">
+          <wp:inline distT="0" distB="0" distL="0" distR="0" wp14:anchorId="662AFD27" wp14:editId="20AE5E9A">
             <wp:extent cx="5731510" cy="3014980"/>
             <wp:effectExtent l="0" t="0" r="2540" b="0"/>
-            <wp:docPr id="239969162" name="Picture 7"/>
+            <wp:docPr id="275675405" name="Picture 8"/>
             <wp:cNvGraphicFramePr>
               <a:graphicFrameLocks xmlns:a="http://schemas.openxmlformats.org/drawingml/2006/main" noChangeAspect="1"/>
             </wp:cNvGraphicFramePr>
@@ -13504,11 +14392,11 @@
               <a:graphicData uri="http://schemas.openxmlformats.org/drawingml/2006/picture">
                 <pic:pic xmlns:pic="http://schemas.openxmlformats.org/drawingml/2006/picture">
                   <pic:nvPicPr>
-                    <pic:cNvPr id="239969162" name="Picture 239969162"/>
+                    <pic:cNvPr id="275675405" name="Picture 275675405"/>
                     <pic:cNvPicPr/>
                   </pic:nvPicPr>
                   <pic:blipFill>
-                    <a:blip r:embed="rId18" cstate="print">
+                    <a:blip r:embed="rId21" cstate="print">
                       <a:extLst>
                         <a:ext uri="{28A0092B-C50C-407E-A947-70E740481C1C}">
                           <a14:useLocalDpi xmlns:a14="http://schemas.microsoft.com/office/drawing/2010/main" val="0"/>
@@ -13551,101 +14439,6 @@
           <w:sz w:val="24"/>
           <w:szCs w:val="24"/>
         </w:rPr>
-        <w:t>The timetable generation process of the Web-Based Automatic Timetable Scheduler, as illustrated in Figure 7.6, displays the system in action as the Genetic Algorithm executes to produce an optimized, conflict</w:t>
-      </w:r>
-      <w:r>
-        <w:rPr>
-          <w:rFonts w:ascii="Times New Roman" w:hAnsi="Times New Roman" w:cs="Times New Roman"/>
-          <w:sz w:val="24"/>
-          <w:szCs w:val="24"/>
-        </w:rPr>
-        <w:t xml:space="preserve"> </w:t>
-      </w:r>
-      <w:r>
-        <w:rPr>
-          <w:rFonts w:ascii="Times New Roman" w:hAnsi="Times New Roman" w:cs="Times New Roman"/>
-          <w:sz w:val="24"/>
-          <w:szCs w:val="24"/>
-        </w:rPr>
-        <w:t>free timetable. The generation screen provides visual feedback on the progress of scheduling, showing how the algorithm evaluates multiple combinations to achieve the best possible timetable configuration. This feature ensures transparency in the scheduling process and allows administrators to monitor the optimization phase as the system efficiently balances faculty availability, course distribution, and slot constraints.</w:t>
-      </w:r>
-    </w:p>
-    <w:p>
-      <w:pPr>
-        <w:spacing w:line="360" w:lineRule="auto"/>
-        <w:jc w:val="center"/>
-        <w:rPr>
-          <w:rFonts w:ascii="Times New Roman" w:hAnsi="Times New Roman" w:cs="Times New Roman"/>
-          <w:sz w:val="24"/>
-          <w:szCs w:val="24"/>
-          <w:lang w:val="en-US"/>
-        </w:rPr>
-      </w:pPr>
-      <w:r>
-        <w:rPr>
-          <w:rFonts w:ascii="Times New Roman" w:hAnsi="Times New Roman" w:cs="Times New Roman"/>
-          <w:noProof/>
-        </w:rPr>
-        <w:lastRenderedPageBreak/>
-        <w:drawing>
-          <wp:inline distT="0" distB="0" distL="0" distR="0" wp14:anchorId="662AFD27" wp14:editId="7044A1AD">
-            <wp:extent cx="5731510" cy="3014980"/>
-            <wp:effectExtent l="0" t="0" r="2540" b="0"/>
-            <wp:docPr id="275675405" name="Picture 8"/>
-            <wp:cNvGraphicFramePr>
-              <a:graphicFrameLocks xmlns:a="http://schemas.openxmlformats.org/drawingml/2006/main" noChangeAspect="1"/>
-            </wp:cNvGraphicFramePr>
-            <a:graphic xmlns:a="http://schemas.openxmlformats.org/drawingml/2006/main">
-              <a:graphicData uri="http://schemas.openxmlformats.org/drawingml/2006/picture">
-                <pic:pic xmlns:pic="http://schemas.openxmlformats.org/drawingml/2006/picture">
-                  <pic:nvPicPr>
-                    <pic:cNvPr id="275675405" name="Picture 275675405"/>
-                    <pic:cNvPicPr/>
-                  </pic:nvPicPr>
-                  <pic:blipFill>
-                    <a:blip r:embed="rId18" cstate="print">
-                      <a:extLst>
-                        <a:ext uri="{28A0092B-C50C-407E-A947-70E740481C1C}">
-                          <a14:useLocalDpi xmlns:a14="http://schemas.microsoft.com/office/drawing/2010/main" val="0"/>
-                        </a:ext>
-                      </a:extLst>
-                    </a:blip>
-                    <a:stretch>
-                      <a:fillRect/>
-                    </a:stretch>
-                  </pic:blipFill>
-                  <pic:spPr>
-                    <a:xfrm>
-                      <a:off x="0" y="0"/>
-                      <a:ext cx="5731510" cy="3014980"/>
-                    </a:xfrm>
-                    <a:prstGeom prst="rect">
-                      <a:avLst/>
-                    </a:prstGeom>
-                  </pic:spPr>
-                </pic:pic>
-              </a:graphicData>
-            </a:graphic>
-          </wp:inline>
-        </w:drawing>
-      </w:r>
-    </w:p>
-    <w:p>
-      <w:pPr>
-        <w:spacing w:line="360" w:lineRule="auto"/>
-        <w:jc w:val="both"/>
-        <w:rPr>
-          <w:rFonts w:ascii="Times New Roman" w:hAnsi="Times New Roman" w:cs="Times New Roman"/>
-          <w:sz w:val="24"/>
-          <w:szCs w:val="24"/>
-        </w:rPr>
-      </w:pPr>
-      <w:r>
-        <w:rPr>
-          <w:rFonts w:ascii="Times New Roman" w:hAnsi="Times New Roman" w:cs="Times New Roman"/>
-          <w:sz w:val="24"/>
-          <w:szCs w:val="24"/>
-        </w:rPr>
         <w:t>The final generated timetable produced by the Web-Based Automatic Timetable Scheduler, as shown in Figure 7.7, presents a clear and structured view of the schedule organized by day, slot, and batch. Each slot includes the assigned subject and corresponding faculty, ensuring complete transparency and readability. The timetable is automatically generated based on all predefined constraints, such as faculty availability, batch distribution, and sequential slot allocation. This output confirms the successful execution of the scheduling algorithm and serves as the final deliverable for academic use. The interface also allows administrators to export the timetable in Excel format for printing or official circulation.</w:t>
       </w:r>
     </w:p>
@@ -15540,7 +16333,7 @@
                           <pic:cNvPicPr/>
                         </pic:nvPicPr>
                         <pic:blipFill rotWithShape="1">
-                          <a:blip r:embed="rId19">
+                          <a:blip r:embed="rId22">
                             <a:extLst>
                               <a:ext uri="{28A0092B-C50C-407E-A947-70E740481C1C}">
                                 <a14:useLocalDpi xmlns:a14="http://schemas.microsoft.com/office/drawing/2010/main" val="0"/>
@@ -15846,7 +16639,7 @@
                           <pic:cNvPicPr/>
                         </pic:nvPicPr>
                         <pic:blipFill>
-                          <a:blip r:embed="rId20" cstate="print">
+                          <a:blip r:embed="rId23" cstate="print">
                             <a:extLst>
                               <a:ext uri="{28A0092B-C50C-407E-A947-70E740481C1C}">
                                 <a14:useLocalDpi xmlns:a14="http://schemas.microsoft.com/office/drawing/2010/main" val="0"/>
@@ -16082,7 +16875,7 @@
                           <pic:cNvPicPr/>
                         </pic:nvPicPr>
                         <pic:blipFill rotWithShape="1">
-                          <a:blip r:embed="rId21" cstate="print">
+                          <a:blip r:embed="rId24" cstate="print">
                             <a:extLst>
                               <a:ext uri="{28A0092B-C50C-407E-A947-70E740481C1C}">
                                 <a14:useLocalDpi xmlns:a14="http://schemas.microsoft.com/office/drawing/2010/main" val="0"/>
@@ -16520,7 +17313,7 @@
                           <pic:cNvPicPr/>
                         </pic:nvPicPr>
                         <pic:blipFill>
-                          <a:blip r:embed="rId22" cstate="print">
+                          <a:blip r:embed="rId25" cstate="print">
                             <a:extLst>
                               <a:ext uri="{28A0092B-C50C-407E-A947-70E740481C1C}">
                                 <a14:useLocalDpi xmlns:a14="http://schemas.microsoft.com/office/drawing/2010/main" val="0"/>
@@ -16908,7 +17701,7 @@
                           <pic:cNvPicPr/>
                         </pic:nvPicPr>
                         <pic:blipFill>
-                          <a:blip r:embed="rId23">
+                          <a:blip r:embed="rId26">
                             <a:extLst>
                               <a:ext uri="{28A0092B-C50C-407E-A947-70E740481C1C}">
                                 <a14:useLocalDpi xmlns:a14="http://schemas.microsoft.com/office/drawing/2010/main" val="0"/>
@@ -17199,14 +17992,33 @@
           <w:lang w:val="en-US"/>
         </w:rPr>
       </w:pPr>
+      <w:r>
+        <w:rPr>
+          <w:rFonts w:ascii="Times New Roman" w:hAnsi="Times New Roman" w:cs="Times New Roman"/>
+          <w:sz w:val="24"/>
+          <w:szCs w:val="24"/>
+          <w:lang w:val="en-US"/>
+        </w:rPr>
+        <w:br w:type="page"/>
+      </w:r>
+    </w:p>
+    <w:p>
+      <w:pPr>
+        <w:rPr>
+          <w:rFonts w:ascii="Times New Roman" w:hAnsi="Times New Roman" w:cs="Times New Roman"/>
+          <w:sz w:val="24"/>
+          <w:szCs w:val="24"/>
+          <w:lang w:val="en-US"/>
+        </w:rPr>
+      </w:pPr>
     </w:p>
     <w:sectPr>
-      <w:headerReference w:type="even" r:id="rId24"/>
-      <w:headerReference w:type="default" r:id="rId25"/>
-      <w:footerReference w:type="even" r:id="rId26"/>
-      <w:footerReference w:type="default" r:id="rId27"/>
-      <w:headerReference w:type="first" r:id="rId28"/>
-      <w:footerReference w:type="first" r:id="rId29"/>
+      <w:headerReference w:type="even" r:id="rId27"/>
+      <w:headerReference w:type="default" r:id="rId28"/>
+      <w:footerReference w:type="even" r:id="rId29"/>
+      <w:footerReference w:type="default" r:id="rId30"/>
+      <w:headerReference w:type="first" r:id="rId31"/>
+      <w:footerReference w:type="first" r:id="rId32"/>
       <w:pgSz w:w="11906" w:h="16838"/>
       <w:pgMar w:top="1440" w:right="1440" w:bottom="1440" w:left="1440" w:header="708" w:footer="708" w:gutter="0"/>
       <w:cols w:space="708"/>
@@ -22405,7 +23217,7 @@
   <w:style w:type="paragraph" w:default="1" w:styleId="Normal">
     <w:name w:val="Normal"/>
     <w:qFormat/>
-    <w:rsid w:val="00963A29"/>
+    <w:rsid w:val="00590800"/>
   </w:style>
   <w:style w:type="paragraph" w:styleId="Heading1">
     <w:name w:val="heading 1"/>
@@ -22610,6 +23422,7 @@
   <w:style w:type="character" w:default="1" w:styleId="DefaultParagraphFont">
     <w:name w:val="Default Paragraph Font"/>
     <w:uiPriority w:val="1"/>
+    <w:semiHidden/>
     <w:unhideWhenUsed/>
   </w:style>
   <w:style w:type="table" w:default="1" w:styleId="TableNormal">
@@ -23157,6 +23970,17 @@
       <w14:ligatures w14:val="none"/>
     </w:rPr>
   </w:style>
+  <w:style w:type="paragraph" w:styleId="TableofFigures">
+    <w:name w:val="table of figures"/>
+    <w:basedOn w:val="Normal"/>
+    <w:next w:val="Normal"/>
+    <w:uiPriority w:val="99"/>
+    <w:unhideWhenUsed/>
+    <w:rsid w:val="00314A1B"/>
+    <w:pPr>
+      <w:spacing w:after="0"/>
+    </w:pPr>
+  </w:style>
 </w:styles>
 </file>
 

</xml_diff>

<commit_message>
Draft , F Report
</commit_message>
<xml_diff>
--- a/Report/Final Report draft/REPORT EDITED - Copy - Copy.docx
+++ b/Report/Final Report draft/REPORT EDITED - Copy - Copy.docx
@@ -61,15 +61,67 @@
           <w:szCs w:val="24"/>
           <w:lang w:val="en-US"/>
         </w:rPr>
-        <w:t xml:space="preserve">A timetable is a key administrative component in any educational institution. Coordinators must consider various factors during scheduling, which becomes particularly stressful in colleges due to multiple departments, diverse subjects, and faculty members with varying designations. They must carefully allocate courses, classrooms, and faculty based on subject requirements, and patiently construct an efficient timetable to ensure an organized schedule and smooth functioning of the institution. </w:t>
-      </w:r>
-      <w:r>
-        <w:rPr>
-          <w:rFonts w:ascii="Times New Roman" w:hAnsi="Times New Roman" w:cs="Times New Roman"/>
-          <w:sz w:val="24"/>
-          <w:szCs w:val="24"/>
-        </w:rPr>
-        <w:t>Despite the increasing automation of administrative tasks in colleges, lecture timetables are still often prepared manually due to the inherent complexities of the process.</w:t>
+        <w:t xml:space="preserve">A timetable is a key </w:t>
+      </w:r>
+      <w:r>
+        <w:rPr>
+          <w:rFonts w:ascii="Times New Roman" w:hAnsi="Times New Roman" w:cs="Times New Roman"/>
+          <w:sz w:val="24"/>
+          <w:szCs w:val="24"/>
+          <w:lang w:val="en-US"/>
+        </w:rPr>
+        <w:t>academic</w:t>
+      </w:r>
+      <w:r>
+        <w:rPr>
+          <w:rFonts w:ascii="Times New Roman" w:hAnsi="Times New Roman" w:cs="Times New Roman"/>
+          <w:sz w:val="24"/>
+          <w:szCs w:val="24"/>
+          <w:lang w:val="en-US"/>
+        </w:rPr>
+        <w:t xml:space="preserve"> component in any educational institution. Coordinators must consider various factors during scheduling, which becomes particularly stressful in colleges due to multiple departments, diverse </w:t>
+      </w:r>
+      <w:r>
+        <w:rPr>
+          <w:rFonts w:ascii="Times New Roman" w:hAnsi="Times New Roman" w:cs="Times New Roman"/>
+          <w:sz w:val="24"/>
+          <w:szCs w:val="24"/>
+          <w:lang w:val="en-US"/>
+        </w:rPr>
+        <w:t>courses</w:t>
+      </w:r>
+      <w:r>
+        <w:rPr>
+          <w:rFonts w:ascii="Times New Roman" w:hAnsi="Times New Roman" w:cs="Times New Roman"/>
+          <w:sz w:val="24"/>
+          <w:szCs w:val="24"/>
+          <w:lang w:val="en-US"/>
+        </w:rPr>
+        <w:t xml:space="preserve">, and faculty members with varying designations. They must carefully allocate courses, classrooms, and faculty based on subject requirements, and patiently construct an efficient timetable to ensure an organized schedule and smooth functioning of the institution. </w:t>
+      </w:r>
+      <w:r>
+        <w:rPr>
+          <w:rFonts w:ascii="Times New Roman" w:hAnsi="Times New Roman" w:cs="Times New Roman"/>
+          <w:sz w:val="24"/>
+          <w:szCs w:val="24"/>
+        </w:rPr>
+        <w:t xml:space="preserve">Despite the increasing automation of </w:t>
+      </w:r>
+      <w:r>
+        <w:rPr>
+          <w:rFonts w:ascii="Times New Roman" w:hAnsi="Times New Roman" w:cs="Times New Roman"/>
+          <w:sz w:val="24"/>
+          <w:szCs w:val="24"/>
+        </w:rPr>
+        <w:t>institutional</w:t>
+      </w:r>
+      <w:r>
+        <w:rPr>
+          <w:rFonts w:ascii="Times New Roman" w:hAnsi="Times New Roman" w:cs="Times New Roman"/>
+          <w:sz w:val="24"/>
+          <w:szCs w:val="24"/>
+        </w:rPr>
+        <w:t xml:space="preserve"> tasks in colleges, lecture timetables are still often prepared manually due to the inherent complexities of the process.</w:t>
       </w:r>
     </w:p>
     <w:p>
@@ -90,7 +142,43 @@
           <w:szCs w:val="24"/>
           <w:lang w:val="en-US"/>
         </w:rPr>
-        <w:t>Timetable scheduling problem is inherently complex due to the numerous interrelated factors and constraints, including teaching plans, courses, instructors, administrative and teaching classes, classrooms, and time slots. In universities, the complexity increases significantly during semester scheduling, as it must accommodate multiple student batches, various student groups, elective subjects, and common mandatory courses taken by all the students. It is essential to ensure that there are no clashes among student, faculty members during the scheduling process.</w:t>
+        <w:t xml:space="preserve">Timetable scheduling problem is inherently complex due to the numerous interrelated factors and constraints, including teaching plans, courses, </w:t>
+      </w:r>
+      <w:r>
+        <w:rPr>
+          <w:rFonts w:ascii="Times New Roman" w:hAnsi="Times New Roman" w:cs="Times New Roman"/>
+          <w:sz w:val="24"/>
+          <w:szCs w:val="24"/>
+          <w:lang w:val="en-US"/>
+        </w:rPr>
+        <w:t xml:space="preserve">faculty </w:t>
+      </w:r>
+      <w:r>
+        <w:rPr>
+          <w:rFonts w:ascii="Times New Roman" w:hAnsi="Times New Roman" w:cs="Times New Roman"/>
+          <w:sz w:val="24"/>
+          <w:szCs w:val="24"/>
+          <w:lang w:val="en-US"/>
+        </w:rPr>
+        <w:t xml:space="preserve">and teaching classes, classrooms, and time slots. In universities, the complexity increases significantly during semester scheduling, as it must accommodate multiple student batches, various student groups, elective </w:t>
+      </w:r>
+      <w:r>
+        <w:rPr>
+          <w:rFonts w:ascii="Times New Roman" w:hAnsi="Times New Roman" w:cs="Times New Roman"/>
+          <w:sz w:val="24"/>
+          <w:szCs w:val="24"/>
+          <w:lang w:val="en-US"/>
+        </w:rPr>
+        <w:t>courses</w:t>
+      </w:r>
+      <w:r>
+        <w:rPr>
+          <w:rFonts w:ascii="Times New Roman" w:hAnsi="Times New Roman" w:cs="Times New Roman"/>
+          <w:sz w:val="24"/>
+          <w:szCs w:val="24"/>
+          <w:lang w:val="en-US"/>
+        </w:rPr>
+        <w:t>, and common mandatory courses taken by all the students. It is essential to ensure that there are no clashes among student, faculty members during the scheduling process.</w:t>
       </w:r>
     </w:p>
     <w:p>
@@ -201,17 +289,15 @@
         </w:rPr>
         <w:t xml:space="preserve"> </w:t>
       </w:r>
-      <w:proofErr w:type="gramStart"/>
-      <w:r>
-        <w:rPr>
-          <w:rFonts w:ascii="Times New Roman" w:hAnsi="Times New Roman" w:cs="Times New Roman"/>
-          <w:sz w:val="24"/>
-          <w:szCs w:val="24"/>
-          <w:lang w:val="en-US"/>
-        </w:rPr>
-        <w:t>are</w:t>
-      </w:r>
-      <w:proofErr w:type="gramEnd"/>
+      <w:r>
+        <w:rPr>
+          <w:rFonts w:ascii="Times New Roman" w:hAnsi="Times New Roman" w:cs="Times New Roman"/>
+          <w:sz w:val="24"/>
+          <w:szCs w:val="24"/>
+          <w:lang w:val="en-US"/>
+        </w:rPr>
+        <w:t>is</w:t>
+      </w:r>
       <w:r>
         <w:rPr>
           <w:rFonts w:ascii="Times New Roman" w:hAnsi="Times New Roman" w:cs="Times New Roman"/>
@@ -1186,86 +1272,7 @@
           <w:sz w:val="24"/>
           <w:szCs w:val="24"/>
         </w:rPr>
-        <w:instrText xml:space="preserve"> STYLEREF 1 \s </w:instrText>
-      </w:r>
-      <w:r>
-        <w:rPr>
-          <w:rFonts w:ascii="Times New Roman" w:hAnsi="Times New Roman" w:cs="Times New Roman"/>
-          <w:b/>
-          <w:bCs/>
-          <w:i w:val="0"/>
-          <w:iCs w:val="0"/>
-          <w:color w:val="000000" w:themeColor="text1"/>
-          <w:sz w:val="24"/>
-          <w:szCs w:val="24"/>
-        </w:rPr>
-        <w:fldChar w:fldCharType="separate"/>
-      </w:r>
-      <w:r>
-        <w:rPr>
-          <w:rFonts w:ascii="Times New Roman" w:hAnsi="Times New Roman" w:cs="Times New Roman"/>
-          <w:b/>
-          <w:bCs/>
-          <w:i w:val="0"/>
-          <w:iCs w:val="0"/>
-          <w:noProof/>
-          <w:color w:val="000000" w:themeColor="text1"/>
-          <w:sz w:val="24"/>
-          <w:szCs w:val="24"/>
-        </w:rPr>
-        <w:t>0</w:t>
-      </w:r>
-      <w:r>
-        <w:rPr>
-          <w:rFonts w:ascii="Times New Roman" w:hAnsi="Times New Roman" w:cs="Times New Roman"/>
-          <w:b/>
-          <w:bCs/>
-          <w:i w:val="0"/>
-          <w:iCs w:val="0"/>
-          <w:color w:val="000000" w:themeColor="text1"/>
-          <w:sz w:val="24"/>
-          <w:szCs w:val="24"/>
-        </w:rPr>
-        <w:fldChar w:fldCharType="end"/>
-      </w:r>
-      <w:r>
-        <w:rPr>
-          <w:rFonts w:ascii="Times New Roman" w:hAnsi="Times New Roman" w:cs="Times New Roman"/>
-          <w:b/>
-          <w:bCs/>
-          <w:i w:val="0"/>
-          <w:iCs w:val="0"/>
-          <w:color w:val="000000" w:themeColor="text1"/>
-          <w:sz w:val="24"/>
-          <w:szCs w:val="24"/>
-        </w:rPr>
-        <w:t>:</w:t>
-      </w:r>
-      <w:r>
-        <w:rPr>
-          <w:rFonts w:ascii="Times New Roman" w:hAnsi="Times New Roman" w:cs="Times New Roman"/>
-          <w:b/>
-          <w:bCs/>
-          <w:i w:val="0"/>
-          <w:iCs w:val="0"/>
-          <w:color w:val="000000" w:themeColor="text1"/>
-          <w:sz w:val="24"/>
-          <w:szCs w:val="24"/>
-        </w:rPr>
-        <w:fldChar w:fldCharType="begin"/>
-      </w:r>
-      <w:r>
-        <w:rPr>
-          <w:rFonts w:ascii="Times New Roman" w:hAnsi="Times New Roman" w:cs="Times New Roman"/>
-          <w:b/>
-          <w:bCs/>
-          <w:i w:val="0"/>
-          <w:iCs w:val="0"/>
-          <w:color w:val="000000" w:themeColor="text1"/>
-          <w:sz w:val="24"/>
-          <w:szCs w:val="24"/>
-        </w:rPr>
-        <w:instrText xml:space="preserve"> SEQ table \* ARABIC \s 1 </w:instrText>
+        <w:instrText xml:space="preserve"> SEQ Table \* ARABIC \s 0 </w:instrText>
       </w:r>
       <w:r>
         <w:rPr>
@@ -3746,7 +3753,7 @@
           <w:sz w:val="24"/>
           <w:szCs w:val="24"/>
         </w:rPr>
-        <w:t>Automated timetable scheduling has been the subject of extensive research, with numerous approaches leveraging various optimization algorithms. Traditional manual scheduling methods are prone to inefficiencies, leading to scheduling conflicts, workload imbalances, and increased administrative effort. To address these issues, several advanced computational techniques have been proposed, primarily focusing on Genetic Algorithms (GA) due to their ability to efficiently generate optimized timetables under complex constraints.</w:t>
+        <w:t>Automated timetable scheduling has been the subject of extensive research, with numerous approaches leveraging various optimization algorithms. Traditional manual scheduling methods are prone to inefficiencies, leading to scheduling conflicts, workload imbalances, and increased effort. To address these issues, several advanced computational techniques have been proposed, primarily focusing on Genetic Algorithms (GA) due to their ability to efficiently generate optimized timetables under complex constraints.</w:t>
       </w:r>
     </w:p>
     <w:p>
@@ -3817,7 +3824,23 @@
           <w:szCs w:val="24"/>
         </w:rPr>
         <w:lastRenderedPageBreak/>
-        <w:t>The system will leverage constraint satisfaction principles, categorizing conditions into hard constraints (mandatory requirements, such as preventing timetable clashes and ensuring faculty availability) and soft constraints (preferences like distributing lectures evenly and minimizing student gaps). Unlike existing scheduling solutions, which often require manual intervention for modifications, the system incorporates real-time adaptability, allowing administrators to make necessary changes dynamically.</w:t>
+        <w:t xml:space="preserve">The system will leverage constraint satisfaction principles, categorizing conditions into hard constraints (mandatory requirements, such as preventing timetable clashes and ensuring faculty availability) and soft constraints (preferences like distributing lectures evenly and minimizing student gaps). Unlike existing scheduling solutions, which often require manual intervention for modifications, the system incorporates real-time adaptability, allowing </w:t>
+      </w:r>
+      <w:r>
+        <w:rPr>
+          <w:rFonts w:ascii="Times New Roman" w:hAnsi="Times New Roman" w:cs="Times New Roman"/>
+          <w:sz w:val="24"/>
+          <w:szCs w:val="24"/>
+        </w:rPr>
+        <w:t>users</w:t>
+      </w:r>
+      <w:r>
+        <w:rPr>
+          <w:rFonts w:ascii="Times New Roman" w:hAnsi="Times New Roman" w:cs="Times New Roman"/>
+          <w:sz w:val="24"/>
+          <w:szCs w:val="24"/>
+        </w:rPr>
+        <w:t xml:space="preserve"> to make necessary changes dynamically.</w:t>
       </w:r>
     </w:p>
     <w:p>
@@ -3914,7 +3937,23 @@
           <w:sz w:val="24"/>
           <w:szCs w:val="24"/>
         </w:rPr>
-        <w:t>To apply a Genetic Algorithm that optimizes the allocation of subjects,</w:t>
+        <w:t xml:space="preserve">To apply a Genetic Algorithm that optimizes the allocation of </w:t>
+      </w:r>
+      <w:r>
+        <w:rPr>
+          <w:rFonts w:ascii="Times New Roman" w:hAnsi="Times New Roman" w:cs="Times New Roman"/>
+          <w:sz w:val="24"/>
+          <w:szCs w:val="24"/>
+        </w:rPr>
+        <w:t>courses</w:t>
+      </w:r>
+      <w:r>
+        <w:rPr>
+          <w:rFonts w:ascii="Times New Roman" w:hAnsi="Times New Roman" w:cs="Times New Roman"/>
+          <w:sz w:val="24"/>
+          <w:szCs w:val="24"/>
+        </w:rPr>
+        <w:t>,</w:t>
       </w:r>
       <w:r>
         <w:rPr>
@@ -4336,7 +4375,23 @@
           <w:sz w:val="24"/>
           <w:szCs w:val="24"/>
         </w:rPr>
-        <w:t>No instructor assigned to multiple classes at the same time.</w:t>
+        <w:t xml:space="preserve">No </w:t>
+      </w:r>
+      <w:r>
+        <w:rPr>
+          <w:rFonts w:ascii="Times New Roman" w:hAnsi="Times New Roman" w:cs="Times New Roman"/>
+          <w:sz w:val="24"/>
+          <w:szCs w:val="24"/>
+        </w:rPr>
+        <w:t>faculty</w:t>
+      </w:r>
+      <w:r>
+        <w:rPr>
+          <w:rFonts w:ascii="Times New Roman" w:hAnsi="Times New Roman" w:cs="Times New Roman"/>
+          <w:sz w:val="24"/>
+          <w:szCs w:val="24"/>
+        </w:rPr>
+        <w:t xml:space="preserve"> assigned to multiple classes at the same time.</w:t>
       </w:r>
     </w:p>
     <w:p>
@@ -4757,7 +4812,15 @@
           <w:sz w:val="24"/>
           <w:szCs w:val="24"/>
         </w:rPr>
-        <w:t>: Administrator</w:t>
+        <w:t xml:space="preserve">: </w:t>
+      </w:r>
+      <w:r>
+        <w:rPr>
+          <w:rFonts w:ascii="Times New Roman" w:hAnsi="Times New Roman" w:cs="Times New Roman"/>
+          <w:sz w:val="24"/>
+          <w:szCs w:val="24"/>
+        </w:rPr>
+        <w:t>Users</w:t>
       </w:r>
       <w:r>
         <w:rPr>
@@ -5544,7 +5607,23 @@
           <w:sz w:val="24"/>
           <w:szCs w:val="24"/>
         </w:rPr>
-        <w:t xml:space="preserve">decisions emphasize simplicity for administrators, correctness of generated timetables </w:t>
+        <w:t xml:space="preserve">decisions emphasize simplicity for </w:t>
+      </w:r>
+      <w:r>
+        <w:rPr>
+          <w:rFonts w:ascii="Times New Roman" w:hAnsi="Times New Roman" w:cs="Times New Roman"/>
+          <w:sz w:val="24"/>
+          <w:szCs w:val="24"/>
+        </w:rPr>
+        <w:t>users</w:t>
+      </w:r>
+      <w:r>
+        <w:rPr>
+          <w:rFonts w:ascii="Times New Roman" w:hAnsi="Times New Roman" w:cs="Times New Roman"/>
+          <w:sz w:val="24"/>
+          <w:szCs w:val="24"/>
+        </w:rPr>
+        <w:t xml:space="preserve">, correctness of generated timetables </w:t>
       </w:r>
       <w:r>
         <w:rPr>
@@ -5851,23 +5930,23 @@
           <w:sz w:val="24"/>
           <w:szCs w:val="24"/>
         </w:rPr>
-        <w:t>-based web interface that provides a simple and intuitive platform for user interaction, allowing administrators</w:t>
-      </w:r>
-      <w:r>
-        <w:rPr>
-          <w:rFonts w:ascii="Times New Roman" w:hAnsi="Times New Roman" w:cs="Times New Roman"/>
-          <w:sz w:val="24"/>
-          <w:szCs w:val="24"/>
-        </w:rPr>
-        <w:t>/</w:t>
-      </w:r>
-      <w:r>
-        <w:rPr>
-          <w:rFonts w:ascii="Times New Roman" w:hAnsi="Times New Roman" w:cs="Times New Roman"/>
-          <w:sz w:val="24"/>
-          <w:szCs w:val="24"/>
-        </w:rPr>
-        <w:t>teachers to access the system seamlessly. The backend, developed in Python, manages the core application logic and facilitates communication with the PostgreSQL database, ensuring reliable and persistent data storage. Finally, the Genetic Algorithm module</w:t>
+        <w:t xml:space="preserve">-based web interface that provides a simple and intuitive platform for user interaction, allowing </w:t>
+      </w:r>
+      <w:r>
+        <w:rPr>
+          <w:rFonts w:ascii="Times New Roman" w:hAnsi="Times New Roman" w:cs="Times New Roman"/>
+          <w:sz w:val="24"/>
+          <w:szCs w:val="24"/>
+        </w:rPr>
+        <w:t>users</w:t>
+      </w:r>
+      <w:r>
+        <w:rPr>
+          <w:rFonts w:ascii="Times New Roman" w:hAnsi="Times New Roman" w:cs="Times New Roman"/>
+          <w:sz w:val="24"/>
+          <w:szCs w:val="24"/>
+        </w:rPr>
+        <w:t xml:space="preserve"> to access the system seamlessly. The backend, developed in Python, manages the core application logic and facilitates communication with the PostgreSQL database, ensuring reliable and persistent data storage. Finally, the Genetic Algorithm module</w:t>
       </w:r>
       <w:r>
         <w:rPr>
@@ -5979,7 +6058,23 @@
           <w:sz w:val="24"/>
           <w:szCs w:val="24"/>
         </w:rPr>
-        <w:t xml:space="preserve"> provides a single-file-like app structure that integrates form inputs, tables, and buttons with minimal boilerplate and lets administrators immediately see changes in a live web app. The UI is responsible for data entry (departments, semesters, faculty, courses, theory &amp; lab mappings), faculty preference entry, and triggering timetable generation.</w:t>
+        <w:t xml:space="preserve"> provides a single-file-like app structure that integrates form inputs, tables, and buttons with minimal boilerplate and lets </w:t>
+      </w:r>
+      <w:r>
+        <w:rPr>
+          <w:rFonts w:ascii="Times New Roman" w:hAnsi="Times New Roman" w:cs="Times New Roman"/>
+          <w:sz w:val="24"/>
+          <w:szCs w:val="24"/>
+        </w:rPr>
+        <w:t>users</w:t>
+      </w:r>
+      <w:r>
+        <w:rPr>
+          <w:rFonts w:ascii="Times New Roman" w:hAnsi="Times New Roman" w:cs="Times New Roman"/>
+          <w:sz w:val="24"/>
+          <w:szCs w:val="24"/>
+        </w:rPr>
+        <w:t xml:space="preserve"> immediately see changes in a live web app. The UI is responsible for data entry (departments, semesters, faculty, courses, theory &amp; lab mappings), faculty preference entry, and triggering timetable generation.</w:t>
       </w:r>
     </w:p>
     <w:p>
@@ -6030,7 +6125,18 @@
           <w:lang w:eastAsia="en-IN"/>
           <w14:ligatures w14:val="none"/>
         </w:rPr>
-        <w:t>Administrators register and log in via username/password forms. Successful authentication enables access to management panels.</w:t>
+        <w:t>Users</w:t>
+      </w:r>
+      <w:r>
+        <w:rPr>
+          <w:rFonts w:ascii="Times New Roman" w:eastAsia="Times New Roman" w:hAnsi="Times New Roman" w:cs="Times New Roman"/>
+          <w:kern w:val="0"/>
+          <w:sz w:val="24"/>
+          <w:szCs w:val="24"/>
+          <w:lang w:eastAsia="en-IN"/>
+          <w14:ligatures w14:val="none"/>
+        </w:rPr>
+        <w:t xml:space="preserve"> register and log in via username/password forms. Successful authentication enables access to management panels.</w:t>
       </w:r>
     </w:p>
     <w:p>
@@ -6452,7 +6558,7 @@
           <w:sz w:val="24"/>
           <w:szCs w:val="24"/>
         </w:rPr>
-        <w:t xml:space="preserve"> creates populations of candidate timetables (chromosomes), evaluates them using a </w:t>
+        <w:t xml:space="preserve"> creates populations of candidate timetables (chromosomes), evaluates them using a penalty-based fitness function, and uses selection, crossover, and mutation to evolve better </w:t>
       </w:r>
       <w:r>
         <w:rPr>
@@ -6461,7 +6567,7 @@
           <w:szCs w:val="24"/>
         </w:rPr>
         <w:lastRenderedPageBreak/>
-        <w:t>penalty-based fitness function, and uses selection, crossover, and mutation to evolve better timetables. The GA is tuned to satisfy hard constraints and soft constraint</w:t>
+        <w:t>timetables. The GA is tuned to satisfy hard constraints and soft constraint</w:t>
       </w:r>
       <w:r>
         <w:rPr>
@@ -7391,7 +7497,6 @@
                 <w:szCs w:val="24"/>
                 <w:lang w:val="en-US"/>
               </w:rPr>
-              <w:lastRenderedPageBreak/>
               <w:t>faculty</w:t>
             </w:r>
           </w:p>
@@ -7502,6 +7607,7 @@
                 <w:szCs w:val="24"/>
                 <w:lang w:val="en-US"/>
               </w:rPr>
+              <w:lastRenderedPageBreak/>
               <w:t>courses</w:t>
             </w:r>
           </w:p>
@@ -8183,7 +8289,65 @@
           <w:szCs w:val="24"/>
           <w:lang w:val="en-US"/>
         </w:rPr>
-        <w:t xml:space="preserve">. Courses are linked to specific semesters, ensuring that subjects are </w:t>
+        <w:t xml:space="preserve">. Courses are linked to specific semesters, ensuring that </w:t>
+      </w:r>
+      <w:r>
+        <w:rPr>
+          <w:rFonts w:ascii="Times New Roman" w:hAnsi="Times New Roman" w:cs="Times New Roman"/>
+          <w:sz w:val="24"/>
+          <w:szCs w:val="24"/>
+          <w:lang w:val="en-US"/>
+        </w:rPr>
+        <w:t>courses</w:t>
+      </w:r>
+      <w:r>
+        <w:rPr>
+          <w:rFonts w:ascii="Times New Roman" w:hAnsi="Times New Roman" w:cs="Times New Roman"/>
+          <w:sz w:val="24"/>
+          <w:szCs w:val="24"/>
+          <w:lang w:val="en-US"/>
+        </w:rPr>
+        <w:t xml:space="preserve"> are scheduled in the correct academic term. Theory and lab courses are mapped separately to faculty through the </w:t>
+      </w:r>
+      <w:proofErr w:type="spellStart"/>
+      <w:r>
+        <w:rPr>
+          <w:rFonts w:ascii="Times New Roman" w:hAnsi="Times New Roman" w:cs="Times New Roman"/>
+          <w:sz w:val="24"/>
+          <w:szCs w:val="24"/>
+          <w:lang w:val="en-US"/>
+        </w:rPr>
+        <w:t>theory_mappings</w:t>
+      </w:r>
+      <w:proofErr w:type="spellEnd"/>
+      <w:r>
+        <w:rPr>
+          <w:rFonts w:ascii="Times New Roman" w:hAnsi="Times New Roman" w:cs="Times New Roman"/>
+          <w:sz w:val="24"/>
+          <w:szCs w:val="24"/>
+          <w:lang w:val="en-US"/>
+        </w:rPr>
+        <w:t xml:space="preserve"> and </w:t>
+      </w:r>
+      <w:proofErr w:type="spellStart"/>
+      <w:r>
+        <w:rPr>
+          <w:rFonts w:ascii="Times New Roman" w:hAnsi="Times New Roman" w:cs="Times New Roman"/>
+          <w:sz w:val="24"/>
+          <w:szCs w:val="24"/>
+          <w:lang w:val="en-US"/>
+        </w:rPr>
+        <w:t>lab_mappings</w:t>
+      </w:r>
+      <w:proofErr w:type="spellEnd"/>
+      <w:r>
+        <w:rPr>
+          <w:rFonts w:ascii="Times New Roman" w:hAnsi="Times New Roman" w:cs="Times New Roman"/>
+          <w:sz w:val="24"/>
+          <w:szCs w:val="24"/>
+          <w:lang w:val="en-US"/>
+        </w:rPr>
+        <w:t xml:space="preserve"> entities, allowing for both individual </w:t>
       </w:r>
       <w:r>
         <w:rPr>
@@ -8193,47 +8357,7 @@
           <w:lang w:val="en-US"/>
         </w:rPr>
         <w:lastRenderedPageBreak/>
-        <w:t xml:space="preserve">scheduled in the correct academic term. Theory and lab courses are mapped separately to faculty through the </w:t>
-      </w:r>
-      <w:proofErr w:type="spellStart"/>
-      <w:r>
-        <w:rPr>
-          <w:rFonts w:ascii="Times New Roman" w:hAnsi="Times New Roman" w:cs="Times New Roman"/>
-          <w:sz w:val="24"/>
-          <w:szCs w:val="24"/>
-          <w:lang w:val="en-US"/>
-        </w:rPr>
-        <w:t>theory_mappings</w:t>
-      </w:r>
-      <w:proofErr w:type="spellEnd"/>
-      <w:r>
-        <w:rPr>
-          <w:rFonts w:ascii="Times New Roman" w:hAnsi="Times New Roman" w:cs="Times New Roman"/>
-          <w:sz w:val="24"/>
-          <w:szCs w:val="24"/>
-          <w:lang w:val="en-US"/>
-        </w:rPr>
-        <w:t xml:space="preserve"> and </w:t>
-      </w:r>
-      <w:proofErr w:type="spellStart"/>
-      <w:r>
-        <w:rPr>
-          <w:rFonts w:ascii="Times New Roman" w:hAnsi="Times New Roman" w:cs="Times New Roman"/>
-          <w:sz w:val="24"/>
-          <w:szCs w:val="24"/>
-          <w:lang w:val="en-US"/>
-        </w:rPr>
-        <w:t>lab_mappings</w:t>
-      </w:r>
-      <w:proofErr w:type="spellEnd"/>
-      <w:r>
-        <w:rPr>
-          <w:rFonts w:ascii="Times New Roman" w:hAnsi="Times New Roman" w:cs="Times New Roman"/>
-          <w:sz w:val="24"/>
-          <w:szCs w:val="24"/>
-          <w:lang w:val="en-US"/>
-        </w:rPr>
-        <w:t xml:space="preserve"> entities, allowing for both individual and team teaching. Additionally, the </w:t>
+        <w:t xml:space="preserve">and team teaching. Additionally, the </w:t>
       </w:r>
       <w:proofErr w:type="spellStart"/>
       <w:r>
@@ -8606,7 +8730,7 @@
           <w:sz w:val="24"/>
           <w:szCs w:val="24"/>
         </w:rPr>
-        <w:t xml:space="preserve">. The process begins with the initialization of a random population, where each </w:t>
+        <w:t xml:space="preserve">. The process begins with the initialization of a random population, where each individual represents a possible timetable arrangement. Once initialized, the fitness of each individual is evaluated based on how well the timetable satisfies both hard and soft scheduling </w:t>
       </w:r>
       <w:r>
         <w:rPr>
@@ -8615,7 +8739,7 @@
           <w:szCs w:val="24"/>
         </w:rPr>
         <w:lastRenderedPageBreak/>
-        <w:t>individual represents a possible timetable arrangement. Once initialized, the fitness of each individual is evaluated based on how well the timetable satisfies both hard and soft scheduling constraints. After evaluation, the algorithm checks the termination condition, which is typically defined as reaching the maximum number of generations or achieving a timetable with an acceptable fitness score. If the termination condition is not met, the GA proceeds with selection, where the fittest individuals are chosen as parents. These parents undergo crossover, combining parts of their structure to create offspring solutions, followed by mutation, which introduces small random variations to maintain diversity in the population. The new population is then evaluated again, and the cycle continues iteratively. Once the termination criteria are satisfied, the algorithm stops and outputs the best solution, which represents the most optimal timetable generated during the evolutionary</w:t>
+        <w:t>constraints. After evaluation, the algorithm checks the termination condition, which is typically defined as reaching the maximum number of generations or achieving a timetable with an acceptable fitness score. If the termination condition is not met, the GA proceeds with selection, where the fittest individuals are chosen as parents. These parents undergo crossover, combining parts of their structure to create offspring solutions, followed by mutation, which introduces small random variations to maintain diversity in the population. The new population is then evaluated again, and the cycle continues iteratively. Once the termination criteria are satisfied, the algorithm stops and outputs the best solution, which represents the most optimal timetable generated during the evolutionary</w:t>
       </w:r>
       <w:r>
         <w:rPr>
@@ -8848,7 +8972,23 @@
           <w:sz w:val="24"/>
           <w:szCs w:val="24"/>
         </w:rPr>
-        <w:t>Upon successful login, the administrator is granted access to system functionalities.</w:t>
+        <w:t xml:space="preserve">Upon successful login, the </w:t>
+      </w:r>
+      <w:r>
+        <w:rPr>
+          <w:rFonts w:ascii="Times New Roman" w:hAnsi="Times New Roman" w:cs="Times New Roman"/>
+          <w:sz w:val="24"/>
+          <w:szCs w:val="24"/>
+        </w:rPr>
+        <w:t>user</w:t>
+      </w:r>
+      <w:r>
+        <w:rPr>
+          <w:rFonts w:ascii="Times New Roman" w:hAnsi="Times New Roman" w:cs="Times New Roman"/>
+          <w:sz w:val="24"/>
+          <w:szCs w:val="24"/>
+        </w:rPr>
+        <w:t xml:space="preserve"> is granted access to system functionalities.</w:t>
       </w:r>
       <w:r>
         <w:rPr>
@@ -9079,7 +9219,25 @@
           <w:szCs w:val="24"/>
           <w:lang w:val="en-US"/>
         </w:rPr>
-        <w:t xml:space="preserve">-based user interface through which administrators interact with the system, the integration of a Genetic Algorithm module that performs the optimization and scheduling logic, and the </w:t>
+        <w:t xml:space="preserve">-based user interface through which </w:t>
+      </w:r>
+      <w:r>
+        <w:rPr>
+          <w:rFonts w:ascii="Times New Roman" w:hAnsi="Times New Roman" w:cs="Times New Roman"/>
+          <w:sz w:val="24"/>
+          <w:szCs w:val="24"/>
+          <w:lang w:val="en-US"/>
+        </w:rPr>
+        <w:t>users</w:t>
+      </w:r>
+      <w:r>
+        <w:rPr>
+          <w:rFonts w:ascii="Times New Roman" w:hAnsi="Times New Roman" w:cs="Times New Roman"/>
+          <w:sz w:val="24"/>
+          <w:szCs w:val="24"/>
+          <w:lang w:val="en-US"/>
+        </w:rPr>
+        <w:t xml:space="preserve"> interact with the system, the integration of a Genetic Algorithm module that performs the optimization and scheduling logic, and the </w:t>
       </w:r>
       <w:proofErr w:type="spellStart"/>
       <w:r>
@@ -9886,7 +10044,23 @@
           <w:sz w:val="24"/>
           <w:szCs w:val="24"/>
         </w:rPr>
-        <w:t xml:space="preserve">The final timetable is formatted and presented to the administrator through the </w:t>
+        <w:t xml:space="preserve">The final timetable is formatted and presented to the </w:t>
+      </w:r>
+      <w:r>
+        <w:rPr>
+          <w:rFonts w:ascii="Times New Roman" w:hAnsi="Times New Roman" w:cs="Times New Roman"/>
+          <w:sz w:val="24"/>
+          <w:szCs w:val="24"/>
+        </w:rPr>
+        <w:t>user</w:t>
+      </w:r>
+      <w:r>
+        <w:rPr>
+          <w:rFonts w:ascii="Times New Roman" w:hAnsi="Times New Roman" w:cs="Times New Roman"/>
+          <w:sz w:val="24"/>
+          <w:szCs w:val="24"/>
+        </w:rPr>
+        <w:t xml:space="preserve"> through the </w:t>
       </w:r>
       <w:proofErr w:type="spellStart"/>
       <w:r>
@@ -11574,7 +11748,23 @@
           <w:sz w:val="24"/>
           <w:szCs w:val="24"/>
         </w:rPr>
-        <w:t>: Verified that administrators could easily input data, generate timetables, and export results with minimal steps.</w:t>
+        <w:t xml:space="preserve">: Verified that </w:t>
+      </w:r>
+      <w:r>
+        <w:rPr>
+          <w:rFonts w:ascii="Times New Roman" w:hAnsi="Times New Roman" w:cs="Times New Roman"/>
+          <w:sz w:val="24"/>
+          <w:szCs w:val="24"/>
+        </w:rPr>
+        <w:t>users</w:t>
+      </w:r>
+      <w:r>
+        <w:rPr>
+          <w:rFonts w:ascii="Times New Roman" w:hAnsi="Times New Roman" w:cs="Times New Roman"/>
+          <w:sz w:val="24"/>
+          <w:szCs w:val="24"/>
+        </w:rPr>
+        <w:t xml:space="preserve"> could easily input data, generate timetables, and export results with minimal steps.</w:t>
       </w:r>
     </w:p>
     <w:p>
@@ -11834,7 +12024,25 @@
           <w:szCs w:val="24"/>
           <w:lang w:val="en-US"/>
         </w:rPr>
-        <w:t>test cases was developed. Each test case outlines the input conditions, expected output, and actual results observed during testing. The successful execution of all test cases confirms the system’s correctness, reliability, and readiness</w:t>
+        <w:t>test cases was developed. Each test case outlines the input conditions, expected output, and actual results observed during test</w:t>
+      </w:r>
+      <w:r>
+        <w:rPr>
+          <w:rFonts w:ascii="Times New Roman" w:hAnsi="Times New Roman" w:cs="Times New Roman"/>
+          <w:sz w:val="24"/>
+          <w:szCs w:val="24"/>
+          <w:lang w:val="en-US"/>
+        </w:rPr>
+        <w:t>s are illustrated in Table 6.1</w:t>
+      </w:r>
+      <w:r>
+        <w:rPr>
+          <w:rFonts w:ascii="Times New Roman" w:hAnsi="Times New Roman" w:cs="Times New Roman"/>
+          <w:sz w:val="24"/>
+          <w:szCs w:val="24"/>
+          <w:lang w:val="en-US"/>
+        </w:rPr>
+        <w:t>. The successful execution of all test cases confirms the system’s correctness, reliability, and readiness</w:t>
       </w:r>
       <w:r>
         <w:rPr>
@@ -11871,6 +12079,36 @@
           <w:lang w:val="en-US"/>
         </w:rPr>
         <w:t>deployment.</w:t>
+      </w:r>
+    </w:p>
+    <w:p>
+      <w:pPr>
+        <w:pStyle w:val="Caption"/>
+        <w:keepNext/>
+        <w:jc w:val="center"/>
+        <w:rPr>
+          <w:rFonts w:ascii="Times New Roman" w:hAnsi="Times New Roman" w:cs="Times New Roman"/>
+          <w:b/>
+          <w:bCs/>
+          <w:i w:val="0"/>
+          <w:iCs w:val="0"/>
+          <w:color w:val="000000" w:themeColor="text1"/>
+          <w:sz w:val="24"/>
+          <w:szCs w:val="24"/>
+        </w:rPr>
+      </w:pPr>
+      <w:r>
+        <w:rPr>
+          <w:rFonts w:ascii="Times New Roman" w:hAnsi="Times New Roman" w:cs="Times New Roman"/>
+          <w:b/>
+          <w:bCs/>
+          <w:i w:val="0"/>
+          <w:iCs w:val="0"/>
+          <w:color w:val="000000" w:themeColor="text1"/>
+          <w:sz w:val="24"/>
+          <w:szCs w:val="24"/>
+        </w:rPr>
+        <w:t>Table 6.1: Test Cases</w:t>
       </w:r>
     </w:p>
     <w:tbl>
@@ -13261,31 +13499,19 @@
     </w:p>
     <w:p>
       <w:pPr>
+        <w:keepNext/>
         <w:spacing w:line="360" w:lineRule="auto"/>
         <w:jc w:val="center"/>
+      </w:pPr>
+      <w:r>
         <w:rPr>
           <w:rFonts w:ascii="Times New Roman" w:hAnsi="Times New Roman" w:cs="Times New Roman"/>
           <w:noProof/>
-          <w:sz w:val="10"/>
-          <w:szCs w:val="10"/>
-          <w:lang w:val="en-US"/>
-        </w:rPr>
-      </w:pPr>
-    </w:p>
-    <w:p>
-      <w:pPr>
-        <w:keepNext/>
-        <w:spacing w:line="360" w:lineRule="auto"/>
-        <w:jc w:val="center"/>
-      </w:pPr>
-      <w:r>
-        <w:rPr>
-          <w:rFonts w:ascii="Times New Roman" w:hAnsi="Times New Roman" w:cs="Times New Roman"/>
-          <w:noProof/>
-          <w:sz w:val="24"/>
-          <w:szCs w:val="24"/>
-          <w:lang w:val="en-US"/>
-        </w:rPr>
+          <w:sz w:val="24"/>
+          <w:szCs w:val="24"/>
+          <w:lang w:val="en-US"/>
+        </w:rPr>
+        <w:lastRenderedPageBreak/>
         <w:drawing>
           <wp:inline distT="0" distB="0" distL="0" distR="0" wp14:anchorId="403544D5" wp14:editId="787E9881">
             <wp:extent cx="5123153" cy="2880000"/>
@@ -13623,78 +13849,72 @@
           <w:rFonts w:ascii="Times New Roman" w:hAnsi="Times New Roman" w:cs="Times New Roman"/>
           <w:sz w:val="24"/>
           <w:szCs w:val="24"/>
-        </w:rPr>
-      </w:pPr>
-      <w:r>
-        <w:rPr>
-          <w:rFonts w:ascii="Times New Roman" w:hAnsi="Times New Roman" w:cs="Times New Roman"/>
-          <w:sz w:val="24"/>
-          <w:szCs w:val="24"/>
-        </w:rPr>
-        <w:t>The interface includes a structured input field for creating new departments and a tabular section for managing existing entries, ensuring organized h</w:t>
-      </w:r>
-      <w:r>
-        <w:rPr>
-          <w:rFonts w:ascii="Times New Roman" w:hAnsi="Times New Roman" w:cs="Times New Roman"/>
-          <w:sz w:val="24"/>
-          <w:szCs w:val="24"/>
+          <w:lang w:val="en-US"/>
+        </w:rPr>
+      </w:pPr>
+      <w:r>
+        <w:rPr>
+          <w:rFonts w:ascii="Times New Roman" w:hAnsi="Times New Roman" w:cs="Times New Roman"/>
+          <w:sz w:val="24"/>
+          <w:szCs w:val="24"/>
+          <w:lang w:val="en-US"/>
+        </w:rPr>
+        <w:t xml:space="preserve">The Department and Semester Management </w:t>
+      </w:r>
+      <w:r>
+        <w:rPr>
+          <w:rFonts w:ascii="Times New Roman" w:hAnsi="Times New Roman" w:cs="Times New Roman"/>
+          <w:sz w:val="24"/>
+          <w:szCs w:val="24"/>
+          <w:lang w:val="en-US"/>
+        </w:rPr>
+        <w:t>Page</w:t>
+      </w:r>
+      <w:r>
+        <w:rPr>
+          <w:rFonts w:ascii="Times New Roman" w:hAnsi="Times New Roman" w:cs="Times New Roman"/>
+          <w:sz w:val="24"/>
+          <w:szCs w:val="24"/>
+          <w:lang w:val="en-US"/>
+        </w:rPr>
+        <w:t>, as shown in Figure 7.3, displays options for adding, viewing, and modifying department</w:t>
+      </w:r>
+      <w:r>
+        <w:rPr>
+          <w:rFonts w:ascii="Times New Roman" w:hAnsi="Times New Roman" w:cs="Times New Roman"/>
+          <w:sz w:val="24"/>
+          <w:szCs w:val="24"/>
+          <w:lang w:val="en-US"/>
+        </w:rPr>
+        <w:t xml:space="preserve"> and semester </w:t>
+      </w:r>
+      <w:r>
+        <w:rPr>
+          <w:rFonts w:ascii="Times New Roman" w:hAnsi="Times New Roman" w:cs="Times New Roman"/>
+          <w:sz w:val="24"/>
+          <w:szCs w:val="24"/>
+          <w:lang w:val="en-US"/>
+        </w:rPr>
+        <w:t>details. The interface includes a structured input field for creating new departments and a tabular section for managing existing entries, ensuring organized handling of academic</w:t>
+      </w:r>
+      <w:r>
+        <w:rPr>
+          <w:rFonts w:ascii="Times New Roman" w:hAnsi="Times New Roman" w:cs="Times New Roman"/>
+          <w:sz w:val="24"/>
+          <w:szCs w:val="24"/>
+          <w:lang w:val="en-US"/>
         </w:rPr>
         <w:t xml:space="preserve"> </w:t>
       </w:r>
-      <w:proofErr w:type="spellStart"/>
-      <w:r>
-        <w:rPr>
-          <w:rFonts w:ascii="Times New Roman" w:hAnsi="Times New Roman" w:cs="Times New Roman"/>
-          <w:sz w:val="24"/>
-          <w:szCs w:val="24"/>
-        </w:rPr>
-        <w:t>andling</w:t>
-      </w:r>
-      <w:proofErr w:type="spellEnd"/>
-      <w:r>
-        <w:rPr>
-          <w:rFonts w:ascii="Times New Roman" w:hAnsi="Times New Roman" w:cs="Times New Roman"/>
-          <w:sz w:val="24"/>
-          <w:szCs w:val="24"/>
-        </w:rPr>
-        <w:t xml:space="preserve"> of academic</w:t>
-      </w:r>
-      <w:r>
-        <w:rPr>
-          <w:rFonts w:ascii="Times New Roman" w:hAnsi="Times New Roman" w:cs="Times New Roman"/>
-          <w:sz w:val="24"/>
-          <w:szCs w:val="24"/>
-        </w:rPr>
-        <w:t xml:space="preserve"> </w:t>
-      </w:r>
-      <w:r>
-        <w:rPr>
-          <w:rFonts w:ascii="Times New Roman" w:hAnsi="Times New Roman" w:cs="Times New Roman"/>
-          <w:sz w:val="24"/>
-          <w:szCs w:val="24"/>
-        </w:rPr>
-        <w:t>departments</w:t>
-      </w:r>
-      <w:r>
-        <w:rPr>
-          <w:rFonts w:ascii="Times New Roman" w:hAnsi="Times New Roman" w:cs="Times New Roman"/>
-          <w:sz w:val="24"/>
-          <w:szCs w:val="24"/>
-        </w:rPr>
-        <w:t xml:space="preserve"> </w:t>
-      </w:r>
-    </w:p>
-    <w:p>
-      <w:pPr>
-        <w:spacing w:line="360" w:lineRule="auto"/>
-        <w:jc w:val="center"/>
-        <w:rPr>
-          <w:rFonts w:ascii="Times New Roman" w:hAnsi="Times New Roman" w:cs="Times New Roman"/>
-          <w:sz w:val="24"/>
-          <w:szCs w:val="24"/>
-          <w:lang w:val="en-US"/>
-        </w:rPr>
-      </w:pPr>
+      <w:r>
+        <w:rPr>
+          <w:rFonts w:ascii="Times New Roman" w:hAnsi="Times New Roman" w:cs="Times New Roman"/>
+          <w:sz w:val="24"/>
+          <w:szCs w:val="24"/>
+          <w:lang w:val="en-US"/>
+        </w:rPr>
+        <w:t>departments.</w:t>
+      </w:r>
     </w:p>
     <w:p>
       <w:pPr>
@@ -13825,6 +14045,110 @@
           <w:szCs w:val="24"/>
         </w:rPr>
       </w:pPr>
+      <w:r>
+        <w:rPr>
+          <w:rFonts w:ascii="Times New Roman" w:hAnsi="Times New Roman" w:cs="Times New Roman"/>
+          <w:sz w:val="24"/>
+          <w:szCs w:val="24"/>
+        </w:rPr>
+        <w:t xml:space="preserve">The </w:t>
+      </w:r>
+      <w:r>
+        <w:rPr>
+          <w:rFonts w:ascii="Times New Roman" w:hAnsi="Times New Roman" w:cs="Times New Roman"/>
+          <w:sz w:val="24"/>
+          <w:szCs w:val="24"/>
+        </w:rPr>
+        <w:t>f</w:t>
+      </w:r>
+      <w:r>
+        <w:rPr>
+          <w:rFonts w:ascii="Times New Roman" w:hAnsi="Times New Roman" w:cs="Times New Roman"/>
+          <w:sz w:val="24"/>
+          <w:szCs w:val="24"/>
+        </w:rPr>
+        <w:t xml:space="preserve">aculty </w:t>
+      </w:r>
+      <w:r>
+        <w:rPr>
+          <w:rFonts w:ascii="Times New Roman" w:hAnsi="Times New Roman" w:cs="Times New Roman"/>
+          <w:sz w:val="24"/>
+          <w:szCs w:val="24"/>
+        </w:rPr>
+        <w:t>m</w:t>
+      </w:r>
+      <w:r>
+        <w:rPr>
+          <w:rFonts w:ascii="Times New Roman" w:hAnsi="Times New Roman" w:cs="Times New Roman"/>
+          <w:sz w:val="24"/>
+          <w:szCs w:val="24"/>
+        </w:rPr>
+        <w:t xml:space="preserve">anagement </w:t>
+      </w:r>
+      <w:r>
+        <w:rPr>
+          <w:rFonts w:ascii="Times New Roman" w:hAnsi="Times New Roman" w:cs="Times New Roman"/>
+          <w:sz w:val="24"/>
+          <w:szCs w:val="24"/>
+        </w:rPr>
+        <w:t xml:space="preserve">page </w:t>
+      </w:r>
+      <w:r>
+        <w:rPr>
+          <w:rFonts w:ascii="Times New Roman" w:hAnsi="Times New Roman" w:cs="Times New Roman"/>
+          <w:sz w:val="24"/>
+          <w:szCs w:val="24"/>
+        </w:rPr>
+        <w:t xml:space="preserve">allows </w:t>
+      </w:r>
+      <w:r>
+        <w:rPr>
+          <w:rFonts w:ascii="Times New Roman" w:hAnsi="Times New Roman" w:cs="Times New Roman"/>
+          <w:sz w:val="24"/>
+          <w:szCs w:val="24"/>
+        </w:rPr>
+        <w:t>users</w:t>
+      </w:r>
+      <w:r>
+        <w:rPr>
+          <w:rFonts w:ascii="Times New Roman" w:hAnsi="Times New Roman" w:cs="Times New Roman"/>
+          <w:sz w:val="24"/>
+          <w:szCs w:val="24"/>
+        </w:rPr>
+        <w:t xml:space="preserve"> to add new faculty details such as name, employee ID, and department</w:t>
+      </w:r>
+      <w:r>
+        <w:rPr>
+          <w:rFonts w:ascii="Times New Roman" w:hAnsi="Times New Roman" w:cs="Times New Roman"/>
+          <w:sz w:val="24"/>
+          <w:szCs w:val="24"/>
+        </w:rPr>
+        <w:t xml:space="preserve"> as shown in Figure 7.4</w:t>
+      </w:r>
+      <w:r>
+        <w:rPr>
+          <w:rFonts w:ascii="Times New Roman" w:hAnsi="Times New Roman" w:cs="Times New Roman"/>
+          <w:sz w:val="24"/>
+          <w:szCs w:val="24"/>
+        </w:rPr>
+        <w:t>. It also provides a table to view and manage existing records, ensuring systematic maintenance of faculty</w:t>
+      </w:r>
+      <w:r>
+        <w:rPr>
+          <w:rFonts w:ascii="Times New Roman" w:hAnsi="Times New Roman" w:cs="Times New Roman"/>
+          <w:sz w:val="24"/>
+          <w:szCs w:val="24"/>
+        </w:rPr>
+        <w:t xml:space="preserve"> </w:t>
+      </w:r>
+      <w:r>
+        <w:rPr>
+          <w:rFonts w:ascii="Times New Roman" w:hAnsi="Times New Roman" w:cs="Times New Roman"/>
+          <w:sz w:val="24"/>
+          <w:szCs w:val="24"/>
+        </w:rPr>
+        <w:t>information.</w:t>
+      </w:r>
     </w:p>
     <w:p>
       <w:pPr>
@@ -13958,31 +14282,55 @@
           <w:sz w:val="24"/>
           <w:szCs w:val="24"/>
         </w:rPr>
-        <w:t xml:space="preserve">The course data entry page of the Web-Based Automatic Timetable Scheduler, as shown in Figure 7.3, allows administrators to input detailed information about each course, including the course code, title, type (theory or lab), and the number of hours per week. This module ensures that all academic courses are accurately recorded and linked to their respective departments or semesters. Proper course entry is crucial for generating balanced timetables and ensuring that </w:t>
-      </w:r>
-      <w:r>
-        <w:rPr>
-          <w:rFonts w:ascii="Times New Roman" w:hAnsi="Times New Roman" w:cs="Times New Roman"/>
+        <w:t>The Course Management page enables users to add and manage course details such as course code, name, type, and weekly hours</w:t>
+      </w:r>
+      <w:r>
+        <w:rPr>
+          <w:rFonts w:ascii="Times New Roman" w:hAnsi="Times New Roman" w:cs="Times New Roman"/>
+          <w:sz w:val="24"/>
+          <w:szCs w:val="24"/>
+        </w:rPr>
+        <w:t xml:space="preserve"> as shown in Figure 7.5</w:t>
+      </w:r>
+      <w:r>
+        <w:rPr>
+          <w:rFonts w:ascii="Times New Roman" w:hAnsi="Times New Roman" w:cs="Times New Roman"/>
+          <w:sz w:val="24"/>
+          <w:szCs w:val="24"/>
+        </w:rPr>
+        <w:t>. The section provides structured input fields and a tabular view for maintaining accurate and organized course</w:t>
+      </w:r>
+      <w:r>
+        <w:rPr>
+          <w:rFonts w:ascii="Times New Roman" w:hAnsi="Times New Roman" w:cs="Times New Roman"/>
+          <w:sz w:val="24"/>
+          <w:szCs w:val="24"/>
+        </w:rPr>
+        <w:t xml:space="preserve"> </w:t>
+      </w:r>
+      <w:r>
+        <w:rPr>
+          <w:rFonts w:ascii="Times New Roman" w:hAnsi="Times New Roman" w:cs="Times New Roman"/>
+          <w:sz w:val="24"/>
+          <w:szCs w:val="24"/>
+        </w:rPr>
+        <w:t>information.</w:t>
+      </w:r>
+    </w:p>
+    <w:p>
+      <w:pPr>
+        <w:keepNext/>
+        <w:spacing w:line="360" w:lineRule="auto"/>
+        <w:jc w:val="center"/>
+      </w:pPr>
+      <w:r>
+        <w:rPr>
+          <w:rFonts w:ascii="Times New Roman" w:hAnsi="Times New Roman" w:cs="Times New Roman"/>
+          <w:noProof/>
           <w:sz w:val="24"/>
           <w:szCs w:val="24"/>
         </w:rPr>
         <w:lastRenderedPageBreak/>
-        <w:t>faculty assignments align with their designated subjects. The layout is designed for clarity and efficiency, enabling quick and error-free data entry.</w:t>
-      </w:r>
-    </w:p>
-    <w:p>
-      <w:pPr>
-        <w:keepNext/>
-        <w:spacing w:line="360" w:lineRule="auto"/>
-        <w:jc w:val="center"/>
-      </w:pPr>
-      <w:r>
-        <w:rPr>
-          <w:rFonts w:ascii="Times New Roman" w:hAnsi="Times New Roman" w:cs="Times New Roman"/>
-          <w:noProof/>
-          <w:sz w:val="24"/>
-          <w:szCs w:val="24"/>
-        </w:rPr>
         <w:drawing>
           <wp:inline distT="0" distB="0" distL="0" distR="0" wp14:anchorId="07DE8F20" wp14:editId="35EDF82B">
             <wp:extent cx="5122144" cy="2880000"/>
@@ -14103,19 +14451,132 @@
     <w:p>
       <w:pPr>
         <w:spacing w:line="360" w:lineRule="auto"/>
-        <w:rPr>
-          <w:rFonts w:ascii="Times New Roman" w:hAnsi="Times New Roman" w:cs="Times New Roman"/>
-          <w:sz w:val="24"/>
-          <w:szCs w:val="24"/>
-        </w:rPr>
-      </w:pPr>
-      <w:r>
-        <w:rPr>
-          <w:rFonts w:ascii="Times New Roman" w:hAnsi="Times New Roman" w:cs="Times New Roman"/>
-          <w:sz w:val="24"/>
-          <w:szCs w:val="24"/>
-        </w:rPr>
-        <w:t>The faculty-course mapping interface of the Web-Based Automatic Timetable Scheduler, as illustrated in Figure 7.4, allows administrators to assign specific faculty members to the courses they are responsible for teaching. The mapping ensures that each subject is linked to the correct instructor based on department and semester allocations. It also prevents conflicts by validating that a faculty member is not assigned to overlapping courses or excessive workloads. This feature plays a vital role in maintaining consistency and accuracy throughout the scheduling process, forming a critical step before timetable generation.</w:t>
+        <w:jc w:val="both"/>
+        <w:rPr>
+          <w:rFonts w:ascii="Times New Roman" w:hAnsi="Times New Roman" w:cs="Times New Roman"/>
+          <w:sz w:val="24"/>
+          <w:szCs w:val="24"/>
+        </w:rPr>
+      </w:pPr>
+      <w:r>
+        <w:rPr>
+          <w:rFonts w:ascii="Times New Roman" w:hAnsi="Times New Roman" w:cs="Times New Roman"/>
+          <w:sz w:val="24"/>
+          <w:szCs w:val="24"/>
+        </w:rPr>
+        <w:t>The Course–Faculty–Semester Mapping page, shown in Figure 7.6, allows users to map faculty members to their respective theory and lab courses across semesters</w:t>
+      </w:r>
+      <w:r>
+        <w:rPr>
+          <w:rFonts w:ascii="Times New Roman" w:hAnsi="Times New Roman" w:cs="Times New Roman"/>
+          <w:sz w:val="24"/>
+          <w:szCs w:val="24"/>
+        </w:rPr>
+        <w:t>,</w:t>
+      </w:r>
+      <w:r>
+        <w:rPr>
+          <w:rFonts w:ascii="Times New Roman" w:hAnsi="Times New Roman" w:cs="Times New Roman"/>
+          <w:sz w:val="24"/>
+          <w:szCs w:val="24"/>
+        </w:rPr>
+        <w:t xml:space="preserve"> ensur</w:t>
+      </w:r>
+      <w:r>
+        <w:rPr>
+          <w:rFonts w:ascii="Times New Roman" w:hAnsi="Times New Roman" w:cs="Times New Roman"/>
+          <w:sz w:val="24"/>
+          <w:szCs w:val="24"/>
+        </w:rPr>
+        <w:t>ing</w:t>
+      </w:r>
+      <w:r>
+        <w:rPr>
+          <w:rFonts w:ascii="Times New Roman" w:hAnsi="Times New Roman" w:cs="Times New Roman"/>
+          <w:sz w:val="24"/>
+          <w:szCs w:val="24"/>
+        </w:rPr>
+        <w:t xml:space="preserve"> accurate assignment of courses and </w:t>
+      </w:r>
+      <w:r>
+        <w:rPr>
+          <w:rFonts w:ascii="Times New Roman" w:hAnsi="Times New Roman" w:cs="Times New Roman"/>
+          <w:sz w:val="24"/>
+          <w:szCs w:val="24"/>
+        </w:rPr>
+        <w:t>faculty. It</w:t>
+      </w:r>
+      <w:r>
+        <w:rPr>
+          <w:rFonts w:ascii="Times New Roman" w:hAnsi="Times New Roman" w:cs="Times New Roman"/>
+          <w:sz w:val="24"/>
+          <w:szCs w:val="24"/>
+        </w:rPr>
+        <w:t xml:space="preserve"> </w:t>
+      </w:r>
+      <w:r>
+        <w:rPr>
+          <w:rFonts w:ascii="Times New Roman" w:hAnsi="Times New Roman" w:cs="Times New Roman"/>
+          <w:sz w:val="24"/>
+          <w:szCs w:val="24"/>
+        </w:rPr>
+        <w:t>maintains</w:t>
+      </w:r>
+      <w:r>
+        <w:rPr>
+          <w:rFonts w:ascii="Times New Roman" w:hAnsi="Times New Roman" w:cs="Times New Roman"/>
+          <w:sz w:val="24"/>
+          <w:szCs w:val="24"/>
+        </w:rPr>
+        <w:t xml:space="preserve"> proper linkage between academic </w:t>
+      </w:r>
+      <w:r>
+        <w:rPr>
+          <w:rFonts w:ascii="Times New Roman" w:hAnsi="Times New Roman" w:cs="Times New Roman"/>
+          <w:sz w:val="24"/>
+          <w:szCs w:val="24"/>
+        </w:rPr>
+        <w:t>courses</w:t>
+      </w:r>
+      <w:r>
+        <w:rPr>
+          <w:rFonts w:ascii="Times New Roman" w:hAnsi="Times New Roman" w:cs="Times New Roman"/>
+          <w:sz w:val="24"/>
+          <w:szCs w:val="24"/>
+        </w:rPr>
+        <w:t>, semesters, and faculty</w:t>
+      </w:r>
+      <w:r>
+        <w:rPr>
+          <w:rFonts w:ascii="Times New Roman" w:hAnsi="Times New Roman" w:cs="Times New Roman"/>
+          <w:sz w:val="24"/>
+          <w:szCs w:val="24"/>
+        </w:rPr>
+        <w:t xml:space="preserve"> </w:t>
+      </w:r>
+      <w:r>
+        <w:rPr>
+          <w:rFonts w:ascii="Times New Roman" w:hAnsi="Times New Roman" w:cs="Times New Roman"/>
+          <w:sz w:val="24"/>
+          <w:szCs w:val="24"/>
+        </w:rPr>
+        <w:t>members</w:t>
+      </w:r>
+      <w:r>
+        <w:rPr>
+          <w:rFonts w:ascii="Times New Roman" w:hAnsi="Times New Roman" w:cs="Times New Roman"/>
+          <w:sz w:val="24"/>
+          <w:szCs w:val="24"/>
+        </w:rPr>
+        <w:t xml:space="preserve"> in the scheduling process</w:t>
+      </w:r>
+      <w:r>
+        <w:rPr>
+          <w:rFonts w:ascii="Times New Roman" w:hAnsi="Times New Roman" w:cs="Times New Roman"/>
+          <w:sz w:val="24"/>
+          <w:szCs w:val="24"/>
+        </w:rPr>
+        <w:t>.</w:t>
       </w:r>
     </w:p>
     <w:p>
@@ -14131,7 +14592,6 @@
           <w:sz w:val="24"/>
           <w:szCs w:val="24"/>
         </w:rPr>
-        <w:lastRenderedPageBreak/>
         <w:drawing>
           <wp:inline distT="0" distB="0" distL="0" distR="0" wp14:anchorId="0D5C4B0F" wp14:editId="212A0CA0">
             <wp:extent cx="5119118" cy="2880000"/>
@@ -14239,44 +14699,96 @@
     <w:p>
       <w:pPr>
         <w:spacing w:line="360" w:lineRule="auto"/>
-        <w:rPr>
-          <w:rFonts w:ascii="Times New Roman" w:hAnsi="Times New Roman" w:cs="Times New Roman"/>
-          <w:sz w:val="24"/>
-          <w:szCs w:val="24"/>
-          <w:lang w:val="en-US"/>
-        </w:rPr>
-      </w:pPr>
-      <w:r>
-        <w:rPr>
-          <w:rFonts w:ascii="Times New Roman" w:hAnsi="Times New Roman" w:cs="Times New Roman"/>
-          <w:sz w:val="24"/>
-          <w:szCs w:val="24"/>
-        </w:rPr>
-        <w:t>The details entry page of the Web-Based Automatic Timetable Scheduler, as shown in Figure 7.5, allows administrators to provide additional academic details such as department name, semester information, and batch identifiers required for generating an organized timetable. The structured input fields ensure that all contextual information is accurately captured before initiating the scheduling process. This step is essential for categorizing the generated timetables according to department and semester, ensuring clarity and ease of access during review or export.</w:t>
-      </w:r>
-    </w:p>
-    <w:p>
-      <w:pPr>
-        <w:spacing w:line="360" w:lineRule="auto"/>
+        <w:jc w:val="both"/>
+        <w:rPr>
+          <w:rFonts w:ascii="Times New Roman" w:hAnsi="Times New Roman" w:cs="Times New Roman"/>
+          <w:sz w:val="24"/>
+          <w:szCs w:val="24"/>
+          <w:lang w:val="en-US"/>
+        </w:rPr>
+      </w:pPr>
+      <w:r>
+        <w:rPr>
+          <w:rFonts w:ascii="Times New Roman" w:hAnsi="Times New Roman" w:cs="Times New Roman"/>
+          <w:sz w:val="24"/>
+          <w:szCs w:val="24"/>
+          <w:lang w:val="en-US"/>
+        </w:rPr>
+        <w:t xml:space="preserve">Faculty preferences indicating </w:t>
+      </w:r>
+      <w:r>
+        <w:rPr>
+          <w:rFonts w:ascii="Times New Roman" w:hAnsi="Times New Roman" w:cs="Times New Roman"/>
+          <w:sz w:val="24"/>
+          <w:szCs w:val="24"/>
+          <w:lang w:val="en-US"/>
+        </w:rPr>
+        <w:t>preferred</w:t>
+      </w:r>
+      <w:r>
+        <w:rPr>
+          <w:rFonts w:ascii="Times New Roman" w:hAnsi="Times New Roman" w:cs="Times New Roman"/>
+          <w:sz w:val="24"/>
+          <w:szCs w:val="24"/>
+          <w:lang w:val="en-US"/>
+        </w:rPr>
+        <w:t xml:space="preserve"> and </w:t>
+      </w:r>
+      <w:r>
+        <w:rPr>
+          <w:rFonts w:ascii="Times New Roman" w:hAnsi="Times New Roman" w:cs="Times New Roman"/>
+          <w:sz w:val="24"/>
+          <w:szCs w:val="24"/>
+          <w:lang w:val="en-US"/>
+        </w:rPr>
+        <w:t>blocked</w:t>
+      </w:r>
+      <w:r>
+        <w:rPr>
+          <w:rFonts w:ascii="Times New Roman" w:hAnsi="Times New Roman" w:cs="Times New Roman"/>
+          <w:sz w:val="24"/>
+          <w:szCs w:val="24"/>
+          <w:lang w:val="en-US"/>
+        </w:rPr>
+        <w:t xml:space="preserve"> time slots are illustrated in Figure 7.7. This information is utilized by the scheduling algorithm to ensure that timetable generation aligns with individual faculty availability and institutional</w:t>
+      </w:r>
+      <w:r>
+        <w:rPr>
+          <w:rFonts w:ascii="Times New Roman" w:hAnsi="Times New Roman" w:cs="Times New Roman"/>
+          <w:sz w:val="24"/>
+          <w:szCs w:val="24"/>
+          <w:lang w:val="en-US"/>
+        </w:rPr>
+        <w:t xml:space="preserve"> </w:t>
+      </w:r>
+      <w:r>
+        <w:rPr>
+          <w:rFonts w:ascii="Times New Roman" w:hAnsi="Times New Roman" w:cs="Times New Roman"/>
+          <w:sz w:val="24"/>
+          <w:szCs w:val="24"/>
+          <w:lang w:val="en-US"/>
+        </w:rPr>
+        <w:t>constraints.</w:t>
+      </w:r>
+    </w:p>
+    <w:p>
+      <w:pPr>
+        <w:keepNext/>
+        <w:spacing w:line="240" w:lineRule="auto"/>
         <w:jc w:val="center"/>
+      </w:pPr>
+      <w:r>
         <w:rPr>
           <w:rFonts w:ascii="Times New Roman" w:hAnsi="Times New Roman" w:cs="Times New Roman"/>
           <w:noProof/>
           <w:sz w:val="24"/>
           <w:szCs w:val="24"/>
         </w:rPr>
-      </w:pPr>
-      <w:r>
-        <w:rPr>
-          <w:rFonts w:ascii="Times New Roman" w:hAnsi="Times New Roman" w:cs="Times New Roman"/>
-          <w:noProof/>
-          <w:sz w:val="24"/>
-          <w:szCs w:val="24"/>
-        </w:rPr>
+        <w:lastRenderedPageBreak/>
         <w:drawing>
-          <wp:inline distT="0" distB="0" distL="0" distR="0" wp14:anchorId="1D02437A" wp14:editId="4BFF6DF4">
+          <wp:inline distT="0" distB="0" distL="0" distR="0" wp14:anchorId="1D02437A" wp14:editId="10939C82">
             <wp:extent cx="5120126" cy="2880000"/>
-            <wp:effectExtent l="0" t="0" r="4445" b="0"/>
+            <wp:effectExtent l="19050" t="19050" r="23495" b="15875"/>
             <wp:docPr id="1721169172" name="Picture 16"/>
             <wp:cNvGraphicFramePr>
               <a:graphicFrameLocks xmlns:a="http://schemas.openxmlformats.org/drawingml/2006/main" noChangeAspect="1"/>
@@ -14308,6 +14820,11 @@
                     <a:prstGeom prst="rect">
                       <a:avLst/>
                     </a:prstGeom>
+                    <a:ln>
+                      <a:solidFill>
+                        <a:schemeClr val="tx1"/>
+                      </a:solidFill>
+                    </a:ln>
                   </pic:spPr>
                 </pic:pic>
               </a:graphicData>
@@ -14318,73 +14835,65 @@
     </w:p>
     <w:p>
       <w:pPr>
-        <w:spacing w:line="360" w:lineRule="auto"/>
+        <w:pStyle w:val="Caption"/>
         <w:jc w:val="center"/>
         <w:rPr>
           <w:rFonts w:ascii="Times New Roman" w:hAnsi="Times New Roman" w:cs="Times New Roman"/>
-          <w:sz w:val="24"/>
-          <w:szCs w:val="24"/>
-          <w:lang w:val="en-US"/>
-        </w:rPr>
-      </w:pPr>
-    </w:p>
-    <w:p>
-      <w:pPr>
-        <w:spacing w:line="360" w:lineRule="auto"/>
-        <w:jc w:val="both"/>
-        <w:rPr>
-          <w:rFonts w:ascii="Times New Roman" w:hAnsi="Times New Roman" w:cs="Times New Roman"/>
-          <w:sz w:val="24"/>
-          <w:szCs w:val="24"/>
-        </w:rPr>
-      </w:pPr>
-      <w:r>
-        <w:rPr>
-          <w:rFonts w:ascii="Times New Roman" w:hAnsi="Times New Roman" w:cs="Times New Roman"/>
-          <w:sz w:val="24"/>
-          <w:szCs w:val="24"/>
-        </w:rPr>
-        <w:lastRenderedPageBreak/>
-        <w:t>The timetable generation process of the Web-Based Automatic Timetable Scheduler, as illustrated in Figure 7.6, displays the system in action as the Genetic Algorithm executes to produce an optimized, conflict</w:t>
-      </w:r>
-      <w:r>
-        <w:rPr>
-          <w:rFonts w:ascii="Times New Roman" w:hAnsi="Times New Roman" w:cs="Times New Roman"/>
-          <w:sz w:val="24"/>
-          <w:szCs w:val="24"/>
-        </w:rPr>
-        <w:t xml:space="preserve"> </w:t>
-      </w:r>
-      <w:r>
-        <w:rPr>
-          <w:rFonts w:ascii="Times New Roman" w:hAnsi="Times New Roman" w:cs="Times New Roman"/>
-          <w:sz w:val="24"/>
-          <w:szCs w:val="24"/>
-        </w:rPr>
-        <w:t>free timetable. The generation screen provides visual feedback on the progress of scheduling, showing how the algorithm evaluates multiple combinations to achieve the best possible timetable configuration. This feature ensures transparency in the scheduling process and allows administrators to monitor the optimization phase as the system efficiently balances faculty availability, course distribution, and slot constraints.</w:t>
-      </w:r>
-    </w:p>
-    <w:p>
-      <w:pPr>
+          <w:b/>
+          <w:bCs/>
+          <w:i w:val="0"/>
+          <w:iCs w:val="0"/>
+          <w:noProof/>
+          <w:color w:val="000000" w:themeColor="text1"/>
+          <w:sz w:val="24"/>
+          <w:szCs w:val="24"/>
+        </w:rPr>
+      </w:pPr>
+      <w:r>
+        <w:rPr>
+          <w:rFonts w:ascii="Times New Roman" w:hAnsi="Times New Roman" w:cs="Times New Roman"/>
+          <w:b/>
+          <w:bCs/>
+          <w:i w:val="0"/>
+          <w:iCs w:val="0"/>
+          <w:color w:val="000000" w:themeColor="text1"/>
+          <w:sz w:val="24"/>
+          <w:szCs w:val="24"/>
+        </w:rPr>
+        <w:t>Figure 7.8: Timetable Generation and Display Page</w:t>
+      </w:r>
+    </w:p>
+    <w:p>
+      <w:pPr>
+        <w:keepNext/>
         <w:spacing w:line="360" w:lineRule="auto"/>
         <w:jc w:val="center"/>
         <w:rPr>
           <w:rFonts w:ascii="Times New Roman" w:hAnsi="Times New Roman" w:cs="Times New Roman"/>
-          <w:sz w:val="24"/>
-          <w:szCs w:val="24"/>
-          <w:lang w:val="en-US"/>
-        </w:rPr>
-      </w:pPr>
-      <w:r>
-        <w:rPr>
-          <w:rFonts w:ascii="Times New Roman" w:hAnsi="Times New Roman" w:cs="Times New Roman"/>
           <w:noProof/>
+          <w:sz w:val="24"/>
+          <w:szCs w:val="24"/>
+        </w:rPr>
+      </w:pPr>
+    </w:p>
+    <w:p>
+      <w:pPr>
+        <w:keepNext/>
+        <w:spacing w:line="360" w:lineRule="auto"/>
+        <w:jc w:val="center"/>
+      </w:pPr>
+      <w:r>
+        <w:rPr>
+          <w:rFonts w:ascii="Times New Roman" w:hAnsi="Times New Roman" w:cs="Times New Roman"/>
+          <w:noProof/>
+          <w:sz w:val="24"/>
+          <w:szCs w:val="24"/>
         </w:rPr>
         <w:drawing>
-          <wp:inline distT="0" distB="0" distL="0" distR="0" wp14:anchorId="662AFD27" wp14:editId="20AE5E9A">
-            <wp:extent cx="5731510" cy="3014980"/>
-            <wp:effectExtent l="0" t="0" r="2540" b="0"/>
-            <wp:docPr id="275675405" name="Picture 8"/>
+          <wp:inline distT="0" distB="0" distL="0" distR="0" wp14:anchorId="014108C0" wp14:editId="1E5D1350">
+            <wp:extent cx="5122144" cy="2880000"/>
+            <wp:effectExtent l="19050" t="19050" r="21590" b="15875"/>
+            <wp:docPr id="197563202" name="Picture 9"/>
             <wp:cNvGraphicFramePr>
               <a:graphicFrameLocks xmlns:a="http://schemas.openxmlformats.org/drawingml/2006/main" noChangeAspect="1"/>
             </wp:cNvGraphicFramePr>
@@ -14392,7 +14901,7 @@
               <a:graphicData uri="http://schemas.openxmlformats.org/drawingml/2006/picture">
                 <pic:pic xmlns:pic="http://schemas.openxmlformats.org/drawingml/2006/picture">
                   <pic:nvPicPr>
-                    <pic:cNvPr id="275675405" name="Picture 275675405"/>
+                    <pic:cNvPr id="197563202" name="Picture 197563202"/>
                     <pic:cNvPicPr/>
                   </pic:nvPicPr>
                   <pic:blipFill>
@@ -14410,11 +14919,16 @@
                   <pic:spPr>
                     <a:xfrm>
                       <a:off x="0" y="0"/>
-                      <a:ext cx="5731510" cy="3014980"/>
+                      <a:ext cx="5122144" cy="2880000"/>
                     </a:xfrm>
                     <a:prstGeom prst="rect">
                       <a:avLst/>
                     </a:prstGeom>
+                    <a:ln>
+                      <a:solidFill>
+                        <a:schemeClr val="tx1"/>
+                      </a:solidFill>
+                    </a:ln>
                   </pic:spPr>
                 </pic:pic>
               </a:graphicData>
@@ -14425,6 +14939,35 @@
     </w:p>
     <w:p>
       <w:pPr>
+        <w:pStyle w:val="Caption"/>
+        <w:jc w:val="center"/>
+        <w:rPr>
+          <w:rFonts w:ascii="Times New Roman" w:hAnsi="Times New Roman" w:cs="Times New Roman"/>
+          <w:b/>
+          <w:bCs/>
+          <w:i w:val="0"/>
+          <w:iCs w:val="0"/>
+          <w:color w:val="000000" w:themeColor="text1"/>
+          <w:sz w:val="24"/>
+          <w:szCs w:val="24"/>
+        </w:rPr>
+      </w:pPr>
+      <w:r>
+        <w:rPr>
+          <w:rFonts w:ascii="Times New Roman" w:hAnsi="Times New Roman" w:cs="Times New Roman"/>
+          <w:b/>
+          <w:bCs/>
+          <w:i w:val="0"/>
+          <w:iCs w:val="0"/>
+          <w:color w:val="000000" w:themeColor="text1"/>
+          <w:sz w:val="24"/>
+          <w:szCs w:val="24"/>
+        </w:rPr>
+        <w:t>Figure 7.9: Generated Timetable</w:t>
+      </w:r>
+    </w:p>
+    <w:p>
+      <w:pPr>
         <w:spacing w:line="360" w:lineRule="auto"/>
         <w:jc w:val="both"/>
         <w:rPr>
@@ -14439,19 +14982,801 @@
           <w:sz w:val="24"/>
           <w:szCs w:val="24"/>
         </w:rPr>
-        <w:t>The final generated timetable produced by the Web-Based Automatic Timetable Scheduler, as shown in Figure 7.7, presents a clear and structured view of the schedule organized by day, slot, and batch. Each slot includes the assigned subject and corresponding faculty, ensuring complete transparency and readability. The timetable is automatically generated based on all predefined constraints, such as faculty availability, batch distribution, and sequential slot allocation. This output confirms the successful execution of the scheduling algorithm and serves as the final deliverable for academic use. The interface also allows administrators to export the timetable in Excel format for printing or official circulation.</w:t>
-      </w:r>
-    </w:p>
-    <w:p>
-      <w:pPr>
-        <w:spacing w:line="360" w:lineRule="auto"/>
-        <w:rPr>
-          <w:rFonts w:ascii="Times New Roman" w:hAnsi="Times New Roman" w:cs="Times New Roman"/>
-          <w:sz w:val="24"/>
-          <w:szCs w:val="24"/>
-          <w:lang w:val="en-US"/>
-        </w:rPr>
-      </w:pPr>
+        <w:t>The configuration and execution of the scheduling algorithm are shown in Figure 7.8, where parameters such as population size, number of generations, mutation rate, and crossover rate are adjusted before generating the timetable. The corresponding results are illustrated in Figure 7.9, displaying the finalized timetables for different semesters. These results confirm that the scheduler successfully produces conflict-free timetables while maintaining balanced faculty and course</w:t>
+      </w:r>
+      <w:r>
+        <w:rPr>
+          <w:rFonts w:ascii="Times New Roman" w:hAnsi="Times New Roman" w:cs="Times New Roman"/>
+          <w:sz w:val="24"/>
+          <w:szCs w:val="24"/>
+        </w:rPr>
+        <w:t xml:space="preserve"> </w:t>
+      </w:r>
+      <w:r>
+        <w:rPr>
+          <w:rFonts w:ascii="Times New Roman" w:hAnsi="Times New Roman" w:cs="Times New Roman"/>
+          <w:sz w:val="24"/>
+          <w:szCs w:val="24"/>
+        </w:rPr>
+        <w:t>allocations.</w:t>
+      </w:r>
+    </w:p>
+    <w:p>
+      <w:pPr>
+        <w:keepNext/>
+        <w:spacing w:line="240" w:lineRule="auto"/>
+        <w:jc w:val="center"/>
+      </w:pPr>
+      <w:r>
+        <w:rPr>
+          <w:rFonts w:ascii="Times New Roman" w:hAnsi="Times New Roman" w:cs="Times New Roman"/>
+          <w:noProof/>
+          <w:sz w:val="24"/>
+          <w:szCs w:val="24"/>
+        </w:rPr>
+        <w:lastRenderedPageBreak/>
+        <w:drawing>
+          <wp:inline distT="0" distB="0" distL="0" distR="0" wp14:anchorId="78A3E5BB" wp14:editId="55F475EE">
+            <wp:extent cx="5193081" cy="1566545"/>
+            <wp:effectExtent l="19050" t="19050" r="26670" b="14605"/>
+            <wp:docPr id="2034520362" name="Picture 10"/>
+            <wp:cNvGraphicFramePr>
+              <a:graphicFrameLocks xmlns:a="http://schemas.openxmlformats.org/drawingml/2006/main" noChangeAspect="1"/>
+            </wp:cNvGraphicFramePr>
+            <a:graphic xmlns:a="http://schemas.openxmlformats.org/drawingml/2006/main">
+              <a:graphicData uri="http://schemas.openxmlformats.org/drawingml/2006/picture">
+                <pic:pic xmlns:pic="http://schemas.openxmlformats.org/drawingml/2006/picture">
+                  <pic:nvPicPr>
+                    <pic:cNvPr id="2034520362" name="Picture 2034520362"/>
+                    <pic:cNvPicPr/>
+                  </pic:nvPicPr>
+                  <pic:blipFill rotWithShape="1">
+                    <a:blip r:embed="rId22" cstate="print">
+                      <a:extLst>
+                        <a:ext uri="{28A0092B-C50C-407E-A947-70E740481C1C}">
+                          <a14:useLocalDpi xmlns:a14="http://schemas.microsoft.com/office/drawing/2010/main" val="0"/>
+                        </a:ext>
+                      </a:extLst>
+                    </a:blip>
+                    <a:srcRect l="-71" r="-1435" b="45574"/>
+                    <a:stretch>
+                      <a:fillRect/>
+                    </a:stretch>
+                  </pic:blipFill>
+                  <pic:spPr bwMode="auto">
+                    <a:xfrm>
+                      <a:off x="0" y="0"/>
+                      <a:ext cx="5196151" cy="1567471"/>
+                    </a:xfrm>
+                    <a:prstGeom prst="rect">
+                      <a:avLst/>
+                    </a:prstGeom>
+                    <a:ln w="9525" cap="flat" cmpd="sng" algn="ctr">
+                      <a:solidFill>
+                        <a:sysClr val="windowText" lastClr="000000"/>
+                      </a:solidFill>
+                      <a:prstDash val="solid"/>
+                      <a:round/>
+                      <a:headEnd type="none" w="med" len="med"/>
+                      <a:tailEnd type="none" w="med" len="med"/>
+                      <a:extLst>
+                        <a:ext uri="{C807C97D-BFC1-408E-A445-0C87EB9F89A2}">
+                          <ask:lineSketchStyleProps xmlns:ask="http://schemas.microsoft.com/office/drawing/2018/sketchyshapes" sd="0">
+                            <a:custGeom>
+                              <a:avLst/>
+                              <a:gdLst/>
+                              <a:ahLst/>
+                              <a:cxnLst/>
+                              <a:rect l="0" t="0" r="0" b="0"/>
+                              <a:pathLst/>
+                            </a:custGeom>
+                            <ask:type/>
+                          </ask:lineSketchStyleProps>
+                        </a:ext>
+                      </a:extLst>
+                    </a:ln>
+                    <a:extLst>
+                      <a:ext uri="{53640926-AAD7-44D8-BBD7-CCE9431645EC}">
+                        <a14:shadowObscured xmlns:a14="http://schemas.microsoft.com/office/drawing/2010/main"/>
+                      </a:ext>
+                    </a:extLst>
+                  </pic:spPr>
+                </pic:pic>
+              </a:graphicData>
+            </a:graphic>
+          </wp:inline>
+        </w:drawing>
+      </w:r>
+    </w:p>
+    <w:p>
+      <w:pPr>
+        <w:pStyle w:val="Caption"/>
+        <w:jc w:val="center"/>
+        <w:rPr>
+          <w:rFonts w:ascii="Times New Roman" w:hAnsi="Times New Roman" w:cs="Times New Roman"/>
+          <w:b/>
+          <w:bCs/>
+          <w:i w:val="0"/>
+          <w:iCs w:val="0"/>
+          <w:color w:val="000000" w:themeColor="text1"/>
+          <w:sz w:val="24"/>
+          <w:szCs w:val="24"/>
+        </w:rPr>
+      </w:pPr>
+      <w:r>
+        <w:rPr>
+          <w:rFonts w:ascii="Times New Roman" w:hAnsi="Times New Roman" w:cs="Times New Roman"/>
+          <w:b/>
+          <w:bCs/>
+          <w:i w:val="0"/>
+          <w:iCs w:val="0"/>
+          <w:color w:val="000000" w:themeColor="text1"/>
+          <w:sz w:val="24"/>
+          <w:szCs w:val="24"/>
+        </w:rPr>
+        <w:t>Figure 7.10: Export Timetable &amp; Faculty Timetable</w:t>
+      </w:r>
+    </w:p>
+    <w:p>
+      <w:pPr>
+        <w:keepNext/>
+        <w:spacing w:line="240" w:lineRule="auto"/>
+        <w:jc w:val="center"/>
+        <w:rPr>
+          <w:rFonts w:ascii="Times New Roman" w:hAnsi="Times New Roman" w:cs="Times New Roman"/>
+          <w:noProof/>
+          <w:sz w:val="10"/>
+          <w:szCs w:val="10"/>
+        </w:rPr>
+      </w:pPr>
+    </w:p>
+    <w:p>
+      <w:pPr>
+        <w:keepNext/>
+        <w:spacing w:line="240" w:lineRule="auto"/>
+        <w:jc w:val="center"/>
+      </w:pPr>
+      <w:r>
+        <w:rPr>
+          <w:rFonts w:ascii="Times New Roman" w:hAnsi="Times New Roman" w:cs="Times New Roman"/>
+          <w:noProof/>
+          <w:sz w:val="24"/>
+          <w:szCs w:val="24"/>
+        </w:rPr>
+        <w:drawing>
+          <wp:inline distT="0" distB="0" distL="0" distR="0" wp14:anchorId="35834AC6" wp14:editId="1F1DD155">
+            <wp:extent cx="5123153" cy="2880000"/>
+            <wp:effectExtent l="19050" t="19050" r="20955" b="15875"/>
+            <wp:docPr id="1988137430" name="Picture 11"/>
+            <wp:cNvGraphicFramePr>
+              <a:graphicFrameLocks xmlns:a="http://schemas.openxmlformats.org/drawingml/2006/main" noChangeAspect="1"/>
+            </wp:cNvGraphicFramePr>
+            <a:graphic xmlns:a="http://schemas.openxmlformats.org/drawingml/2006/main">
+              <a:graphicData uri="http://schemas.openxmlformats.org/drawingml/2006/picture">
+                <pic:pic xmlns:pic="http://schemas.openxmlformats.org/drawingml/2006/picture">
+                  <pic:nvPicPr>
+                    <pic:cNvPr id="1988137430" name="Picture 1988137430"/>
+                    <pic:cNvPicPr/>
+                  </pic:nvPicPr>
+                  <pic:blipFill>
+                    <a:blip r:embed="rId23" cstate="print">
+                      <a:extLst>
+                        <a:ext uri="{28A0092B-C50C-407E-A947-70E740481C1C}">
+                          <a14:useLocalDpi xmlns:a14="http://schemas.microsoft.com/office/drawing/2010/main" val="0"/>
+                        </a:ext>
+                      </a:extLst>
+                    </a:blip>
+                    <a:stretch>
+                      <a:fillRect/>
+                    </a:stretch>
+                  </pic:blipFill>
+                  <pic:spPr>
+                    <a:xfrm>
+                      <a:off x="0" y="0"/>
+                      <a:ext cx="5123153" cy="2880000"/>
+                    </a:xfrm>
+                    <a:prstGeom prst="rect">
+                      <a:avLst/>
+                    </a:prstGeom>
+                    <a:ln>
+                      <a:solidFill>
+                        <a:schemeClr val="tx1"/>
+                      </a:solidFill>
+                    </a:ln>
+                  </pic:spPr>
+                </pic:pic>
+              </a:graphicData>
+            </a:graphic>
+          </wp:inline>
+        </w:drawing>
+      </w:r>
+    </w:p>
+    <w:p>
+      <w:pPr>
+        <w:pStyle w:val="Caption"/>
+        <w:jc w:val="center"/>
+        <w:rPr>
+          <w:rFonts w:ascii="Times New Roman" w:hAnsi="Times New Roman" w:cs="Times New Roman"/>
+          <w:b/>
+          <w:bCs/>
+          <w:i w:val="0"/>
+          <w:iCs w:val="0"/>
+          <w:color w:val="000000" w:themeColor="text1"/>
+          <w:sz w:val="24"/>
+          <w:szCs w:val="24"/>
+        </w:rPr>
+      </w:pPr>
+      <w:r>
+        <w:rPr>
+          <w:rFonts w:ascii="Times New Roman" w:hAnsi="Times New Roman" w:cs="Times New Roman"/>
+          <w:b/>
+          <w:bCs/>
+          <w:i w:val="0"/>
+          <w:iCs w:val="0"/>
+          <w:color w:val="000000" w:themeColor="text1"/>
+          <w:sz w:val="24"/>
+          <w:szCs w:val="24"/>
+        </w:rPr>
+        <w:t>Figure 7.11: Downloaded Timetable</w:t>
+      </w:r>
+    </w:p>
+    <w:p>
+      <w:pPr>
+        <w:keepNext/>
+        <w:spacing w:line="240" w:lineRule="auto"/>
+        <w:jc w:val="center"/>
+        <w:rPr>
+          <w:rFonts w:ascii="Times New Roman" w:hAnsi="Times New Roman" w:cs="Times New Roman"/>
+          <w:noProof/>
+          <w:sz w:val="10"/>
+          <w:szCs w:val="10"/>
+        </w:rPr>
+      </w:pPr>
+    </w:p>
+    <w:p>
+      <w:pPr>
+        <w:keepNext/>
+        <w:spacing w:line="240" w:lineRule="auto"/>
+        <w:jc w:val="center"/>
+      </w:pPr>
+      <w:r>
+        <w:rPr>
+          <w:rFonts w:ascii="Times New Roman" w:hAnsi="Times New Roman" w:cs="Times New Roman"/>
+          <w:noProof/>
+          <w:sz w:val="24"/>
+          <w:szCs w:val="24"/>
+        </w:rPr>
+        <w:drawing>
+          <wp:inline distT="0" distB="0" distL="0" distR="0" wp14:anchorId="646283DE" wp14:editId="11F293BD">
+            <wp:extent cx="5124163" cy="2880000"/>
+            <wp:effectExtent l="19050" t="19050" r="19685" b="15875"/>
+            <wp:docPr id="638031361" name="Picture 12"/>
+            <wp:cNvGraphicFramePr>
+              <a:graphicFrameLocks xmlns:a="http://schemas.openxmlformats.org/drawingml/2006/main" noChangeAspect="1"/>
+            </wp:cNvGraphicFramePr>
+            <a:graphic xmlns:a="http://schemas.openxmlformats.org/drawingml/2006/main">
+              <a:graphicData uri="http://schemas.openxmlformats.org/drawingml/2006/picture">
+                <pic:pic xmlns:pic="http://schemas.openxmlformats.org/drawingml/2006/picture">
+                  <pic:nvPicPr>
+                    <pic:cNvPr id="638031361" name="Picture 638031361"/>
+                    <pic:cNvPicPr/>
+                  </pic:nvPicPr>
+                  <pic:blipFill>
+                    <a:blip r:embed="rId24">
+                      <a:extLst>
+                        <a:ext uri="{28A0092B-C50C-407E-A947-70E740481C1C}">
+                          <a14:useLocalDpi xmlns:a14="http://schemas.microsoft.com/office/drawing/2010/main" val="0"/>
+                        </a:ext>
+                      </a:extLst>
+                    </a:blip>
+                    <a:stretch>
+                      <a:fillRect/>
+                    </a:stretch>
+                  </pic:blipFill>
+                  <pic:spPr>
+                    <a:xfrm>
+                      <a:off x="0" y="0"/>
+                      <a:ext cx="5124163" cy="2880000"/>
+                    </a:xfrm>
+                    <a:prstGeom prst="rect">
+                      <a:avLst/>
+                    </a:prstGeom>
+                    <a:ln>
+                      <a:solidFill>
+                        <a:schemeClr val="tx1"/>
+                      </a:solidFill>
+                    </a:ln>
+                  </pic:spPr>
+                </pic:pic>
+              </a:graphicData>
+            </a:graphic>
+          </wp:inline>
+        </w:drawing>
+      </w:r>
+    </w:p>
+    <w:p>
+      <w:pPr>
+        <w:pStyle w:val="Caption"/>
+        <w:jc w:val="center"/>
+        <w:rPr>
+          <w:rFonts w:ascii="Times New Roman" w:hAnsi="Times New Roman" w:cs="Times New Roman"/>
+          <w:b/>
+          <w:bCs/>
+          <w:i w:val="0"/>
+          <w:iCs w:val="0"/>
+          <w:color w:val="000000" w:themeColor="text1"/>
+          <w:sz w:val="24"/>
+          <w:szCs w:val="24"/>
+        </w:rPr>
+      </w:pPr>
+      <w:r>
+        <w:rPr>
+          <w:rFonts w:ascii="Times New Roman" w:hAnsi="Times New Roman" w:cs="Times New Roman"/>
+          <w:b/>
+          <w:bCs/>
+          <w:i w:val="0"/>
+          <w:iCs w:val="0"/>
+          <w:color w:val="000000" w:themeColor="text1"/>
+          <w:sz w:val="24"/>
+          <w:szCs w:val="24"/>
+        </w:rPr>
+        <w:t>Figure 7.12: Downloaded Faculty Timetable</w:t>
+      </w:r>
+    </w:p>
+    <w:p>
+      <w:pPr>
+        <w:spacing w:line="360" w:lineRule="auto"/>
+        <w:jc w:val="both"/>
+        <w:rPr>
+          <w:rFonts w:ascii="Times New Roman" w:hAnsi="Times New Roman" w:cs="Times New Roman"/>
+          <w:sz w:val="24"/>
+          <w:szCs w:val="24"/>
+        </w:rPr>
+      </w:pPr>
+      <w:r>
+        <w:rPr>
+          <w:rFonts w:ascii="Times New Roman" w:hAnsi="Times New Roman" w:cs="Times New Roman"/>
+          <w:sz w:val="24"/>
+          <w:szCs w:val="24"/>
+        </w:rPr>
+        <w:lastRenderedPageBreak/>
+        <w:t xml:space="preserve">The </w:t>
+      </w:r>
+      <w:r>
+        <w:rPr>
+          <w:rFonts w:ascii="Times New Roman" w:hAnsi="Times New Roman" w:cs="Times New Roman"/>
+          <w:sz w:val="24"/>
+          <w:szCs w:val="24"/>
+        </w:rPr>
+        <w:t>timetable represents the final phase of the scheduling process. The export functionality allows users to download the generated timetables in PDF format</w:t>
+      </w:r>
+      <w:r>
+        <w:rPr>
+          <w:rFonts w:ascii="Times New Roman" w:hAnsi="Times New Roman" w:cs="Times New Roman"/>
+          <w:sz w:val="24"/>
+          <w:szCs w:val="24"/>
+        </w:rPr>
+        <w:t xml:space="preserve"> as shown in Figure 7.10,</w:t>
+      </w:r>
+      <w:r>
+        <w:rPr>
+          <w:rFonts w:ascii="Times New Roman" w:hAnsi="Times New Roman" w:cs="Times New Roman"/>
+          <w:sz w:val="24"/>
+          <w:szCs w:val="24"/>
+        </w:rPr>
+        <w:t xml:space="preserve"> for record keeping and </w:t>
+      </w:r>
+      <w:r>
+        <w:rPr>
+          <w:rFonts w:ascii="Times New Roman" w:hAnsi="Times New Roman" w:cs="Times New Roman"/>
+          <w:sz w:val="24"/>
+          <w:szCs w:val="24"/>
+        </w:rPr>
+        <w:t>academic</w:t>
+      </w:r>
+      <w:r>
+        <w:rPr>
+          <w:rFonts w:ascii="Times New Roman" w:hAnsi="Times New Roman" w:cs="Times New Roman"/>
+          <w:sz w:val="24"/>
+          <w:szCs w:val="24"/>
+        </w:rPr>
+        <w:t xml:space="preserve"> use. The </w:t>
+      </w:r>
+      <w:r>
+        <w:rPr>
+          <w:rFonts w:ascii="Times New Roman" w:hAnsi="Times New Roman" w:cs="Times New Roman"/>
+          <w:sz w:val="24"/>
+          <w:szCs w:val="24"/>
+        </w:rPr>
+        <w:t>downloaded</w:t>
+      </w:r>
+      <w:r>
+        <w:rPr>
+          <w:rFonts w:ascii="Times New Roman" w:hAnsi="Times New Roman" w:cs="Times New Roman"/>
+          <w:sz w:val="24"/>
+          <w:szCs w:val="24"/>
+        </w:rPr>
+        <w:t xml:space="preserve"> timetable</w:t>
+      </w:r>
+      <w:r>
+        <w:rPr>
+          <w:rFonts w:ascii="Times New Roman" w:hAnsi="Times New Roman" w:cs="Times New Roman"/>
+          <w:sz w:val="24"/>
+          <w:szCs w:val="24"/>
+        </w:rPr>
+        <w:t xml:space="preserve"> as </w:t>
+      </w:r>
+      <w:r>
+        <w:rPr>
+          <w:rFonts w:ascii="Times New Roman" w:hAnsi="Times New Roman" w:cs="Times New Roman"/>
+          <w:sz w:val="24"/>
+          <w:szCs w:val="24"/>
+        </w:rPr>
+        <w:t xml:space="preserve">shown in Figure 7.11, displays the finalized schedule for </w:t>
+      </w:r>
+      <w:r>
+        <w:rPr>
+          <w:rFonts w:ascii="Times New Roman" w:hAnsi="Times New Roman" w:cs="Times New Roman"/>
+          <w:sz w:val="24"/>
+          <w:szCs w:val="24"/>
+        </w:rPr>
+        <w:t>each</w:t>
+      </w:r>
+      <w:r>
+        <w:rPr>
+          <w:rFonts w:ascii="Times New Roman" w:hAnsi="Times New Roman" w:cs="Times New Roman"/>
+          <w:sz w:val="24"/>
+          <w:szCs w:val="24"/>
+        </w:rPr>
+        <w:t xml:space="preserve"> semester, organized systematically by day, slot, and course allocation. In contrast, the faculty</w:t>
+      </w:r>
+      <w:r>
+        <w:rPr>
+          <w:rFonts w:ascii="Times New Roman" w:hAnsi="Times New Roman" w:cs="Times New Roman"/>
+          <w:sz w:val="24"/>
+          <w:szCs w:val="24"/>
+        </w:rPr>
+        <w:t xml:space="preserve"> </w:t>
+      </w:r>
+      <w:r>
+        <w:rPr>
+          <w:rFonts w:ascii="Times New Roman" w:hAnsi="Times New Roman" w:cs="Times New Roman"/>
+          <w:sz w:val="24"/>
+          <w:szCs w:val="24"/>
+        </w:rPr>
+        <w:t xml:space="preserve">specific timetable </w:t>
+      </w:r>
+      <w:r>
+        <w:rPr>
+          <w:rFonts w:ascii="Times New Roman" w:hAnsi="Times New Roman" w:cs="Times New Roman"/>
+          <w:sz w:val="24"/>
+          <w:szCs w:val="24"/>
+        </w:rPr>
+        <w:t>shown</w:t>
+      </w:r>
+      <w:r>
+        <w:rPr>
+          <w:rFonts w:ascii="Times New Roman" w:hAnsi="Times New Roman" w:cs="Times New Roman"/>
+          <w:sz w:val="24"/>
+          <w:szCs w:val="24"/>
+        </w:rPr>
+        <w:t xml:space="preserve"> in Figure 7.12 presents individual</w:t>
+      </w:r>
+      <w:r>
+        <w:rPr>
+          <w:rFonts w:ascii="Times New Roman" w:hAnsi="Times New Roman" w:cs="Times New Roman"/>
+          <w:sz w:val="24"/>
+          <w:szCs w:val="24"/>
+        </w:rPr>
+        <w:t xml:space="preserve"> </w:t>
+      </w:r>
+      <w:r>
+        <w:rPr>
+          <w:rFonts w:ascii="Times New Roman" w:hAnsi="Times New Roman" w:cs="Times New Roman"/>
+          <w:sz w:val="24"/>
+          <w:szCs w:val="24"/>
+        </w:rPr>
+        <w:t xml:space="preserve">schedules, detailing sessions assigned to each </w:t>
+      </w:r>
+      <w:r>
+        <w:rPr>
+          <w:rFonts w:ascii="Times New Roman" w:hAnsi="Times New Roman" w:cs="Times New Roman"/>
+          <w:sz w:val="24"/>
+          <w:szCs w:val="24"/>
+        </w:rPr>
+        <w:t>faculty</w:t>
+      </w:r>
+      <w:r>
+        <w:rPr>
+          <w:rFonts w:ascii="Times New Roman" w:hAnsi="Times New Roman" w:cs="Times New Roman"/>
+          <w:sz w:val="24"/>
+          <w:szCs w:val="24"/>
+        </w:rPr>
+        <w:t xml:space="preserve"> across the week.</w:t>
+      </w:r>
+    </w:p>
+    <w:p>
+      <w:pPr>
+        <w:spacing w:line="360" w:lineRule="auto"/>
+        <w:jc w:val="both"/>
+        <w:rPr>
+          <w:rFonts w:ascii="Times New Roman" w:hAnsi="Times New Roman" w:cs="Times New Roman"/>
+          <w:sz w:val="24"/>
+          <w:szCs w:val="24"/>
+        </w:rPr>
+      </w:pPr>
+    </w:p>
+    <w:p>
+      <w:pPr>
+        <w:spacing w:line="360" w:lineRule="auto"/>
+        <w:jc w:val="center"/>
+      </w:pPr>
+      <w:r>
+        <w:rPr>
+          <w:rFonts w:ascii="Times New Roman" w:hAnsi="Times New Roman" w:cs="Times New Roman"/>
+          <w:noProof/>
+          <w:sz w:val="24"/>
+          <w:szCs w:val="24"/>
+          <w:lang w:val="en-US"/>
+        </w:rPr>
+        <w:drawing>
+          <wp:inline distT="0" distB="0" distL="0" distR="0" wp14:anchorId="206CAF99" wp14:editId="550DBB91">
+            <wp:extent cx="5123153" cy="2880000"/>
+            <wp:effectExtent l="19050" t="19050" r="20955" b="15875"/>
+            <wp:docPr id="1971026772" name="Picture 13"/>
+            <wp:cNvGraphicFramePr>
+              <a:graphicFrameLocks xmlns:a="http://schemas.openxmlformats.org/drawingml/2006/main" noChangeAspect="1"/>
+            </wp:cNvGraphicFramePr>
+            <a:graphic xmlns:a="http://schemas.openxmlformats.org/drawingml/2006/main">
+              <a:graphicData uri="http://schemas.openxmlformats.org/drawingml/2006/picture">
+                <pic:pic xmlns:pic="http://schemas.openxmlformats.org/drawingml/2006/picture">
+                  <pic:nvPicPr>
+                    <pic:cNvPr id="1971026772" name="Picture 1971026772"/>
+                    <pic:cNvPicPr/>
+                  </pic:nvPicPr>
+                  <pic:blipFill>
+                    <a:blip r:embed="rId25" cstate="print">
+                      <a:extLst>
+                        <a:ext uri="{28A0092B-C50C-407E-A947-70E740481C1C}">
+                          <a14:useLocalDpi xmlns:a14="http://schemas.microsoft.com/office/drawing/2010/main" val="0"/>
+                        </a:ext>
+                      </a:extLst>
+                    </a:blip>
+                    <a:stretch>
+                      <a:fillRect/>
+                    </a:stretch>
+                  </pic:blipFill>
+                  <pic:spPr>
+                    <a:xfrm>
+                      <a:off x="0" y="0"/>
+                      <a:ext cx="5123153" cy="2880000"/>
+                    </a:xfrm>
+                    <a:prstGeom prst="rect">
+                      <a:avLst/>
+                    </a:prstGeom>
+                    <a:ln>
+                      <a:solidFill>
+                        <a:sysClr val="windowText" lastClr="000000"/>
+                      </a:solidFill>
+                    </a:ln>
+                  </pic:spPr>
+                </pic:pic>
+              </a:graphicData>
+            </a:graphic>
+          </wp:inline>
+        </w:drawing>
+      </w:r>
+    </w:p>
+    <w:p>
+      <w:pPr>
+        <w:pStyle w:val="Caption"/>
+        <w:jc w:val="center"/>
+        <w:rPr>
+          <w:rFonts w:ascii="Times New Roman" w:hAnsi="Times New Roman" w:cs="Times New Roman"/>
+          <w:b/>
+          <w:bCs/>
+          <w:i w:val="0"/>
+          <w:iCs w:val="0"/>
+          <w:color w:val="000000" w:themeColor="text1"/>
+          <w:sz w:val="24"/>
+          <w:szCs w:val="24"/>
+          <w:lang w:val="en-US"/>
+        </w:rPr>
+      </w:pPr>
+      <w:r>
+        <w:rPr>
+          <w:rFonts w:ascii="Times New Roman" w:hAnsi="Times New Roman" w:cs="Times New Roman"/>
+          <w:b/>
+          <w:bCs/>
+          <w:i w:val="0"/>
+          <w:iCs w:val="0"/>
+          <w:color w:val="000000" w:themeColor="text1"/>
+          <w:sz w:val="24"/>
+          <w:szCs w:val="24"/>
+        </w:rPr>
+        <w:t>Figure 7.13: Timetable Analysis</w:t>
+      </w:r>
+    </w:p>
+    <w:p>
+      <w:pPr>
+        <w:spacing w:line="360" w:lineRule="auto"/>
+        <w:jc w:val="both"/>
+        <w:rPr>
+          <w:rFonts w:cs="Times New Roman"/>
+          <w:b/>
+          <w:bCs/>
+          <w:sz w:val="24"/>
+          <w:szCs w:val="24"/>
+        </w:rPr>
+      </w:pPr>
+      <w:r>
+        <w:rPr>
+          <w:rFonts w:ascii="Times New Roman" w:hAnsi="Times New Roman" w:cs="Times New Roman"/>
+          <w:sz w:val="24"/>
+          <w:szCs w:val="24"/>
+        </w:rPr>
+        <w:t xml:space="preserve">The Timetable Analysis </w:t>
+      </w:r>
+      <w:r>
+        <w:rPr>
+          <w:rFonts w:ascii="Times New Roman" w:hAnsi="Times New Roman" w:cs="Times New Roman"/>
+          <w:sz w:val="24"/>
+          <w:szCs w:val="24"/>
+        </w:rPr>
+        <w:t xml:space="preserve">page </w:t>
+      </w:r>
+      <w:r>
+        <w:rPr>
+          <w:rFonts w:ascii="Times New Roman" w:hAnsi="Times New Roman" w:cs="Times New Roman"/>
+          <w:sz w:val="24"/>
+          <w:szCs w:val="24"/>
+        </w:rPr>
+        <w:t>visualizes the overall class count distribution across all semesters</w:t>
+      </w:r>
+      <w:r>
+        <w:rPr>
+          <w:rFonts w:ascii="Times New Roman" w:hAnsi="Times New Roman" w:cs="Times New Roman"/>
+          <w:sz w:val="24"/>
+          <w:szCs w:val="24"/>
+        </w:rPr>
+        <w:t xml:space="preserve"> </w:t>
+      </w:r>
+      <w:r>
+        <w:rPr>
+          <w:rFonts w:ascii="Times New Roman" w:hAnsi="Times New Roman" w:cs="Times New Roman"/>
+          <w:sz w:val="24"/>
+          <w:szCs w:val="24"/>
+        </w:rPr>
+        <w:t>as illustrated in Figure 7.1</w:t>
+      </w:r>
+      <w:r>
+        <w:rPr>
+          <w:rFonts w:ascii="Times New Roman" w:hAnsi="Times New Roman" w:cs="Times New Roman"/>
+          <w:sz w:val="24"/>
+          <w:szCs w:val="24"/>
+        </w:rPr>
+        <w:t>3</w:t>
+      </w:r>
+      <w:r>
+        <w:rPr>
+          <w:rFonts w:ascii="Times New Roman" w:hAnsi="Times New Roman" w:cs="Times New Roman"/>
+          <w:sz w:val="24"/>
+          <w:szCs w:val="24"/>
+        </w:rPr>
+        <w:t xml:space="preserve"> along </w:t>
+      </w:r>
+      <w:r>
+        <w:rPr>
+          <w:rFonts w:ascii="Times New Roman" w:hAnsi="Times New Roman" w:cs="Times New Roman"/>
+          <w:sz w:val="24"/>
+          <w:szCs w:val="24"/>
+        </w:rPr>
+        <w:t xml:space="preserve">with </w:t>
+      </w:r>
+      <w:r>
+        <w:rPr>
+          <w:rFonts w:ascii="Times New Roman" w:hAnsi="Times New Roman" w:cs="Times New Roman"/>
+          <w:sz w:val="24"/>
+          <w:szCs w:val="24"/>
+        </w:rPr>
+        <w:t>c</w:t>
+      </w:r>
+      <w:r>
+        <w:rPr>
+          <w:rFonts w:ascii="Times New Roman" w:hAnsi="Times New Roman" w:cs="Times New Roman"/>
+          <w:sz w:val="24"/>
+          <w:szCs w:val="24"/>
+        </w:rPr>
+        <w:t xml:space="preserve">lass </w:t>
+      </w:r>
+      <w:r>
+        <w:rPr>
+          <w:rFonts w:ascii="Times New Roman" w:hAnsi="Times New Roman" w:cs="Times New Roman"/>
+          <w:sz w:val="24"/>
+          <w:szCs w:val="24"/>
+        </w:rPr>
+        <w:t>d</w:t>
+      </w:r>
+      <w:r>
+        <w:rPr>
+          <w:rFonts w:ascii="Times New Roman" w:hAnsi="Times New Roman" w:cs="Times New Roman"/>
+          <w:sz w:val="24"/>
+          <w:szCs w:val="24"/>
+        </w:rPr>
+        <w:t xml:space="preserve">istribution </w:t>
+      </w:r>
+      <w:r>
+        <w:rPr>
+          <w:rFonts w:ascii="Times New Roman" w:hAnsi="Times New Roman" w:cs="Times New Roman"/>
+          <w:sz w:val="24"/>
+          <w:szCs w:val="24"/>
+        </w:rPr>
+        <w:t>p</w:t>
+      </w:r>
+      <w:r>
+        <w:rPr>
+          <w:rFonts w:ascii="Times New Roman" w:hAnsi="Times New Roman" w:cs="Times New Roman"/>
+          <w:sz w:val="24"/>
+          <w:szCs w:val="24"/>
+        </w:rPr>
+        <w:t xml:space="preserve">er </w:t>
+      </w:r>
+      <w:r>
+        <w:rPr>
+          <w:rFonts w:ascii="Times New Roman" w:hAnsi="Times New Roman" w:cs="Times New Roman"/>
+          <w:sz w:val="24"/>
+          <w:szCs w:val="24"/>
+        </w:rPr>
+        <w:t>s</w:t>
+      </w:r>
+      <w:r>
+        <w:rPr>
+          <w:rFonts w:ascii="Times New Roman" w:hAnsi="Times New Roman" w:cs="Times New Roman"/>
+          <w:sz w:val="24"/>
+          <w:szCs w:val="24"/>
+        </w:rPr>
+        <w:t>emester</w:t>
+      </w:r>
+      <w:r>
+        <w:rPr>
+          <w:rFonts w:ascii="Times New Roman" w:hAnsi="Times New Roman" w:cs="Times New Roman"/>
+          <w:sz w:val="24"/>
+          <w:szCs w:val="24"/>
+        </w:rPr>
+        <w:t xml:space="preserve">. </w:t>
+      </w:r>
+      <w:r>
+        <w:rPr>
+          <w:rFonts w:ascii="Times New Roman" w:hAnsi="Times New Roman" w:cs="Times New Roman"/>
+          <w:sz w:val="24"/>
+          <w:szCs w:val="24"/>
+        </w:rPr>
+        <w:t>The</w:t>
+      </w:r>
+      <w:r>
+        <w:rPr>
+          <w:rFonts w:ascii="Times New Roman" w:hAnsi="Times New Roman" w:cs="Times New Roman"/>
+          <w:sz w:val="24"/>
+          <w:szCs w:val="24"/>
+        </w:rPr>
+        <w:t xml:space="preserve"> graphical heatmap representation aids in understanding faculty workload balance, peak academic hours, and slot utilization</w:t>
+      </w:r>
+      <w:r>
+        <w:rPr>
+          <w:rFonts w:ascii="Times New Roman" w:hAnsi="Times New Roman" w:cs="Times New Roman"/>
+          <w:sz w:val="24"/>
+          <w:szCs w:val="24"/>
+        </w:rPr>
+        <w:t xml:space="preserve"> </w:t>
+      </w:r>
+      <w:r>
+        <w:rPr>
+          <w:rFonts w:ascii="Times New Roman" w:hAnsi="Times New Roman" w:cs="Times New Roman"/>
+          <w:sz w:val="24"/>
+          <w:szCs w:val="24"/>
+        </w:rPr>
+        <w:t>efficiency.</w:t>
+      </w:r>
     </w:p>
     <w:p>
       <w:r>
@@ -14618,7 +15943,25 @@
           <w:szCs w:val="24"/>
           <w:lang w:val="en-US"/>
         </w:rPr>
-        <w:t>Overall, the project achieves its primary objectives of minimizing manual intervention, improving scheduling accuracy, and enhancing administrative productivity. It serves as a practical solution for colleges and schools seeking to transition from manual to automated timetable generation</w:t>
+        <w:t xml:space="preserve">Overall, the project achieves its primary objectives of minimizing manual intervention, improving scheduling accuracy, and enhancing </w:t>
+      </w:r>
+      <w:r>
+        <w:rPr>
+          <w:rFonts w:ascii="Times New Roman" w:hAnsi="Times New Roman" w:cs="Times New Roman"/>
+          <w:sz w:val="24"/>
+          <w:szCs w:val="24"/>
+          <w:lang w:val="en-US"/>
+        </w:rPr>
+        <w:t>academic</w:t>
+      </w:r>
+      <w:r>
+        <w:rPr>
+          <w:rFonts w:ascii="Times New Roman" w:hAnsi="Times New Roman" w:cs="Times New Roman"/>
+          <w:sz w:val="24"/>
+          <w:szCs w:val="24"/>
+          <w:lang w:val="en-US"/>
+        </w:rPr>
+        <w:t xml:space="preserve"> productivity. It serves as a practical solution for colleges and schools seeking to transition from manual to automated timetable generation</w:t>
       </w:r>
       <w:r>
         <w:rPr>
@@ -14777,9 +16120,6 @@
         <w:spacing w:line="360" w:lineRule="auto"/>
         <w:jc w:val="both"/>
         <w:rPr>
-          <w:rFonts w:ascii="Times New Roman" w:hAnsi="Times New Roman" w:cs="Times New Roman"/>
-          <w:sz w:val="24"/>
-          <w:szCs w:val="24"/>
           <w:lang w:val="en-US"/>
         </w:rPr>
       </w:pPr>
@@ -14837,16 +16177,29 @@
     </w:p>
     <w:p>
       <w:pPr>
+        <w:spacing w:line="240" w:lineRule="auto"/>
+        <w:jc w:val="both"/>
+        <w:rPr>
+          <w:rFonts w:ascii="Times New Roman" w:hAnsi="Times New Roman" w:cs="Times New Roman"/>
+          <w:sz w:val="4"/>
+          <w:szCs w:val="4"/>
+          <w:lang w:val="en-US"/>
+        </w:rPr>
+      </w:pPr>
+    </w:p>
+    <w:p>
+      <w:pPr>
         <w:pStyle w:val="Heading1"/>
       </w:pPr>
       <w:r>
-        <w:lastRenderedPageBreak/>
         <w:t>REFERENCES</w:t>
       </w:r>
     </w:p>
     <w:p>
       <w:pPr>
-        <w:spacing w:line="360" w:lineRule="auto"/>
+        <w:rPr>
+          <w:lang w:val="en-US"/>
+        </w:rPr>
       </w:pPr>
     </w:p>
     <w:p>
@@ -15590,7 +16943,18 @@
           <w:sz w:val="24"/>
           <w:szCs w:val="24"/>
         </w:rPr>
-        <w:t>2017 International Conference on Sustainable Information Engineering and Technology (SIET)</w:t>
+        <w:t xml:space="preserve">2017 International </w:t>
+      </w:r>
+      <w:r>
+        <w:rPr>
+          <w:rFonts w:ascii="Times New Roman" w:hAnsi="Times New Roman" w:cs="Times New Roman"/>
+          <w:i/>
+          <w:iCs/>
+          <w:sz w:val="24"/>
+          <w:szCs w:val="24"/>
+        </w:rPr>
+        <w:lastRenderedPageBreak/>
+        <w:t>Conference on Sustainable Information Engineering and Technology (SIET)</w:t>
       </w:r>
       <w:r>
         <w:rPr>
@@ -15618,7 +16982,6 @@
           <w:sz w:val="24"/>
           <w:szCs w:val="24"/>
         </w:rPr>
-        <w:lastRenderedPageBreak/>
         <w:t>[9]</w:t>
       </w:r>
       <w:r>
@@ -16318,7 +17681,7 @@
                 <w:lang w:val="en-US"/>
               </w:rPr>
               <w:drawing>
-                <wp:inline distT="0" distB="0" distL="0" distR="0" wp14:anchorId="59888213" wp14:editId="5EA6127A">
+                <wp:inline distT="0" distB="0" distL="0" distR="0" wp14:anchorId="59888213" wp14:editId="2A7D3A84">
                   <wp:extent cx="1689100" cy="2159000"/>
                   <wp:effectExtent l="19050" t="19050" r="25400" b="12700"/>
                   <wp:docPr id="60602022" name="Picture 10"/>
@@ -16329,18 +17692,18 @@
                     <a:graphicData uri="http://schemas.openxmlformats.org/drawingml/2006/picture">
                       <pic:pic xmlns:pic="http://schemas.openxmlformats.org/drawingml/2006/picture">
                         <pic:nvPicPr>
-                          <pic:cNvPr id="60602022" name="Picture 60602022"/>
+                          <pic:cNvPr id="60602022" name="Picture 10"/>
                           <pic:cNvPicPr/>
                         </pic:nvPicPr>
                         <pic:blipFill rotWithShape="1">
-                          <a:blip r:embed="rId22">
+                          <a:blip r:embed="rId26">
                             <a:extLst>
                               <a:ext uri="{28A0092B-C50C-407E-A947-70E740481C1C}">
                                 <a14:useLocalDpi xmlns:a14="http://schemas.microsoft.com/office/drawing/2010/main" val="0"/>
                               </a:ext>
                             </a:extLst>
                           </a:blip>
-                          <a:srcRect l="9995" r="11768"/>
+                          <a:srcRect l="18240" t="11210" r="23297" b="14065"/>
                           <a:stretch>
                             <a:fillRect/>
                           </a:stretch>
@@ -16456,10 +17819,8 @@
                 <w:szCs w:val="24"/>
                 <w:lang w:val="en-US"/>
               </w:rPr>
-              <w:t xml:space="preserve">, </w:t>
-            </w:r>
-            <w:proofErr w:type="spellStart"/>
-            <w:proofErr w:type="gramStart"/>
+              <w:t>, M.</w:t>
+            </w:r>
             <w:r>
               <w:rPr>
                 <w:rFonts w:ascii="Times New Roman" w:hAnsi="Times New Roman" w:cs="Times New Roman"/>
@@ -16467,10 +17828,17 @@
                 <w:szCs w:val="24"/>
                 <w:lang w:val="en-US"/>
               </w:rPr>
-              <w:t>M.Tech</w:t>
-            </w:r>
-            <w:proofErr w:type="spellEnd"/>
-            <w:proofErr w:type="gramEnd"/>
+              <w:t xml:space="preserve"> </w:t>
+            </w:r>
+            <w:r>
+              <w:rPr>
+                <w:rFonts w:ascii="Times New Roman" w:hAnsi="Times New Roman" w:cs="Times New Roman"/>
+                <w:sz w:val="24"/>
+                <w:szCs w:val="24"/>
+                <w:lang w:val="en-US"/>
+              </w:rPr>
+              <w:t>Tech</w:t>
+            </w:r>
           </w:p>
           <w:p>
             <w:pPr>
@@ -16639,7 +18007,7 @@
                           <pic:cNvPicPr/>
                         </pic:nvPicPr>
                         <pic:blipFill>
-                          <a:blip r:embed="rId23" cstate="print">
+                          <a:blip r:embed="rId27" cstate="print">
                             <a:extLst>
                               <a:ext uri="{28A0092B-C50C-407E-A947-70E740481C1C}">
                                 <a14:useLocalDpi xmlns:a14="http://schemas.microsoft.com/office/drawing/2010/main" val="0"/>
@@ -16875,7 +18243,7 @@
                           <pic:cNvPicPr/>
                         </pic:nvPicPr>
                         <pic:blipFill rotWithShape="1">
-                          <a:blip r:embed="rId24" cstate="print">
+                          <a:blip r:embed="rId28" cstate="print">
                             <a:extLst>
                               <a:ext uri="{28A0092B-C50C-407E-A947-70E740481C1C}">
                                 <a14:useLocalDpi xmlns:a14="http://schemas.microsoft.com/office/drawing/2010/main" val="0"/>
@@ -17313,7 +18681,7 @@
                           <pic:cNvPicPr/>
                         </pic:nvPicPr>
                         <pic:blipFill>
-                          <a:blip r:embed="rId25" cstate="print">
+                          <a:blip r:embed="rId29" cstate="print">
                             <a:extLst>
                               <a:ext uri="{28A0092B-C50C-407E-A947-70E740481C1C}">
                                 <a14:useLocalDpi xmlns:a14="http://schemas.microsoft.com/office/drawing/2010/main" val="0"/>
@@ -17701,7 +19069,7 @@
                           <pic:cNvPicPr/>
                         </pic:nvPicPr>
                         <pic:blipFill>
-                          <a:blip r:embed="rId26">
+                          <a:blip r:embed="rId30">
                             <a:extLst>
                               <a:ext uri="{28A0092B-C50C-407E-A947-70E740481C1C}">
                                 <a14:useLocalDpi xmlns:a14="http://schemas.microsoft.com/office/drawing/2010/main" val="0"/>
@@ -18012,13 +19380,286 @@
         </w:rPr>
       </w:pPr>
     </w:p>
+    <w:p>
+      <w:pPr>
+        <w:pStyle w:val="Heading2"/>
+        <w:rPr>
+          <w:lang w:val="en-US"/>
+        </w:rPr>
+      </w:pPr>
+      <w:r>
+        <w:rPr>
+          <w:lang w:val="en-US"/>
+        </w:rPr>
+        <w:t>CONFERENCE ATTENDED</w:t>
+      </w:r>
+    </w:p>
+    <w:p>
+      <w:pPr>
+        <w:spacing w:line="360" w:lineRule="auto"/>
+        <w:rPr>
+          <w:rFonts w:ascii="Times New Roman" w:hAnsi="Times New Roman" w:cs="Times New Roman"/>
+          <w:sz w:val="24"/>
+          <w:szCs w:val="24"/>
+          <w:lang w:val="en-US"/>
+        </w:rPr>
+      </w:pPr>
+    </w:p>
+    <w:p>
+      <w:pPr>
+        <w:spacing w:line="360" w:lineRule="auto"/>
+        <w:jc w:val="both"/>
+        <w:rPr>
+          <w:rFonts w:ascii="Times New Roman" w:hAnsi="Times New Roman" w:cs="Times New Roman"/>
+          <w:sz w:val="24"/>
+          <w:szCs w:val="24"/>
+        </w:rPr>
+      </w:pPr>
+      <w:r>
+        <w:rPr>
+          <w:rFonts w:ascii="Times New Roman" w:hAnsi="Times New Roman" w:cs="Times New Roman"/>
+          <w:sz w:val="24"/>
+          <w:szCs w:val="24"/>
+        </w:rPr>
+        <w:t xml:space="preserve">Prof. Chaithanya D, </w:t>
+      </w:r>
+      <w:r>
+        <w:rPr>
+          <w:rFonts w:ascii="Times New Roman" w:hAnsi="Times New Roman" w:cs="Times New Roman"/>
+          <w:sz w:val="24"/>
+          <w:szCs w:val="24"/>
+        </w:rPr>
+        <w:t>Mr. G</w:t>
+      </w:r>
+      <w:r>
+        <w:rPr>
+          <w:rFonts w:ascii="Times New Roman" w:hAnsi="Times New Roman" w:cs="Times New Roman"/>
+          <w:sz w:val="24"/>
+          <w:szCs w:val="24"/>
+        </w:rPr>
+        <w:t>aurav</w:t>
+      </w:r>
+      <w:r>
+        <w:rPr>
+          <w:rFonts w:ascii="Times New Roman" w:hAnsi="Times New Roman" w:cs="Times New Roman"/>
+          <w:sz w:val="24"/>
+          <w:szCs w:val="24"/>
+        </w:rPr>
+        <w:t xml:space="preserve"> G A</w:t>
+      </w:r>
+      <w:r>
+        <w:rPr>
+          <w:rFonts w:ascii="Times New Roman" w:hAnsi="Times New Roman" w:cs="Times New Roman"/>
+          <w:sz w:val="24"/>
+          <w:szCs w:val="24"/>
+        </w:rPr>
+        <w:t>lva</w:t>
+      </w:r>
+      <w:r>
+        <w:rPr>
+          <w:rFonts w:ascii="Times New Roman" w:hAnsi="Times New Roman" w:cs="Times New Roman"/>
+          <w:sz w:val="24"/>
+          <w:szCs w:val="24"/>
+        </w:rPr>
+        <w:t>,</w:t>
+      </w:r>
+      <w:r>
+        <w:rPr>
+          <w:rFonts w:ascii="Times New Roman" w:hAnsi="Times New Roman" w:cs="Times New Roman"/>
+          <w:sz w:val="24"/>
+          <w:szCs w:val="24"/>
+        </w:rPr>
+        <w:t xml:space="preserve"> </w:t>
+      </w:r>
+      <w:r>
+        <w:rPr>
+          <w:rFonts w:ascii="Times New Roman" w:hAnsi="Times New Roman" w:cs="Times New Roman"/>
+          <w:sz w:val="24"/>
+          <w:szCs w:val="24"/>
+        </w:rPr>
+        <w:t>Ms. P</w:t>
+      </w:r>
+      <w:r>
+        <w:rPr>
+          <w:rFonts w:ascii="Times New Roman" w:hAnsi="Times New Roman" w:cs="Times New Roman"/>
+          <w:sz w:val="24"/>
+          <w:szCs w:val="24"/>
+        </w:rPr>
+        <w:t>rapthi</w:t>
+      </w:r>
+      <w:r>
+        <w:rPr>
+          <w:rFonts w:ascii="Times New Roman" w:hAnsi="Times New Roman" w:cs="Times New Roman"/>
+          <w:sz w:val="24"/>
+          <w:szCs w:val="24"/>
+        </w:rPr>
+        <w:t xml:space="preserve"> J P,</w:t>
+      </w:r>
+      <w:r>
+        <w:rPr>
+          <w:rFonts w:ascii="Times New Roman" w:hAnsi="Times New Roman" w:cs="Times New Roman"/>
+          <w:sz w:val="24"/>
+          <w:szCs w:val="24"/>
+        </w:rPr>
+        <w:t xml:space="preserve"> </w:t>
+      </w:r>
+      <w:r>
+        <w:rPr>
+          <w:rFonts w:ascii="Times New Roman" w:hAnsi="Times New Roman" w:cs="Times New Roman"/>
+          <w:sz w:val="24"/>
+          <w:szCs w:val="24"/>
+        </w:rPr>
+        <w:t>Ms. S</w:t>
+      </w:r>
+      <w:r>
+        <w:rPr>
+          <w:rFonts w:ascii="Times New Roman" w:hAnsi="Times New Roman" w:cs="Times New Roman"/>
+          <w:sz w:val="24"/>
+          <w:szCs w:val="24"/>
+        </w:rPr>
+        <w:t>upreetha</w:t>
+      </w:r>
+      <w:r>
+        <w:rPr>
+          <w:rFonts w:ascii="Times New Roman" w:hAnsi="Times New Roman" w:cs="Times New Roman"/>
+          <w:sz w:val="24"/>
+          <w:szCs w:val="24"/>
+        </w:rPr>
+        <w:t xml:space="preserve"> N S, Mr. H</w:t>
+      </w:r>
+      <w:r>
+        <w:rPr>
+          <w:rFonts w:ascii="Times New Roman" w:hAnsi="Times New Roman" w:cs="Times New Roman"/>
+          <w:sz w:val="24"/>
+          <w:szCs w:val="24"/>
+        </w:rPr>
+        <w:t>arshit M</w:t>
+      </w:r>
+      <w:r>
+        <w:rPr>
+          <w:rFonts w:ascii="Times New Roman" w:hAnsi="Times New Roman" w:cs="Times New Roman"/>
+          <w:sz w:val="24"/>
+          <w:szCs w:val="24"/>
+        </w:rPr>
+        <w:t xml:space="preserve"> N</w:t>
+      </w:r>
+      <w:r>
+        <w:rPr>
+          <w:rFonts w:ascii="Times New Roman" w:hAnsi="Times New Roman" w:cs="Times New Roman"/>
+          <w:sz w:val="24"/>
+          <w:szCs w:val="24"/>
+        </w:rPr>
+        <w:t>aik,</w:t>
+      </w:r>
+      <w:r>
+        <w:rPr>
+          <w:rFonts w:ascii="Times New Roman" w:hAnsi="Times New Roman" w:cs="Times New Roman"/>
+          <w:sz w:val="24"/>
+          <w:szCs w:val="24"/>
+        </w:rPr>
+        <w:t xml:space="preserve"> “</w:t>
+      </w:r>
+      <w:r>
+        <w:rPr>
+          <w:rFonts w:ascii="Times New Roman" w:hAnsi="Times New Roman" w:cs="Times New Roman"/>
+          <w:sz w:val="24"/>
+          <w:szCs w:val="24"/>
+        </w:rPr>
+        <w:t>Web-Based Automatic Timetable Scheduler for Colleges</w:t>
+      </w:r>
+      <w:r>
+        <w:rPr>
+          <w:rFonts w:ascii="Times New Roman" w:hAnsi="Times New Roman" w:cs="Times New Roman"/>
+          <w:sz w:val="24"/>
+          <w:szCs w:val="24"/>
+        </w:rPr>
+        <w:t>”, Proceedings of 3</w:t>
+      </w:r>
+      <w:r>
+        <w:rPr>
+          <w:rFonts w:ascii="Times New Roman" w:hAnsi="Times New Roman" w:cs="Times New Roman"/>
+          <w:sz w:val="24"/>
+          <w:szCs w:val="24"/>
+          <w:vertAlign w:val="superscript"/>
+        </w:rPr>
+        <w:t>rd</w:t>
+      </w:r>
+      <w:r>
+        <w:rPr>
+          <w:rFonts w:ascii="Times New Roman" w:hAnsi="Times New Roman" w:cs="Times New Roman"/>
+          <w:sz w:val="24"/>
+          <w:szCs w:val="24"/>
+        </w:rPr>
+        <w:t xml:space="preserve"> International Conference DHRISHTI – 2025, held at </w:t>
+      </w:r>
+      <w:r>
+        <w:rPr>
+          <w:rFonts w:ascii="Times New Roman" w:hAnsi="Times New Roman" w:cs="Times New Roman"/>
+          <w:sz w:val="24"/>
+          <w:szCs w:val="24"/>
+        </w:rPr>
+        <w:t xml:space="preserve">Vivekananda College of </w:t>
+      </w:r>
+      <w:r>
+        <w:rPr>
+          <w:rFonts w:ascii="Times New Roman" w:hAnsi="Times New Roman" w:cs="Times New Roman"/>
+          <w:sz w:val="24"/>
+          <w:szCs w:val="24"/>
+        </w:rPr>
+        <w:t>Engineering</w:t>
+      </w:r>
+      <w:r>
+        <w:rPr>
+          <w:rFonts w:ascii="Times New Roman" w:hAnsi="Times New Roman" w:cs="Times New Roman"/>
+          <w:sz w:val="24"/>
+          <w:szCs w:val="24"/>
+        </w:rPr>
+        <w:t xml:space="preserve"> </w:t>
+      </w:r>
+      <w:r>
+        <w:rPr>
+          <w:rFonts w:ascii="Times New Roman" w:hAnsi="Times New Roman" w:cs="Times New Roman"/>
+          <w:sz w:val="24"/>
+          <w:szCs w:val="24"/>
+        </w:rPr>
+        <w:t>and</w:t>
+      </w:r>
+      <w:r>
+        <w:rPr>
+          <w:rFonts w:ascii="Times New Roman" w:hAnsi="Times New Roman" w:cs="Times New Roman"/>
+          <w:sz w:val="24"/>
+          <w:szCs w:val="24"/>
+        </w:rPr>
+        <w:t xml:space="preserve"> Tech</w:t>
+      </w:r>
+      <w:r>
+        <w:rPr>
+          <w:rFonts w:ascii="Times New Roman" w:hAnsi="Times New Roman" w:cs="Times New Roman"/>
+          <w:sz w:val="24"/>
+          <w:szCs w:val="24"/>
+        </w:rPr>
+        <w:t>nology</w:t>
+      </w:r>
+      <w:r>
+        <w:rPr>
+          <w:rFonts w:ascii="Times New Roman" w:hAnsi="Times New Roman" w:cs="Times New Roman"/>
+          <w:sz w:val="24"/>
+          <w:szCs w:val="24"/>
+        </w:rPr>
+        <w:t>, Puttur</w:t>
+      </w:r>
+      <w:r>
+        <w:rPr>
+          <w:rFonts w:ascii="Times New Roman" w:hAnsi="Times New Roman" w:cs="Times New Roman"/>
+          <w:sz w:val="24"/>
+          <w:szCs w:val="24"/>
+        </w:rPr>
+        <w:t xml:space="preserve"> on 09/08/2025, ISBN: 9878-93-343-5348-8, 2025</w:t>
+      </w:r>
+    </w:p>
     <w:sectPr>
-      <w:headerReference w:type="even" r:id="rId27"/>
-      <w:headerReference w:type="default" r:id="rId28"/>
-      <w:footerReference w:type="even" r:id="rId29"/>
-      <w:footerReference w:type="default" r:id="rId30"/>
-      <w:headerReference w:type="first" r:id="rId31"/>
-      <w:footerReference w:type="first" r:id="rId32"/>
+      <w:headerReference w:type="default" r:id="rId31"/>
+      <w:footerReference w:type="default" r:id="rId32"/>
       <w:pgSz w:w="11906" w:h="16838"/>
       <w:pgMar w:top="1440" w:right="1440" w:bottom="1440" w:left="1440" w:header="708" w:footer="708" w:gutter="0"/>
       <w:cols w:space="708"/>
@@ -18054,16 +19695,6 @@
 </file>
 
 <file path=word/footer1.xml><?xml version="1.0" encoding="utf-8"?>
-<w:ftr xmlns:wpc="http://schemas.microsoft.com/office/word/2010/wordprocessingCanvas" xmlns:cx="http://schemas.microsoft.com/office/drawing/2014/chartex" xmlns:cx1="http://schemas.microsoft.com/office/drawing/2015/9/8/chartex" xmlns:cx2="http://schemas.microsoft.com/office/drawing/2015/10/21/chartex" xmlns:cx3="http://schemas.microsoft.com/office/drawing/2016/5/9/chartex" xmlns:cx4="http://schemas.microsoft.com/office/drawing/2016/5/10/chartex" xmlns:cx5="http://schemas.microsoft.com/office/drawing/2016/5/11/chartex" xmlns:cx6="http://schemas.microsoft.com/office/drawing/2016/5/12/chartex" xmlns:cx7="http://schemas.microsoft.com/office/drawing/2016/5/13/chartex" xmlns:cx8="http://schemas.microsoft.com/office/drawing/2016/5/14/chartex" xmlns:mc="http://schemas.openxmlformats.org/markup-compatibility/2006" xmlns:aink="http://schemas.microsoft.com/office/drawing/2016/ink" xmlns:am3d="http://schemas.microsoft.com/office/drawing/2017/model3d" xmlns:o="urn:schemas-microsoft-com:office:office" xmlns:oel="http://schemas.microsoft.com/office/2019/extlst" xmlns:r="http://schemas.openxmlformats.org/officeDocument/2006/relationships" xmlns:m="http://schemas.openxmlformats.org/officeDocument/2006/math" xmlns:v="urn:schemas-microsoft-com:vml" xmlns:wp14="http://schemas.microsoft.com/office/word/2010/wordprocessingDrawing" xmlns:wp="http://schemas.openxmlformats.org/drawingml/2006/wordprocessingDrawing" xmlns:w10="urn:schemas-microsoft-com:office:word" xmlns:w="http://schemas.openxmlformats.org/wordprocessingml/2006/main" xmlns:w14="http://schemas.microsoft.com/office/word/2010/wordml" xmlns:w15="http://schemas.microsoft.com/office/word/2012/wordml" xmlns:w16cex="http://schemas.microsoft.com/office/word/2018/wordml/cex" xmlns:w16cid="http://schemas.microsoft.com/office/word/2016/wordml/cid" xmlns:w16="http://schemas.microsoft.com/office/word/2018/wordml" xmlns:w16du="http://schemas.microsoft.com/office/word/2023/wordml/word16du" xmlns:w16sdtdh="http://schemas.microsoft.com/office/word/2020/wordml/sdtdatahash" xmlns:w16sdtfl="http://schemas.microsoft.com/office/word/2024/wordml/sdtformatlock" xmlns:w16se="http://schemas.microsoft.com/office/word/2015/wordml/symex" xmlns:wpg="http://schemas.microsoft.com/office/word/2010/wordprocessingGroup" xmlns:wpi="http://schemas.microsoft.com/office/word/2010/wordprocessingInk" xmlns:wne="http://schemas.microsoft.com/office/word/2006/wordml" xmlns:wps="http://schemas.microsoft.com/office/word/2010/wordprocessingShape" mc:Ignorable="w14 w15 w16se w16cid w16 w16cex w16sdtdh w16sdtfl w16du wp14">
-  <w:p>
-    <w:pPr>
-      <w:pStyle w:val="Footer"/>
-    </w:pPr>
-  </w:p>
-</w:ftr>
-</file>
-
-<file path=word/footer2.xml><?xml version="1.0" encoding="utf-8"?>
 <w:ftr xmlns:wpc="http://schemas.microsoft.com/office/word/2010/wordprocessingCanvas" xmlns:cx="http://schemas.microsoft.com/office/drawing/2014/chartex" xmlns:cx1="http://schemas.microsoft.com/office/drawing/2015/9/8/chartex" xmlns:cx2="http://schemas.microsoft.com/office/drawing/2015/10/21/chartex" xmlns:cx3="http://schemas.microsoft.com/office/drawing/2016/5/9/chartex" xmlns:cx4="http://schemas.microsoft.com/office/drawing/2016/5/10/chartex" xmlns:cx5="http://schemas.microsoft.com/office/drawing/2016/5/11/chartex" xmlns:cx6="http://schemas.microsoft.com/office/drawing/2016/5/12/chartex" xmlns:cx7="http://schemas.microsoft.com/office/drawing/2016/5/13/chartex" xmlns:cx8="http://schemas.microsoft.com/office/drawing/2016/5/14/chartex" xmlns:mc="http://schemas.openxmlformats.org/markup-compatibility/2006" xmlns:aink="http://schemas.microsoft.com/office/drawing/2016/ink" xmlns:am3d="http://schemas.microsoft.com/office/drawing/2017/model3d" xmlns:o="urn:schemas-microsoft-com:office:office" xmlns:oel="http://schemas.microsoft.com/office/2019/extlst" xmlns:r="http://schemas.openxmlformats.org/officeDocument/2006/relationships" xmlns:m="http://schemas.openxmlformats.org/officeDocument/2006/math" xmlns:v="urn:schemas-microsoft-com:vml" xmlns:wp14="http://schemas.microsoft.com/office/word/2010/wordprocessingDrawing" xmlns:wp="http://schemas.openxmlformats.org/drawingml/2006/wordprocessingDrawing" xmlns:w10="urn:schemas-microsoft-com:office:word" xmlns:w="http://schemas.openxmlformats.org/wordprocessingml/2006/main" xmlns:w14="http://schemas.microsoft.com/office/word/2010/wordml" xmlns:w15="http://schemas.microsoft.com/office/word/2012/wordml" xmlns:w16cex="http://schemas.microsoft.com/office/word/2018/wordml/cex" xmlns:w16cid="http://schemas.microsoft.com/office/word/2016/wordml/cid" xmlns:w16="http://schemas.microsoft.com/office/word/2018/wordml" xmlns:w16du="http://schemas.microsoft.com/office/word/2023/wordml/word16du" xmlns:w16sdtdh="http://schemas.microsoft.com/office/word/2020/wordml/sdtdatahash" xmlns:w16sdtfl="http://schemas.microsoft.com/office/word/2024/wordml/sdtformatlock" xmlns:w16se="http://schemas.microsoft.com/office/word/2015/wordml/symex" xmlns:wpg="http://schemas.microsoft.com/office/word/2010/wordprocessingGroup" xmlns:wpi="http://schemas.microsoft.com/office/word/2010/wordprocessingInk" xmlns:wne="http://schemas.microsoft.com/office/word/2006/wordml" xmlns:wps="http://schemas.microsoft.com/office/word/2010/wordprocessingShape" mc:Ignorable="w14 w15 w16se w16cid w16 w16cex w16sdtdh w16sdtfl w16du wp14">
   <w:p>
     <w:pPr>
@@ -18513,16 +20144,6 @@
 </w:ftr>
 </file>
 
-<file path=word/footer3.xml><?xml version="1.0" encoding="utf-8"?>
-<w:ftr xmlns:wpc="http://schemas.microsoft.com/office/word/2010/wordprocessingCanvas" xmlns:cx="http://schemas.microsoft.com/office/drawing/2014/chartex" xmlns:cx1="http://schemas.microsoft.com/office/drawing/2015/9/8/chartex" xmlns:cx2="http://schemas.microsoft.com/office/drawing/2015/10/21/chartex" xmlns:cx3="http://schemas.microsoft.com/office/drawing/2016/5/9/chartex" xmlns:cx4="http://schemas.microsoft.com/office/drawing/2016/5/10/chartex" xmlns:cx5="http://schemas.microsoft.com/office/drawing/2016/5/11/chartex" xmlns:cx6="http://schemas.microsoft.com/office/drawing/2016/5/12/chartex" xmlns:cx7="http://schemas.microsoft.com/office/drawing/2016/5/13/chartex" xmlns:cx8="http://schemas.microsoft.com/office/drawing/2016/5/14/chartex" xmlns:mc="http://schemas.openxmlformats.org/markup-compatibility/2006" xmlns:aink="http://schemas.microsoft.com/office/drawing/2016/ink" xmlns:am3d="http://schemas.microsoft.com/office/drawing/2017/model3d" xmlns:o="urn:schemas-microsoft-com:office:office" xmlns:oel="http://schemas.microsoft.com/office/2019/extlst" xmlns:r="http://schemas.openxmlformats.org/officeDocument/2006/relationships" xmlns:m="http://schemas.openxmlformats.org/officeDocument/2006/math" xmlns:v="urn:schemas-microsoft-com:vml" xmlns:wp14="http://schemas.microsoft.com/office/word/2010/wordprocessingDrawing" xmlns:wp="http://schemas.openxmlformats.org/drawingml/2006/wordprocessingDrawing" xmlns:w10="urn:schemas-microsoft-com:office:word" xmlns:w="http://schemas.openxmlformats.org/wordprocessingml/2006/main" xmlns:w14="http://schemas.microsoft.com/office/word/2010/wordml" xmlns:w15="http://schemas.microsoft.com/office/word/2012/wordml" xmlns:w16cex="http://schemas.microsoft.com/office/word/2018/wordml/cex" xmlns:w16cid="http://schemas.microsoft.com/office/word/2016/wordml/cid" xmlns:w16="http://schemas.microsoft.com/office/word/2018/wordml" xmlns:w16du="http://schemas.microsoft.com/office/word/2023/wordml/word16du" xmlns:w16sdtdh="http://schemas.microsoft.com/office/word/2020/wordml/sdtdatahash" xmlns:w16sdtfl="http://schemas.microsoft.com/office/word/2024/wordml/sdtformatlock" xmlns:w16se="http://schemas.microsoft.com/office/word/2015/wordml/symex" xmlns:wpg="http://schemas.microsoft.com/office/word/2010/wordprocessingGroup" xmlns:wpi="http://schemas.microsoft.com/office/word/2010/wordprocessingInk" xmlns:wne="http://schemas.microsoft.com/office/word/2006/wordml" xmlns:wps="http://schemas.microsoft.com/office/word/2010/wordprocessingShape" mc:Ignorable="w14 w15 w16se w16cid w16 w16cex w16sdtdh w16sdtfl w16du wp14">
-  <w:p>
-    <w:pPr>
-      <w:pStyle w:val="Footer"/>
-    </w:pPr>
-  </w:p>
-</w:ftr>
-</file>
-
 <file path=word/footnotes.xml><?xml version="1.0" encoding="utf-8"?>
 <w:footnotes xmlns:wpc="http://schemas.microsoft.com/office/word/2010/wordprocessingCanvas" xmlns:cx="http://schemas.microsoft.com/office/drawing/2014/chartex" xmlns:cx1="http://schemas.microsoft.com/office/drawing/2015/9/8/chartex" xmlns:cx2="http://schemas.microsoft.com/office/drawing/2015/10/21/chartex" xmlns:cx3="http://schemas.microsoft.com/office/drawing/2016/5/9/chartex" xmlns:cx4="http://schemas.microsoft.com/office/drawing/2016/5/10/chartex" xmlns:cx5="http://schemas.microsoft.com/office/drawing/2016/5/11/chartex" xmlns:cx6="http://schemas.microsoft.com/office/drawing/2016/5/12/chartex" xmlns:cx7="http://schemas.microsoft.com/office/drawing/2016/5/13/chartex" xmlns:cx8="http://schemas.microsoft.com/office/drawing/2016/5/14/chartex" xmlns:mc="http://schemas.openxmlformats.org/markup-compatibility/2006" xmlns:aink="http://schemas.microsoft.com/office/drawing/2016/ink" xmlns:am3d="http://schemas.microsoft.com/office/drawing/2017/model3d" xmlns:o="urn:schemas-microsoft-com:office:office" xmlns:oel="http://schemas.microsoft.com/office/2019/extlst" xmlns:r="http://schemas.openxmlformats.org/officeDocument/2006/relationships" xmlns:m="http://schemas.openxmlformats.org/officeDocument/2006/math" xmlns:v="urn:schemas-microsoft-com:vml" xmlns:wp14="http://schemas.microsoft.com/office/word/2010/wordprocessingDrawing" xmlns:wp="http://schemas.openxmlformats.org/drawingml/2006/wordprocessingDrawing" xmlns:w10="urn:schemas-microsoft-com:office:word" xmlns:w="http://schemas.openxmlformats.org/wordprocessingml/2006/main" xmlns:w14="http://schemas.microsoft.com/office/word/2010/wordml" xmlns:w15="http://schemas.microsoft.com/office/word/2012/wordml" xmlns:w16cex="http://schemas.microsoft.com/office/word/2018/wordml/cex" xmlns:w16cid="http://schemas.microsoft.com/office/word/2016/wordml/cid" xmlns:w16="http://schemas.microsoft.com/office/word/2018/wordml" xmlns:w16du="http://schemas.microsoft.com/office/word/2023/wordml/word16du" xmlns:w16sdtdh="http://schemas.microsoft.com/office/word/2020/wordml/sdtdatahash" xmlns:w16sdtfl="http://schemas.microsoft.com/office/word/2024/wordml/sdtformatlock" xmlns:w16se="http://schemas.microsoft.com/office/word/2015/wordml/symex" xmlns:wpg="http://schemas.microsoft.com/office/word/2010/wordprocessingGroup" xmlns:wpi="http://schemas.microsoft.com/office/word/2010/wordprocessingInk" xmlns:wne="http://schemas.microsoft.com/office/word/2006/wordml" xmlns:wps="http://schemas.microsoft.com/office/word/2010/wordprocessingShape" mc:Ignorable="w14 w15 w16se w16cid w16 w16cex w16sdtdh w16sdtfl w16du wp14">
   <w:footnote w:type="separator" w:id="-1">
@@ -18549,16 +20170,6 @@
 </file>
 
 <file path=word/header1.xml><?xml version="1.0" encoding="utf-8"?>
-<w:hdr xmlns:wpc="http://schemas.microsoft.com/office/word/2010/wordprocessingCanvas" xmlns:cx="http://schemas.microsoft.com/office/drawing/2014/chartex" xmlns:cx1="http://schemas.microsoft.com/office/drawing/2015/9/8/chartex" xmlns:cx2="http://schemas.microsoft.com/office/drawing/2015/10/21/chartex" xmlns:cx3="http://schemas.microsoft.com/office/drawing/2016/5/9/chartex" xmlns:cx4="http://schemas.microsoft.com/office/drawing/2016/5/10/chartex" xmlns:cx5="http://schemas.microsoft.com/office/drawing/2016/5/11/chartex" xmlns:cx6="http://schemas.microsoft.com/office/drawing/2016/5/12/chartex" xmlns:cx7="http://schemas.microsoft.com/office/drawing/2016/5/13/chartex" xmlns:cx8="http://schemas.microsoft.com/office/drawing/2016/5/14/chartex" xmlns:mc="http://schemas.openxmlformats.org/markup-compatibility/2006" xmlns:aink="http://schemas.microsoft.com/office/drawing/2016/ink" xmlns:am3d="http://schemas.microsoft.com/office/drawing/2017/model3d" xmlns:o="urn:schemas-microsoft-com:office:office" xmlns:oel="http://schemas.microsoft.com/office/2019/extlst" xmlns:r="http://schemas.openxmlformats.org/officeDocument/2006/relationships" xmlns:m="http://schemas.openxmlformats.org/officeDocument/2006/math" xmlns:v="urn:schemas-microsoft-com:vml" xmlns:wp14="http://schemas.microsoft.com/office/word/2010/wordprocessingDrawing" xmlns:wp="http://schemas.openxmlformats.org/drawingml/2006/wordprocessingDrawing" xmlns:w10="urn:schemas-microsoft-com:office:word" xmlns:w="http://schemas.openxmlformats.org/wordprocessingml/2006/main" xmlns:w14="http://schemas.microsoft.com/office/word/2010/wordml" xmlns:w15="http://schemas.microsoft.com/office/word/2012/wordml" xmlns:w16cex="http://schemas.microsoft.com/office/word/2018/wordml/cex" xmlns:w16cid="http://schemas.microsoft.com/office/word/2016/wordml/cid" xmlns:w16="http://schemas.microsoft.com/office/word/2018/wordml" xmlns:w16du="http://schemas.microsoft.com/office/word/2023/wordml/word16du" xmlns:w16sdtdh="http://schemas.microsoft.com/office/word/2020/wordml/sdtdatahash" xmlns:w16sdtfl="http://schemas.microsoft.com/office/word/2024/wordml/sdtformatlock" xmlns:w16se="http://schemas.microsoft.com/office/word/2015/wordml/symex" xmlns:wpg="http://schemas.microsoft.com/office/word/2010/wordprocessingGroup" xmlns:wpi="http://schemas.microsoft.com/office/word/2010/wordprocessingInk" xmlns:wne="http://schemas.microsoft.com/office/word/2006/wordml" xmlns:wps="http://schemas.microsoft.com/office/word/2010/wordprocessingShape" mc:Ignorable="w14 w15 w16se w16cid w16 w16cex w16sdtdh w16sdtfl w16du wp14">
-  <w:p>
-    <w:pPr>
-      <w:pStyle w:val="Header"/>
-    </w:pPr>
-  </w:p>
-</w:hdr>
-</file>
-
-<file path=word/header2.xml><?xml version="1.0" encoding="utf-8"?>
 <w:hdr xmlns:wpc="http://schemas.microsoft.com/office/word/2010/wordprocessingCanvas" xmlns:cx="http://schemas.microsoft.com/office/drawing/2014/chartex" xmlns:cx1="http://schemas.microsoft.com/office/drawing/2015/9/8/chartex" xmlns:cx2="http://schemas.microsoft.com/office/drawing/2015/10/21/chartex" xmlns:cx3="http://schemas.microsoft.com/office/drawing/2016/5/9/chartex" xmlns:cx4="http://schemas.microsoft.com/office/drawing/2016/5/10/chartex" xmlns:cx5="http://schemas.microsoft.com/office/drawing/2016/5/11/chartex" xmlns:cx6="http://schemas.microsoft.com/office/drawing/2016/5/12/chartex" xmlns:cx7="http://schemas.microsoft.com/office/drawing/2016/5/13/chartex" xmlns:cx8="http://schemas.microsoft.com/office/drawing/2016/5/14/chartex" xmlns:mc="http://schemas.openxmlformats.org/markup-compatibility/2006" xmlns:aink="http://schemas.microsoft.com/office/drawing/2016/ink" xmlns:am3d="http://schemas.microsoft.com/office/drawing/2017/model3d" xmlns:o="urn:schemas-microsoft-com:office:office" xmlns:oel="http://schemas.microsoft.com/office/2019/extlst" xmlns:r="http://schemas.openxmlformats.org/officeDocument/2006/relationships" xmlns:m="http://schemas.openxmlformats.org/officeDocument/2006/math" xmlns:v="urn:schemas-microsoft-com:vml" xmlns:wp14="http://schemas.microsoft.com/office/word/2010/wordprocessingDrawing" xmlns:wp="http://schemas.openxmlformats.org/drawingml/2006/wordprocessingDrawing" xmlns:w10="urn:schemas-microsoft-com:office:word" xmlns:w="http://schemas.openxmlformats.org/wordprocessingml/2006/main" xmlns:w14="http://schemas.microsoft.com/office/word/2010/wordml" xmlns:w15="http://schemas.microsoft.com/office/word/2012/wordml" xmlns:w16cex="http://schemas.microsoft.com/office/word/2018/wordml/cex" xmlns:w16cid="http://schemas.microsoft.com/office/word/2016/wordml/cid" xmlns:w16="http://schemas.microsoft.com/office/word/2018/wordml" xmlns:w16du="http://schemas.microsoft.com/office/word/2023/wordml/word16du" xmlns:w16sdtdh="http://schemas.microsoft.com/office/word/2020/wordml/sdtdatahash" xmlns:w16sdtfl="http://schemas.microsoft.com/office/word/2024/wordml/sdtformatlock" xmlns:w16se="http://schemas.microsoft.com/office/word/2015/wordml/symex" xmlns:wpg="http://schemas.microsoft.com/office/word/2010/wordprocessingGroup" xmlns:wpi="http://schemas.microsoft.com/office/word/2010/wordprocessingInk" xmlns:wne="http://schemas.microsoft.com/office/word/2006/wordml" xmlns:wps="http://schemas.microsoft.com/office/word/2010/wordprocessingShape" mc:Ignorable="w14 w15 w16se w16cid w16 w16cex w16sdtdh w16sdtfl w16du wp14">
   <w:p>
     <w:pPr>
@@ -19014,16 +20625,6 @@
         </mc:Fallback>
       </mc:AlternateContent>
     </w:r>
-  </w:p>
-</w:hdr>
-</file>
-
-<file path=word/header3.xml><?xml version="1.0" encoding="utf-8"?>
-<w:hdr xmlns:wpc="http://schemas.microsoft.com/office/word/2010/wordprocessingCanvas" xmlns:cx="http://schemas.microsoft.com/office/drawing/2014/chartex" xmlns:cx1="http://schemas.microsoft.com/office/drawing/2015/9/8/chartex" xmlns:cx2="http://schemas.microsoft.com/office/drawing/2015/10/21/chartex" xmlns:cx3="http://schemas.microsoft.com/office/drawing/2016/5/9/chartex" xmlns:cx4="http://schemas.microsoft.com/office/drawing/2016/5/10/chartex" xmlns:cx5="http://schemas.microsoft.com/office/drawing/2016/5/11/chartex" xmlns:cx6="http://schemas.microsoft.com/office/drawing/2016/5/12/chartex" xmlns:cx7="http://schemas.microsoft.com/office/drawing/2016/5/13/chartex" xmlns:cx8="http://schemas.microsoft.com/office/drawing/2016/5/14/chartex" xmlns:mc="http://schemas.openxmlformats.org/markup-compatibility/2006" xmlns:aink="http://schemas.microsoft.com/office/drawing/2016/ink" xmlns:am3d="http://schemas.microsoft.com/office/drawing/2017/model3d" xmlns:o="urn:schemas-microsoft-com:office:office" xmlns:oel="http://schemas.microsoft.com/office/2019/extlst" xmlns:r="http://schemas.openxmlformats.org/officeDocument/2006/relationships" xmlns:m="http://schemas.openxmlformats.org/officeDocument/2006/math" xmlns:v="urn:schemas-microsoft-com:vml" xmlns:wp14="http://schemas.microsoft.com/office/word/2010/wordprocessingDrawing" xmlns:wp="http://schemas.openxmlformats.org/drawingml/2006/wordprocessingDrawing" xmlns:w10="urn:schemas-microsoft-com:office:word" xmlns:w="http://schemas.openxmlformats.org/wordprocessingml/2006/main" xmlns:w14="http://schemas.microsoft.com/office/word/2010/wordml" xmlns:w15="http://schemas.microsoft.com/office/word/2012/wordml" xmlns:w16cex="http://schemas.microsoft.com/office/word/2018/wordml/cex" xmlns:w16cid="http://schemas.microsoft.com/office/word/2016/wordml/cid" xmlns:w16="http://schemas.microsoft.com/office/word/2018/wordml" xmlns:w16du="http://schemas.microsoft.com/office/word/2023/wordml/word16du" xmlns:w16sdtdh="http://schemas.microsoft.com/office/word/2020/wordml/sdtdatahash" xmlns:w16sdtfl="http://schemas.microsoft.com/office/word/2024/wordml/sdtformatlock" xmlns:w16se="http://schemas.microsoft.com/office/word/2015/wordml/symex" xmlns:wpg="http://schemas.microsoft.com/office/word/2010/wordprocessingGroup" xmlns:wpi="http://schemas.microsoft.com/office/word/2010/wordprocessingInk" xmlns:wne="http://schemas.microsoft.com/office/word/2006/wordml" xmlns:wps="http://schemas.microsoft.com/office/word/2010/wordprocessingShape" mc:Ignorable="w14 w15 w16se w16cid w16 w16cex w16sdtdh w16sdtfl w16du wp14">
-  <w:p>
-    <w:pPr>
-      <w:pStyle w:val="Header"/>
-    </w:pPr>
   </w:p>
 </w:hdr>
 </file>

</xml_diff>